<commit_message>
Falta terminar repeticion de encuesta
</commit_message>
<xml_diff>
--- a/Lista de tareas proyecto DLL.docx
+++ b/Lista de tareas proyecto DLL.docx
@@ -169,10 +169,7 @@
         <w:t>Crear la “encuesta” final para determinar vinculación entre rótulo y tipo de objeto.</w:t>
       </w:r>
       <w:r>
-        <w:t xml:space="preserve"> </w:t>
-      </w:r>
-      <w:r>
-        <w:t>¿Qué palabra representa este objeto?</w:t>
+        <w:t xml:space="preserve"> ¿Qué palabra representa este objeto?</w:t>
       </w:r>
     </w:p>
     <w:p>
@@ -193,6 +190,9 @@
       <w:proofErr w:type="spellEnd"/>
       <w:r>
         <w:t xml:space="preserve"> (Juan Camilo)</w:t>
+      </w:r>
+      <w:r>
+        <w:t xml:space="preserve"> =&gt; OK</w:t>
       </w:r>
     </w:p>
     <w:tbl>
@@ -345,7 +345,7 @@
             <w:pPr>
               <w:rPr>
                 <w:noProof/>
-                <w:lang w:eastAsia="es-CO"/>
+                <w:lang w:val="en-US" w:eastAsia="es-CO"/>
               </w:rPr>
             </w:pPr>
             <w:r>
@@ -420,13 +420,28 @@
       <w:r>
         <w:t>Player escoge aleatoriamente qué objeto se muestra en la encuesta (Miguel)</w:t>
       </w:r>
+      <w:r>
+        <w:t xml:space="preserve"> =&gt; OK</w:t>
+      </w:r>
+    </w:p>
+    <w:p>
+      <w:pPr>
+        <w:pStyle w:val="Prrafodelista"/>
+        <w:numPr>
+          <w:ilvl w:val="0"/>
+          <w:numId w:val="6"/>
+        </w:numPr>
+      </w:pPr>
+      <w:r>
+        <w:t>Repetir esto nueve veces (Miguel y Juan Camilo)</w:t>
+      </w:r>
+    </w:p>
+    <w:p>
+      <w:pPr>
+        <w:pStyle w:val="Prrafodelista"/>
+      </w:pPr>
       <w:bookmarkStart w:id="0" w:name="_GoBack"/>
       <w:bookmarkEnd w:id="0"/>
-    </w:p>
-    <w:p>
-      <w:pPr>
-        <w:pStyle w:val="Prrafodelista"/>
-      </w:pPr>
     </w:p>
     <w:p>
       <w:pPr>

</xml_diff>

<commit_message>
Nueva tarea aleatorizar botones talk to
</commit_message>
<xml_diff>
--- a/Lista de tareas proyecto DLL.docx
+++ b/Lista de tareas proyecto DLL.docx
@@ -439,9 +439,37 @@
     <w:p>
       <w:pPr>
         <w:pStyle w:val="Prrafodelista"/>
-      </w:pPr>
+        <w:numPr>
+          <w:ilvl w:val="0"/>
+          <w:numId w:val="6"/>
+        </w:numPr>
+      </w:pPr>
+      <w:r>
+        <w:t>Hacer que los botones dentro de la ventana de “</w:t>
+      </w:r>
+      <w:proofErr w:type="spellStart"/>
+      <w:r>
+        <w:t>Talk</w:t>
+      </w:r>
+      <w:proofErr w:type="spellEnd"/>
+      <w:r>
+        <w:t xml:space="preserve"> to </w:t>
+      </w:r>
+      <w:proofErr w:type="spellStart"/>
+      <w:r>
+        <w:t>partner</w:t>
+      </w:r>
+      <w:proofErr w:type="spellEnd"/>
+      <w:r>
+        <w:t>” aparezcan de manera aleatoria</w:t>
+      </w:r>
       <w:bookmarkStart w:id="0" w:name="_GoBack"/>
       <w:bookmarkEnd w:id="0"/>
+    </w:p>
+    <w:p>
+      <w:pPr>
+        <w:pStyle w:val="Prrafodelista"/>
+      </w:pPr>
     </w:p>
     <w:p>
       <w:pPr>

</xml_diff>

<commit_message>
tareas concertadas 5 de junio
</commit_message>
<xml_diff>
--- a/Lista de tareas proyecto DLL.docx
+++ b/Lista de tareas proyecto DLL.docx
@@ -433,7 +433,10 @@
         </w:numPr>
       </w:pPr>
       <w:r>
-        <w:t>Repetir esto nueve veces (Miguel y Juan Camilo)</w:t>
+        <w:t>Repetir esto nueve veces (Miguel)</w:t>
+      </w:r>
+      <w:r>
+        <w:t xml:space="preserve"> =&gt; OK</w:t>
       </w:r>
     </w:p>
     <w:p>
@@ -444,6 +447,41 @@
           <w:numId w:val="6"/>
         </w:numPr>
       </w:pPr>
+      <w:proofErr w:type="spellStart"/>
+      <w:r>
+        <w:t>Html</w:t>
+      </w:r>
+      <w:proofErr w:type="spellEnd"/>
+      <w:r>
+        <w:t xml:space="preserve"> informando que viene la encuesta</w:t>
+      </w:r>
+      <w:r>
+        <w:t xml:space="preserve"> (Alejandro)</w:t>
+      </w:r>
+    </w:p>
+    <w:p>
+      <w:pPr>
+        <w:pStyle w:val="Prrafodelista"/>
+        <w:numPr>
+          <w:ilvl w:val="0"/>
+          <w:numId w:val="6"/>
+        </w:numPr>
+      </w:pPr>
+      <w:r>
+        <w:t>Poner un contador en la encuesta</w:t>
+      </w:r>
+      <w:r>
+        <w:t xml:space="preserve"> (Miguel)</w:t>
+      </w:r>
+    </w:p>
+    <w:p>
+      <w:pPr>
+        <w:pStyle w:val="Prrafodelista"/>
+        <w:numPr>
+          <w:ilvl w:val="0"/>
+          <w:numId w:val="6"/>
+        </w:numPr>
+      </w:pPr>
       <w:r>
         <w:t>Hacer que los botones dentro de la ventana de “</w:t>
       </w:r>
@@ -462,6 +500,9 @@
       <w:proofErr w:type="spellEnd"/>
       <w:r>
         <w:t>” aparezcan de manera aleatoria</w:t>
+      </w:r>
+      <w:r>
+        <w:t xml:space="preserve"> (Juan Camilo)</w:t>
       </w:r>
       <w:bookmarkStart w:id="0" w:name="_GoBack"/>
       <w:bookmarkEnd w:id="0"/>

</xml_diff>

<commit_message>
Guardado de datos comunicacion
</commit_message>
<xml_diff>
--- a/Lista de tareas proyecto DLL.docx
+++ b/Lista de tareas proyecto DLL.docx
@@ -504,119 +504,132 @@
       <w:r>
         <w:t xml:space="preserve"> (Juan Camilo)</w:t>
       </w:r>
+    </w:p>
+    <w:p>
+      <w:pPr>
+        <w:pStyle w:val="Prrafodelista"/>
+      </w:pPr>
+    </w:p>
+    <w:p>
+      <w:pPr>
+        <w:pStyle w:val="Prrafodelista"/>
+        <w:numPr>
+          <w:ilvl w:val="0"/>
+          <w:numId w:val="1"/>
+        </w:numPr>
+      </w:pPr>
+      <w:r>
+        <w:t>Modificar el código para guardar datos.</w:t>
+      </w:r>
+    </w:p>
+    <w:p>
+      <w:pPr>
+        <w:pStyle w:val="Prrafodelista"/>
+        <w:numPr>
+          <w:ilvl w:val="0"/>
+          <w:numId w:val="5"/>
+        </w:numPr>
+      </w:pPr>
+      <w:r>
+        <w:t xml:space="preserve">Lista de parejas en </w:t>
+      </w:r>
+      <w:proofErr w:type="spellStart"/>
+      <w:r>
+        <w:t>basket</w:t>
+      </w:r>
+      <w:proofErr w:type="spellEnd"/>
+    </w:p>
+    <w:p>
+      <w:pPr>
+        <w:pStyle w:val="Prrafodelista"/>
+        <w:numPr>
+          <w:ilvl w:val="0"/>
+          <w:numId w:val="5"/>
+        </w:numPr>
+      </w:pPr>
+      <w:r>
+        <w:t>Lista de palabras enviadas al compañero</w:t>
+      </w:r>
+    </w:p>
+    <w:p>
+      <w:pPr>
+        <w:pStyle w:val="Prrafodelista"/>
+        <w:numPr>
+          <w:ilvl w:val="0"/>
+          <w:numId w:val="5"/>
+        </w:numPr>
+      </w:pPr>
+      <w:r>
+        <w:t>Lista de objetos recibidos del compañero</w:t>
+      </w:r>
+    </w:p>
+    <w:p>
+      <w:pPr>
+        <w:pStyle w:val="Prrafodelista"/>
+        <w:numPr>
+          <w:ilvl w:val="0"/>
+          <w:numId w:val="5"/>
+        </w:numPr>
+      </w:pPr>
+      <w:r>
+        <w:t>Lista de objetos enviados al compañero</w:t>
+      </w:r>
+    </w:p>
+    <w:p>
+      <w:pPr>
+        <w:pStyle w:val="Prrafodelista"/>
+        <w:numPr>
+          <w:ilvl w:val="0"/>
+          <w:numId w:val="5"/>
+        </w:numPr>
+      </w:pPr>
+      <w:r>
+        <w:t>Tipo de objeto elegido</w:t>
+      </w:r>
+    </w:p>
+    <w:p>
+      <w:pPr>
+        <w:pStyle w:val="Prrafodelista"/>
+        <w:numPr>
+          <w:ilvl w:val="0"/>
+          <w:numId w:val="5"/>
+        </w:numPr>
+      </w:pPr>
+      <w:r>
+        <w:t>Puntos</w:t>
+      </w:r>
+    </w:p>
+    <w:p>
+      <w:pPr>
+        <w:pStyle w:val="Prrafodelista"/>
+      </w:pPr>
+    </w:p>
+    <w:p>
+      <w:pPr>
+        <w:pStyle w:val="Prrafodelista"/>
+        <w:numPr>
+          <w:ilvl w:val="0"/>
+          <w:numId w:val="1"/>
+        </w:numPr>
+      </w:pPr>
+      <w:r>
+        <w:t>Escribir una versión del juego en español.</w:t>
+      </w:r>
+    </w:p>
+    <w:p>
+      <w:pPr>
+        <w:pStyle w:val="Prrafodelista"/>
+        <w:numPr>
+          <w:ilvl w:val="0"/>
+          <w:numId w:val="1"/>
+        </w:numPr>
+      </w:pPr>
+      <w:r>
+        <w:lastRenderedPageBreak/>
+        <w:t>Hacer el debrief</w:t>
+      </w:r>
       <w:bookmarkStart w:id="0" w:name="_GoBack"/>
       <w:bookmarkEnd w:id="0"/>
-    </w:p>
-    <w:p>
-      <w:pPr>
-        <w:pStyle w:val="Prrafodelista"/>
-      </w:pPr>
-    </w:p>
-    <w:p>
-      <w:pPr>
-        <w:pStyle w:val="Prrafodelista"/>
-        <w:numPr>
-          <w:ilvl w:val="0"/>
-          <w:numId w:val="1"/>
-        </w:numPr>
-      </w:pPr>
-      <w:r>
-        <w:t>Modificar el código para guardar datos.</w:t>
-      </w:r>
-    </w:p>
-    <w:p>
-      <w:pPr>
-        <w:pStyle w:val="Prrafodelista"/>
-        <w:numPr>
-          <w:ilvl w:val="0"/>
-          <w:numId w:val="5"/>
-        </w:numPr>
-      </w:pPr>
-      <w:r>
-        <w:t xml:space="preserve">Lista de parejas en </w:t>
-      </w:r>
-      <w:proofErr w:type="spellStart"/>
-      <w:r>
-        <w:t>basket</w:t>
-      </w:r>
-      <w:proofErr w:type="spellEnd"/>
-    </w:p>
-    <w:p>
-      <w:pPr>
-        <w:pStyle w:val="Prrafodelista"/>
-        <w:numPr>
-          <w:ilvl w:val="0"/>
-          <w:numId w:val="5"/>
-        </w:numPr>
-      </w:pPr>
-      <w:r>
-        <w:t>Lista de palabras enviadas al compañero</w:t>
-      </w:r>
-    </w:p>
-    <w:p>
-      <w:pPr>
-        <w:pStyle w:val="Prrafodelista"/>
-        <w:numPr>
-          <w:ilvl w:val="0"/>
-          <w:numId w:val="5"/>
-        </w:numPr>
-      </w:pPr>
-      <w:r>
-        <w:t>Lista de objetos recibidos del compañero</w:t>
-      </w:r>
-    </w:p>
-    <w:p>
-      <w:pPr>
-        <w:pStyle w:val="Prrafodelista"/>
-        <w:numPr>
-          <w:ilvl w:val="0"/>
-          <w:numId w:val="5"/>
-        </w:numPr>
-      </w:pPr>
-      <w:r>
-        <w:t>Lista de objetos enviados al compañero</w:t>
-      </w:r>
-    </w:p>
-    <w:p>
-      <w:pPr>
-        <w:pStyle w:val="Prrafodelista"/>
-        <w:numPr>
-          <w:ilvl w:val="0"/>
-          <w:numId w:val="5"/>
-        </w:numPr>
-      </w:pPr>
-      <w:r>
-        <w:t>Tipo de objeto elegido</w:t>
-      </w:r>
-    </w:p>
-    <w:p>
-      <w:pPr>
-        <w:pStyle w:val="Prrafodelista"/>
-        <w:numPr>
-          <w:ilvl w:val="0"/>
-          <w:numId w:val="5"/>
-        </w:numPr>
-      </w:pPr>
-      <w:r>
-        <w:t>Puntos</w:t>
-      </w:r>
-    </w:p>
-    <w:p>
-      <w:pPr>
-        <w:pStyle w:val="Prrafodelista"/>
-      </w:pPr>
-    </w:p>
-    <w:p>
-      <w:pPr>
-        <w:pStyle w:val="Prrafodelista"/>
-        <w:numPr>
-          <w:ilvl w:val="0"/>
-          <w:numId w:val="1"/>
-        </w:numPr>
-      </w:pPr>
-      <w:r>
-        <w:t>Escribir una versión del juego en español.</w:t>
-      </w:r>
     </w:p>
     <w:p>
       <w:pPr>

</xml_diff>

<commit_message>
Guardado de datos completo
</commit_message>
<xml_diff>
--- a/Lista de tareas proyecto DLL.docx
+++ b/Lista de tareas proyecto DLL.docx
@@ -1,10 +1,8 @@
 
 <file path=word/document.xml><?xml version="1.0" encoding="utf-8"?>
-<w:document xmlns:wpc="http://schemas.microsoft.com/office/word/2010/wordprocessingCanvas" xmlns:cx="http://schemas.microsoft.com/office/drawing/2014/chartex" xmlns:cx1="http://schemas.microsoft.com/office/drawing/2015/9/8/chartex" xmlns:cx2="http://schemas.microsoft.com/office/drawing/2015/10/21/chartex" xmlns:cx3="http://schemas.microsoft.com/office/drawing/2016/5/9/chartex" xmlns:cx4="http://schemas.microsoft.com/office/drawing/2016/5/10/chartex" xmlns:cx5="http://schemas.microsoft.com/office/drawing/2016/5/11/chartex" xmlns:cx6="http://schemas.microsoft.com/office/drawing/2016/5/12/chartex" xmlns:cx7="http://schemas.microsoft.com/office/drawing/2016/5/13/chartex" xmlns:cx8="http://schemas.microsoft.com/office/drawing/2016/5/14/chartex" xmlns:mc="http://schemas.openxmlformats.org/markup-compatibility/2006" xmlns:aink="http://schemas.microsoft.com/office/drawing/2016/ink" xmlns:am3d="http://schemas.microsoft.com/office/drawing/2017/model3d" xmlns:o="urn:schemas-microsoft-com:office:office" xmlns:r="http://schemas.openxmlformats.org/officeDocument/2006/relationships" xmlns:m="http://schemas.openxmlformats.org/officeDocument/2006/math" xmlns:v="urn:schemas-microsoft-com:vml" xmlns:wp14="http://schemas.microsoft.com/office/word/2010/wordprocessingDrawing" xmlns:wp="http://schemas.openxmlformats.org/drawingml/2006/wordprocessingDrawing" xmlns:w10="urn:schemas-microsoft-com:office:word" xmlns:w="http://schemas.openxmlformats.org/wordprocessingml/2006/main" xmlns:w14="http://schemas.microsoft.com/office/word/2010/wordml" xmlns:w15="http://schemas.microsoft.com/office/word/2012/wordml" xmlns:w16cid="http://schemas.microsoft.com/office/word/2016/wordml/cid" xmlns:w16se="http://schemas.microsoft.com/office/word/2015/wordml/symex" xmlns:wpg="http://schemas.microsoft.com/office/word/2010/wordprocessingGroup" xmlns:wpi="http://schemas.microsoft.com/office/word/2010/wordprocessingInk" xmlns:wne="http://schemas.microsoft.com/office/word/2006/wordml" xmlns:wps="http://schemas.microsoft.com/office/word/2010/wordprocessingShape" mc:Ignorable="w14 w15 w16se w16cid wp14">
+<w:document xmlns:wpc="http://schemas.microsoft.com/office/word/2010/wordprocessingCanvas" xmlns:mc="http://schemas.openxmlformats.org/markup-compatibility/2006" xmlns:o="urn:schemas-microsoft-com:office:office" xmlns:r="http://schemas.openxmlformats.org/officeDocument/2006/relationships" xmlns:m="http://schemas.openxmlformats.org/officeDocument/2006/math" xmlns:v="urn:schemas-microsoft-com:vml" xmlns:wp14="http://schemas.microsoft.com/office/word/2010/wordprocessingDrawing" xmlns:wp="http://schemas.openxmlformats.org/drawingml/2006/wordprocessingDrawing" xmlns:w10="urn:schemas-microsoft-com:office:word" xmlns:w="http://schemas.openxmlformats.org/wordprocessingml/2006/main" xmlns:w14="http://schemas.microsoft.com/office/word/2010/wordml" xmlns:w15="http://schemas.microsoft.com/office/word/2012/wordml" xmlns:wpg="http://schemas.microsoft.com/office/word/2010/wordprocessingGroup" xmlns:wpi="http://schemas.microsoft.com/office/word/2010/wordprocessingInk" xmlns:wne="http://schemas.microsoft.com/office/word/2006/wordml" xmlns:wps="http://schemas.microsoft.com/office/word/2010/wordprocessingShape" mc:Ignorable="w14 w15 wp14">
   <w:body>
     <w:p>
-      <w:bookmarkStart w:id="0" w:name="_GoBack"/>
-      <w:bookmarkEnd w:id="0"/>
       <w:r>
         <w:t>Lista de tareas proyecto DLL</w:t>
       </w:r>
@@ -183,7 +181,15 @@
         </w:numPr>
       </w:pPr>
       <w:r>
-        <w:t>Crear html (Juan Camilo)</w:t>
+        <w:t xml:space="preserve">Crear </w:t>
+      </w:r>
+      <w:proofErr w:type="spellStart"/>
+      <w:r>
+        <w:t>html</w:t>
+      </w:r>
+      <w:proofErr w:type="spellEnd"/>
+      <w:r>
+        <w:t xml:space="preserve"> (Juan Camilo)</w:t>
       </w:r>
       <w:r>
         <w:t xml:space="preserve"> =&gt; OK</w:t>
@@ -291,7 +297,21 @@
               <w:rPr>
                 <w:lang w:val="en-US"/>
               </w:rPr>
-              <w:t>Checkbox “Xol”</w:t>
+              <w:t>Checkbox “</w:t>
+            </w:r>
+            <w:proofErr w:type="spellStart"/>
+            <w:r>
+              <w:rPr>
+                <w:lang w:val="en-US"/>
+              </w:rPr>
+              <w:t>Xol</w:t>
+            </w:r>
+            <w:proofErr w:type="spellEnd"/>
+            <w:r>
+              <w:rPr>
+                <w:lang w:val="en-US"/>
+              </w:rPr>
+              <w:t>”</w:t>
             </w:r>
           </w:p>
           <w:p>
@@ -304,7 +324,21 @@
               <w:rPr>
                 <w:lang w:val="en-US"/>
               </w:rPr>
-              <w:t>Checkbox “Zal”</w:t>
+              <w:t>Checkbox “</w:t>
+            </w:r>
+            <w:proofErr w:type="spellStart"/>
+            <w:r>
+              <w:rPr>
+                <w:lang w:val="en-US"/>
+              </w:rPr>
+              <w:t>Zal</w:t>
+            </w:r>
+            <w:proofErr w:type="spellEnd"/>
+            <w:r>
+              <w:rPr>
+                <w:lang w:val="en-US"/>
+              </w:rPr>
+              <w:t>”</w:t>
             </w:r>
           </w:p>
           <w:p>
@@ -334,11 +368,33 @@
                 <w:lang w:val="en-US"/>
               </w:rPr>
             </w:pPr>
+            <w:proofErr w:type="spellStart"/>
             <w:r>
               <w:rPr>
                 <w:lang w:val="en-US"/>
               </w:rPr>
-              <w:t>Botón de “Listo”</w:t>
+              <w:t>Botón</w:t>
+            </w:r>
+            <w:proofErr w:type="spellEnd"/>
+            <w:r>
+              <w:rPr>
+                <w:lang w:val="en-US"/>
+              </w:rPr>
+              <w:t xml:space="preserve"> de “</w:t>
+            </w:r>
+            <w:proofErr w:type="spellStart"/>
+            <w:r>
+              <w:rPr>
+                <w:lang w:val="en-US"/>
+              </w:rPr>
+              <w:t>Listo</w:t>
+            </w:r>
+            <w:proofErr w:type="spellEnd"/>
+            <w:r>
+              <w:rPr>
+                <w:lang w:val="en-US"/>
+              </w:rPr>
+              <w:t>”</w:t>
             </w:r>
           </w:p>
         </w:tc>
@@ -391,8 +447,13 @@
           <w:numId w:val="6"/>
         </w:numPr>
       </w:pPr>
-      <w:r>
-        <w:t>Html informando que viene la encuesta</w:t>
+      <w:proofErr w:type="spellStart"/>
+      <w:r>
+        <w:t>Html</w:t>
+      </w:r>
+      <w:proofErr w:type="spellEnd"/>
+      <w:r>
+        <w:t xml:space="preserve"> informando que viene la encuesta</w:t>
       </w:r>
       <w:r>
         <w:t xml:space="preserve"> (Alejandro)</w:t>
@@ -422,17 +483,29 @@
         </w:numPr>
       </w:pPr>
       <w:r>
-        <w:t>Hacer que los botones dentro de la ventana de “Talk to partner” aparezcan de manera aleatoria</w:t>
+        <w:t>Hacer que los botones dentro de la ventana de “</w:t>
+      </w:r>
+      <w:proofErr w:type="spellStart"/>
+      <w:r>
+        <w:t>Talk</w:t>
+      </w:r>
+      <w:proofErr w:type="spellEnd"/>
+      <w:r>
+        <w:t xml:space="preserve"> to </w:t>
+      </w:r>
+      <w:proofErr w:type="spellStart"/>
+      <w:r>
+        <w:t>partner</w:t>
+      </w:r>
+      <w:proofErr w:type="spellEnd"/>
+      <w:r>
+        <w:t>” aparezcan de manera aleatoria</w:t>
       </w:r>
       <w:r>
         <w:t xml:space="preserve"> (Juan Camilo)</w:t>
       </w:r>
     </w:p>
-    <w:p>
-      <w:pPr>
-        <w:pStyle w:val="Prrafodelista"/>
-      </w:pPr>
-    </w:p>
+    <w:p/>
     <w:p>
       <w:pPr>
         <w:pStyle w:val="Prrafodelista"/>
@@ -454,7 +527,7 @@
         </w:numPr>
       </w:pPr>
       <w:r>
-        <w:t>Lista de parejas en basket</w:t>
+        <w:t>Lista de palabras enviadas al compañero =&gt; OK</w:t>
       </w:r>
     </w:p>
     <w:p>
@@ -466,7 +539,7 @@
         </w:numPr>
       </w:pPr>
       <w:r>
-        <w:t>Lista de palabras enviadas al compañero</w:t>
+        <w:t>Lista de objetos recibidos del compañero =&gt; OK</w:t>
       </w:r>
     </w:p>
     <w:p>
@@ -478,7 +551,7 @@
         </w:numPr>
       </w:pPr>
       <w:r>
-        <w:t>Lista de objetos recibidos del compañero</w:t>
+        <w:t>Tipo de objeto elegido =&gt; OK</w:t>
       </w:r>
     </w:p>
     <w:p>
@@ -490,62 +563,557 @@
         </w:numPr>
       </w:pPr>
       <w:r>
-        <w:t>Lista de objetos enviados al compañero</w:t>
-      </w:r>
-    </w:p>
-    <w:p>
-      <w:pPr>
-        <w:pStyle w:val="Prrafodelista"/>
-        <w:numPr>
-          <w:ilvl w:val="0"/>
-          <w:numId w:val="5"/>
-        </w:numPr>
-      </w:pPr>
-      <w:r>
-        <w:t>Tipo de objeto elegido</w:t>
-      </w:r>
-    </w:p>
-    <w:p>
-      <w:pPr>
-        <w:pStyle w:val="Prrafodelista"/>
-        <w:numPr>
-          <w:ilvl w:val="0"/>
-          <w:numId w:val="5"/>
-        </w:numPr>
-      </w:pPr>
-      <w:r>
-        <w:t>Puntos</w:t>
-      </w:r>
-    </w:p>
-    <w:p>
-      <w:pPr>
-        <w:pStyle w:val="Prrafodelista"/>
-      </w:pPr>
-    </w:p>
-    <w:p>
-      <w:pPr>
-        <w:pStyle w:val="Prrafodelista"/>
-        <w:numPr>
-          <w:ilvl w:val="0"/>
-          <w:numId w:val="1"/>
-        </w:numPr>
-      </w:pPr>
-      <w:r>
-        <w:t>Escribir una versión del juego en español.</w:t>
-      </w:r>
-    </w:p>
-    <w:p>
-      <w:pPr>
-        <w:pStyle w:val="Prrafodelista"/>
-        <w:numPr>
-          <w:ilvl w:val="0"/>
-          <w:numId w:val="1"/>
+        <w:t xml:space="preserve">Lista de parejas en </w:t>
+      </w:r>
+      <w:proofErr w:type="spellStart"/>
+      <w:r>
+        <w:t>basket</w:t>
+      </w:r>
+      <w:proofErr w:type="spellEnd"/>
+      <w:r>
+        <w:t xml:space="preserve"> =&gt; OK</w:t>
+      </w:r>
+    </w:p>
+    <w:p/>
+    <w:p>
+      <w:pPr>
+        <w:pStyle w:val="Prrafodelista"/>
+        <w:numPr>
+          <w:ilvl w:val="0"/>
+          <w:numId w:val="6"/>
+        </w:numPr>
+      </w:pPr>
+      <w:r>
+        <w:t>Arreglar introducción</w:t>
+      </w:r>
+      <w:r>
+        <w:t xml:space="preserve"> (Alejandro)</w:t>
+      </w:r>
+    </w:p>
+    <w:p>
+      <w:pPr>
+        <w:pStyle w:val="Prrafodelista"/>
+        <w:numPr>
+          <w:ilvl w:val="1"/>
+          <w:numId w:val="6"/>
         </w:numPr>
       </w:pPr>
       <w:r>
         <w:lastRenderedPageBreak/>
-        <w:t>Hacer el debrief</w:t>
-      </w:r>
+        <w:t>Instrucciones para el DLL =&gt; Instrucciones</w:t>
+      </w:r>
+    </w:p>
+    <w:p>
+      <w:pPr>
+        <w:pStyle w:val="Prrafodelista"/>
+        <w:numPr>
+          <w:ilvl w:val="1"/>
+          <w:numId w:val="6"/>
+        </w:numPr>
+      </w:pPr>
+      <w:r>
+        <w:t>Por favor lea =&gt; en tamaño de fuente más pequeño</w:t>
+      </w:r>
+    </w:p>
+    <w:p>
+      <w:pPr>
+        <w:pStyle w:val="Prrafodelista"/>
+        <w:numPr>
+          <w:ilvl w:val="1"/>
+          <w:numId w:val="6"/>
+        </w:numPr>
+      </w:pPr>
+      <w:r>
+        <w:t>Una jarra tiene más objetos =&gt; una jarra tiene menos objetos</w:t>
+      </w:r>
+    </w:p>
+    <w:p>
+      <w:pPr>
+        <w:pStyle w:val="Prrafodelista"/>
+        <w:numPr>
+          <w:ilvl w:val="1"/>
+          <w:numId w:val="6"/>
+        </w:numPr>
+      </w:pPr>
+      <w:r>
+        <w:t>Botón “</w:t>
+      </w:r>
+      <w:proofErr w:type="spellStart"/>
+      <w:r>
+        <w:t>Talk</w:t>
+      </w:r>
+      <w:proofErr w:type="spellEnd"/>
+      <w:r>
+        <w:t xml:space="preserve"> to </w:t>
+      </w:r>
+      <w:proofErr w:type="spellStart"/>
+      <w:r>
+        <w:t>partner</w:t>
+      </w:r>
+      <w:proofErr w:type="spellEnd"/>
+      <w:r>
+        <w:t>” =&gt; Botón “Hablar con compañero”</w:t>
+      </w:r>
+    </w:p>
+    <w:p>
+      <w:pPr>
+        <w:pStyle w:val="Prrafodelista"/>
+        <w:numPr>
+          <w:ilvl w:val="1"/>
+          <w:numId w:val="6"/>
+        </w:numPr>
+      </w:pPr>
+      <w:r>
+        <w:t xml:space="preserve">Se </w:t>
+      </w:r>
+      <w:proofErr w:type="spellStart"/>
+      <w:r>
+        <w:t>despleará</w:t>
+      </w:r>
+      <w:proofErr w:type="spellEnd"/>
+      <w:r>
+        <w:t xml:space="preserve"> =&gt; se desplegará</w:t>
+      </w:r>
+    </w:p>
+    <w:p>
+      <w:pPr>
+        <w:pStyle w:val="Prrafodelista"/>
+        <w:numPr>
+          <w:ilvl w:val="1"/>
+          <w:numId w:val="6"/>
+        </w:numPr>
+      </w:pPr>
+      <w:proofErr w:type="spellStart"/>
+      <w:r>
+        <w:t>Mesnaje</w:t>
+      </w:r>
+      <w:proofErr w:type="spellEnd"/>
+      <w:r>
+        <w:t xml:space="preserve"> =&gt; mensaje</w:t>
+      </w:r>
+    </w:p>
+    <w:p>
+      <w:pPr>
+        <w:pStyle w:val="Prrafodelista"/>
+        <w:numPr>
+          <w:ilvl w:val="1"/>
+          <w:numId w:val="6"/>
+        </w:numPr>
+        <w:rPr>
+          <w:lang w:val="en-US"/>
+        </w:rPr>
+      </w:pPr>
+      <w:proofErr w:type="spellStart"/>
+      <w:r>
+        <w:rPr>
+          <w:lang w:val="en-US"/>
+        </w:rPr>
+        <w:t>Botón</w:t>
+      </w:r>
+      <w:proofErr w:type="spellEnd"/>
+      <w:r>
+        <w:rPr>
+          <w:lang w:val="en-US"/>
+        </w:rPr>
+        <w:t xml:space="preserve"> “Done” =&gt; </w:t>
+      </w:r>
+      <w:proofErr w:type="spellStart"/>
+      <w:r>
+        <w:rPr>
+          <w:lang w:val="en-US"/>
+        </w:rPr>
+        <w:t>botón</w:t>
+      </w:r>
+      <w:proofErr w:type="spellEnd"/>
+      <w:r>
+        <w:rPr>
+          <w:lang w:val="en-US"/>
+        </w:rPr>
+        <w:t xml:space="preserve"> “I am done”</w:t>
+      </w:r>
+    </w:p>
+    <w:p>
+      <w:pPr>
+        <w:pStyle w:val="Prrafodelista"/>
+        <w:numPr>
+          <w:ilvl w:val="1"/>
+          <w:numId w:val="6"/>
+        </w:numPr>
+      </w:pPr>
+      <w:r>
+        <w:t>El juego se repetirá un cierto n</w:t>
+      </w:r>
+      <w:r>
+        <w:t>úmero =&gt; El juego se repetirá &lt;</w:t>
+      </w:r>
+      <w:proofErr w:type="spellStart"/>
+      <w:r>
+        <w:t>span</w:t>
+      </w:r>
+      <w:proofErr w:type="spellEnd"/>
+      <w:r>
+        <w:t xml:space="preserve"> id = rondas&gt;&lt;/</w:t>
+      </w:r>
+      <w:proofErr w:type="spellStart"/>
+      <w:r>
+        <w:t>span</w:t>
+      </w:r>
+      <w:proofErr w:type="spellEnd"/>
+      <w:r>
+        <w:t xml:space="preserve">&gt; y desde </w:t>
+      </w:r>
+      <w:proofErr w:type="spellStart"/>
+      <w:r>
+        <w:t>player</w:t>
+      </w:r>
+      <w:proofErr w:type="spellEnd"/>
+      <w:r>
+        <w:t xml:space="preserve"> al llamar instrucciones se asigna el valor </w:t>
+      </w:r>
+      <w:proofErr w:type="spellStart"/>
+      <w:r>
+        <w:t>settings.REPEAT</w:t>
+      </w:r>
+      <w:proofErr w:type="spellEnd"/>
+    </w:p>
+    <w:p>
+      <w:pPr>
+        <w:pStyle w:val="Prrafodelista"/>
+        <w:numPr>
+          <w:ilvl w:val="0"/>
+          <w:numId w:val="6"/>
+        </w:numPr>
+        <w:rPr>
+          <w:lang w:val="en-US"/>
+        </w:rPr>
+      </w:pPr>
+      <w:proofErr w:type="spellStart"/>
+      <w:r>
+        <w:rPr>
+          <w:lang w:val="en-US"/>
+        </w:rPr>
+        <w:t>Añadir</w:t>
+      </w:r>
+      <w:proofErr w:type="spellEnd"/>
+      <w:r>
+        <w:rPr>
+          <w:lang w:val="en-US"/>
+        </w:rPr>
+        <w:t xml:space="preserve"> quiz</w:t>
+      </w:r>
+      <w:r>
+        <w:rPr>
+          <w:lang w:val="en-US"/>
+        </w:rPr>
+        <w:t xml:space="preserve"> (Alejandro)</w:t>
+      </w:r>
+    </w:p>
+    <w:p>
+      <w:pPr>
+        <w:pStyle w:val="Prrafodelista"/>
+        <w:numPr>
+          <w:ilvl w:val="0"/>
+          <w:numId w:val="6"/>
+        </w:numPr>
+      </w:pPr>
+      <w:r>
+        <w:t>Cambiar la leyenda del botón “Hablar con compañero”</w:t>
+      </w:r>
+      <w:r>
+        <w:t xml:space="preserve"> (Miguel)</w:t>
+      </w:r>
+    </w:p>
+    <w:p>
+      <w:pPr>
+        <w:pStyle w:val="Prrafodelista"/>
+        <w:numPr>
+          <w:ilvl w:val="0"/>
+          <w:numId w:val="6"/>
+        </w:numPr>
+      </w:pPr>
+      <w:r>
+        <w:t>Cambiar leyenda del botón “¡A la cesta!”</w:t>
+      </w:r>
+      <w:r>
+        <w:t xml:space="preserve"> (Miguel)</w:t>
+      </w:r>
+    </w:p>
+    <w:p>
+      <w:pPr>
+        <w:pStyle w:val="Prrafodelista"/>
+        <w:numPr>
+          <w:ilvl w:val="0"/>
+          <w:numId w:val="6"/>
+        </w:numPr>
+      </w:pPr>
+      <w:r>
+        <w:t>Arreglar encuesta</w:t>
+      </w:r>
+      <w:r>
+        <w:t xml:space="preserve"> (Miguel)</w:t>
+      </w:r>
+    </w:p>
+    <w:p>
+      <w:pPr>
+        <w:pStyle w:val="Prrafodelista"/>
+        <w:numPr>
+          <w:ilvl w:val="1"/>
+          <w:numId w:val="6"/>
+        </w:numPr>
+      </w:pPr>
+      <w:r>
+        <w:t>Al finalizar los nueve debe aparecer “Oprima el botón “I am done” para continuar”.</w:t>
+      </w:r>
+    </w:p>
+    <w:p>
+      <w:pPr>
+        <w:pStyle w:val="Prrafodelista"/>
+        <w:numPr>
+          <w:ilvl w:val="0"/>
+          <w:numId w:val="6"/>
+        </w:numPr>
+      </w:pPr>
+      <w:r>
+        <w:t xml:space="preserve">Arreglar el </w:t>
+      </w:r>
+      <w:proofErr w:type="spellStart"/>
+      <w:r>
+        <w:t>debriefing</w:t>
+      </w:r>
+      <w:proofErr w:type="spellEnd"/>
+      <w:r>
+        <w:t xml:space="preserve"> con una breve explicación de lo que pretende el experimento</w:t>
+      </w:r>
+      <w:r>
+        <w:t xml:space="preserve"> (Alejandro)</w:t>
+      </w:r>
+    </w:p>
+    <w:p>
+      <w:pPr>
+        <w:pStyle w:val="Prrafodelista"/>
+        <w:numPr>
+          <w:ilvl w:val="0"/>
+          <w:numId w:val="6"/>
+        </w:numPr>
+      </w:pPr>
+      <w:r>
+        <w:t>Traducir la pantalla final</w:t>
+      </w:r>
+      <w:r>
+        <w:t xml:space="preserve"> (</w:t>
+      </w:r>
+      <w:r>
+        <w:t>Juan Camilo</w:t>
+      </w:r>
+      <w:bookmarkStart w:id="0" w:name="_GoBack"/>
+      <w:bookmarkEnd w:id="0"/>
+      <w:r>
+        <w:t>)</w:t>
+      </w:r>
+    </w:p>
+    <w:p>
+      <w:pPr>
+        <w:pStyle w:val="Prrafodelista"/>
+        <w:numPr>
+          <w:ilvl w:val="0"/>
+          <w:numId w:val="6"/>
+        </w:numPr>
+      </w:pPr>
+      <w:r>
+        <w:t>Arreglar la ventana de “Hablar con compañero”</w:t>
+      </w:r>
+      <w:r>
+        <w:t xml:space="preserve"> (Juan Camilo)</w:t>
+      </w:r>
+    </w:p>
+    <w:p>
+      <w:pPr>
+        <w:pStyle w:val="Prrafodelista"/>
+        <w:numPr>
+          <w:ilvl w:val="1"/>
+          <w:numId w:val="6"/>
+        </w:numPr>
+      </w:pPr>
+      <w:r>
+        <w:t xml:space="preserve">Botón </w:t>
+      </w:r>
+      <w:proofErr w:type="spellStart"/>
+      <w:r>
+        <w:t>exit</w:t>
+      </w:r>
+      <w:proofErr w:type="spellEnd"/>
+      <w:r>
+        <w:t xml:space="preserve"> =&gt; Salir</w:t>
+      </w:r>
+    </w:p>
+    <w:p>
+      <w:pPr>
+        <w:pStyle w:val="Prrafodelista"/>
+        <w:numPr>
+          <w:ilvl w:val="1"/>
+          <w:numId w:val="6"/>
+        </w:numPr>
+      </w:pPr>
+      <w:r>
+        <w:t>Quiere decir =&gt; Escoja su mensaje</w:t>
+      </w:r>
+    </w:p>
+    <w:p>
+      <w:pPr>
+        <w:pStyle w:val="Prrafodelista"/>
+        <w:numPr>
+          <w:ilvl w:val="1"/>
+          <w:numId w:val="6"/>
+        </w:numPr>
+      </w:pPr>
+      <w:r>
+        <w:t>Quitar la nube de hablar</w:t>
+      </w:r>
+    </w:p>
+    <w:p>
+      <w:pPr>
+        <w:pStyle w:val="Prrafodelista"/>
+        <w:numPr>
+          <w:ilvl w:val="1"/>
+          <w:numId w:val="6"/>
+        </w:numPr>
+      </w:pPr>
+      <w:r>
+        <w:t>Comuníquese =&gt; Quitar esto</w:t>
+      </w:r>
+    </w:p>
+    <w:p>
+      <w:pPr>
+        <w:pStyle w:val="Prrafodelista"/>
+        <w:numPr>
+          <w:ilvl w:val="1"/>
+          <w:numId w:val="6"/>
+        </w:numPr>
+      </w:pPr>
+      <w:r>
+        <w:t>Botones puestos de manera horizontal</w:t>
+      </w:r>
+    </w:p>
+    <w:p>
+      <w:pPr>
+        <w:pStyle w:val="Prrafodelista"/>
+        <w:numPr>
+          <w:ilvl w:val="1"/>
+          <w:numId w:val="6"/>
+        </w:numPr>
+      </w:pPr>
+      <w:r>
+        <w:t>Texto al final diciendo “* observe que los botones aparecen en orden aleatorio cada vez que abre esta ventana.”</w:t>
+      </w:r>
+    </w:p>
+    <w:p/>
+    <w:p>
+      <w:r>
+        <w:t>Bonos</w:t>
+      </w:r>
+      <w:r>
+        <w:t xml:space="preserve"> (Miguel)</w:t>
+      </w:r>
+    </w:p>
+    <w:p>
+      <w:pPr>
+        <w:pStyle w:val="Prrafodelista"/>
+        <w:numPr>
+          <w:ilvl w:val="0"/>
+          <w:numId w:val="7"/>
+        </w:numPr>
+      </w:pPr>
+      <w:r>
+        <w:t xml:space="preserve">En las instrucciones, decir que hay un umbral de puntos que si es superado, tendrá un bono de 5 </w:t>
+      </w:r>
+      <w:proofErr w:type="spellStart"/>
+      <w:r>
+        <w:t>lucas</w:t>
+      </w:r>
+      <w:proofErr w:type="spellEnd"/>
+    </w:p>
+    <w:p>
+      <w:pPr>
+        <w:pStyle w:val="Prrafodelista"/>
+        <w:numPr>
+          <w:ilvl w:val="0"/>
+          <w:numId w:val="7"/>
+        </w:numPr>
+      </w:pPr>
+      <w:r>
+        <w:t>Al comienzo de la ronda, decir mediante una alerta cuál es el umbral</w:t>
+      </w:r>
+    </w:p>
+    <w:p>
+      <w:pPr>
+        <w:pStyle w:val="Prrafodelista"/>
+        <w:numPr>
+          <w:ilvl w:val="1"/>
+          <w:numId w:val="7"/>
+        </w:numPr>
+      </w:pPr>
+      <w:r>
+        <w:t xml:space="preserve">Primera ronda: </w:t>
+      </w:r>
+      <w:r>
+        <w:t>5</w:t>
+      </w:r>
+      <w:r>
+        <w:t>0</w:t>
+      </w:r>
+    </w:p>
+    <w:p>
+      <w:pPr>
+        <w:pStyle w:val="Prrafodelista"/>
+        <w:numPr>
+          <w:ilvl w:val="1"/>
+          <w:numId w:val="7"/>
+        </w:numPr>
+      </w:pPr>
+      <w:r>
+        <w:t xml:space="preserve">Segunda </w:t>
+      </w:r>
+      <w:r>
+        <w:t xml:space="preserve">ronda: </w:t>
+      </w:r>
+      <w:r>
+        <w:t>65</w:t>
+      </w:r>
+    </w:p>
+    <w:p>
+      <w:pPr>
+        <w:pStyle w:val="Prrafodelista"/>
+        <w:numPr>
+          <w:ilvl w:val="1"/>
+          <w:numId w:val="7"/>
+        </w:numPr>
+      </w:pPr>
+      <w:r>
+        <w:t>Tercera</w:t>
+      </w:r>
+      <w:r>
+        <w:t xml:space="preserve"> ronda: </w:t>
+      </w:r>
+      <w:r>
+        <w:t>80</w:t>
+      </w:r>
+    </w:p>
+    <w:p>
+      <w:pPr>
+        <w:pStyle w:val="Prrafodelista"/>
+        <w:numPr>
+          <w:ilvl w:val="0"/>
+          <w:numId w:val="7"/>
+        </w:numPr>
+      </w:pPr>
+      <w:r>
+        <w:t>Al finalizar la ronda, decir si ganó o no el bono mediante una alerta</w:t>
+      </w:r>
+    </w:p>
+    <w:p>
+      <w:pPr>
+        <w:pStyle w:val="Prrafodelista"/>
+      </w:pPr>
     </w:p>
     <w:p>
       <w:pPr>
@@ -564,7 +1132,7 @@
 </file>
 
 <file path=word/numbering.xml><?xml version="1.0" encoding="utf-8"?>
-<w:numbering xmlns:wpc="http://schemas.microsoft.com/office/word/2010/wordprocessingCanvas" xmlns:cx="http://schemas.microsoft.com/office/drawing/2014/chartex" xmlns:cx1="http://schemas.microsoft.com/office/drawing/2015/9/8/chartex" xmlns:cx2="http://schemas.microsoft.com/office/drawing/2015/10/21/chartex" xmlns:cx3="http://schemas.microsoft.com/office/drawing/2016/5/9/chartex" xmlns:cx4="http://schemas.microsoft.com/office/drawing/2016/5/10/chartex" xmlns:cx5="http://schemas.microsoft.com/office/drawing/2016/5/11/chartex" xmlns:cx6="http://schemas.microsoft.com/office/drawing/2016/5/12/chartex" xmlns:cx7="http://schemas.microsoft.com/office/drawing/2016/5/13/chartex" xmlns:cx8="http://schemas.microsoft.com/office/drawing/2016/5/14/chartex" xmlns:mc="http://schemas.openxmlformats.org/markup-compatibility/2006" xmlns:aink="http://schemas.microsoft.com/office/drawing/2016/ink" xmlns:am3d="http://schemas.microsoft.com/office/drawing/2017/model3d" xmlns:o="urn:schemas-microsoft-com:office:office" xmlns:r="http://schemas.openxmlformats.org/officeDocument/2006/relationships" xmlns:m="http://schemas.openxmlformats.org/officeDocument/2006/math" xmlns:v="urn:schemas-microsoft-com:vml" xmlns:wp14="http://schemas.microsoft.com/office/word/2010/wordprocessingDrawing" xmlns:wp="http://schemas.openxmlformats.org/drawingml/2006/wordprocessingDrawing" xmlns:w10="urn:schemas-microsoft-com:office:word" xmlns:w="http://schemas.openxmlformats.org/wordprocessingml/2006/main" xmlns:w14="http://schemas.microsoft.com/office/word/2010/wordml" xmlns:w15="http://schemas.microsoft.com/office/word/2012/wordml" xmlns:w16cid="http://schemas.microsoft.com/office/word/2016/wordml/cid" xmlns:w16se="http://schemas.microsoft.com/office/word/2015/wordml/symex" xmlns:wpg="http://schemas.microsoft.com/office/word/2010/wordprocessingGroup" xmlns:wpi="http://schemas.microsoft.com/office/word/2010/wordprocessingInk" xmlns:wne="http://schemas.microsoft.com/office/word/2006/wordml" xmlns:wps="http://schemas.microsoft.com/office/word/2010/wordprocessingShape" mc:Ignorable="w14 w15 w16se w16cid wp14">
+<w:numbering xmlns:wpc="http://schemas.microsoft.com/office/word/2010/wordprocessingCanvas" xmlns:mc="http://schemas.openxmlformats.org/markup-compatibility/2006" xmlns:o="urn:schemas-microsoft-com:office:office" xmlns:r="http://schemas.openxmlformats.org/officeDocument/2006/relationships" xmlns:m="http://schemas.openxmlformats.org/officeDocument/2006/math" xmlns:v="urn:schemas-microsoft-com:vml" xmlns:wp14="http://schemas.microsoft.com/office/word/2010/wordprocessingDrawing" xmlns:wp="http://schemas.openxmlformats.org/drawingml/2006/wordprocessingDrawing" xmlns:w10="urn:schemas-microsoft-com:office:word" xmlns:w="http://schemas.openxmlformats.org/wordprocessingml/2006/main" xmlns:w14="http://schemas.microsoft.com/office/word/2010/wordml" xmlns:w15="http://schemas.microsoft.com/office/word/2012/wordml" xmlns:wpg="http://schemas.microsoft.com/office/word/2010/wordprocessingGroup" xmlns:wpi="http://schemas.microsoft.com/office/word/2010/wordprocessingInk" xmlns:wne="http://schemas.microsoft.com/office/word/2006/wordml" xmlns:wps="http://schemas.microsoft.com/office/word/2010/wordprocessingShape" mc:Ignorable="w14 w15 wp14">
   <w:abstractNum w:abstractNumId="0" w15:restartNumberingAfterBreak="0">
     <w:nsid w:val="067F6044"/>
     <w:multiLevelType w:val="hybridMultilevel"/>
@@ -581,7 +1149,7 @@
         <w:rFonts w:hint="default"/>
       </w:rPr>
     </w:lvl>
-    <w:lvl w:ilvl="1" w:tplc="240A0019" w:tentative="1">
+    <w:lvl w:ilvl="1" w:tplc="240A0019">
       <w:start w:val="1"/>
       <w:numFmt w:val="lowerLetter"/>
       <w:lvlText w:val="%2."/>
@@ -946,6 +1514,119 @@
     </w:lvl>
   </w:abstractNum>
   <w:abstractNum w:abstractNumId="4" w15:restartNumberingAfterBreak="0">
+    <w:nsid w:val="662B3A7F"/>
+    <w:multiLevelType w:val="hybridMultilevel"/>
+    <w:tmpl w:val="02A25E14"/>
+    <w:lvl w:ilvl="0" w:tplc="A992FB4A">
+      <w:start w:val="1"/>
+      <w:numFmt w:val="bullet"/>
+      <w:lvlText w:val=""/>
+      <w:lvlJc w:val="left"/>
+      <w:pPr>
+        <w:ind w:left="720" w:hanging="360"/>
+      </w:pPr>
+      <w:rPr>
+        <w:rFonts w:ascii="Symbol" w:eastAsiaTheme="minorHAnsi" w:hAnsi="Symbol" w:cstheme="minorBidi" w:hint="default"/>
+      </w:rPr>
+    </w:lvl>
+    <w:lvl w:ilvl="1" w:tplc="240A0003">
+      <w:start w:val="1"/>
+      <w:numFmt w:val="bullet"/>
+      <w:lvlText w:val="o"/>
+      <w:lvlJc w:val="left"/>
+      <w:pPr>
+        <w:ind w:left="1440" w:hanging="360"/>
+      </w:pPr>
+      <w:rPr>
+        <w:rFonts w:ascii="Courier New" w:hAnsi="Courier New" w:cs="Courier New" w:hint="default"/>
+      </w:rPr>
+    </w:lvl>
+    <w:lvl w:ilvl="2" w:tplc="240A0005" w:tentative="1">
+      <w:start w:val="1"/>
+      <w:numFmt w:val="bullet"/>
+      <w:lvlText w:val=""/>
+      <w:lvlJc w:val="left"/>
+      <w:pPr>
+        <w:ind w:left="2160" w:hanging="360"/>
+      </w:pPr>
+      <w:rPr>
+        <w:rFonts w:ascii="Wingdings" w:hAnsi="Wingdings" w:hint="default"/>
+      </w:rPr>
+    </w:lvl>
+    <w:lvl w:ilvl="3" w:tplc="240A0001" w:tentative="1">
+      <w:start w:val="1"/>
+      <w:numFmt w:val="bullet"/>
+      <w:lvlText w:val=""/>
+      <w:lvlJc w:val="left"/>
+      <w:pPr>
+        <w:ind w:left="2880" w:hanging="360"/>
+      </w:pPr>
+      <w:rPr>
+        <w:rFonts w:ascii="Symbol" w:hAnsi="Symbol" w:hint="default"/>
+      </w:rPr>
+    </w:lvl>
+    <w:lvl w:ilvl="4" w:tplc="240A0003" w:tentative="1">
+      <w:start w:val="1"/>
+      <w:numFmt w:val="bullet"/>
+      <w:lvlText w:val="o"/>
+      <w:lvlJc w:val="left"/>
+      <w:pPr>
+        <w:ind w:left="3600" w:hanging="360"/>
+      </w:pPr>
+      <w:rPr>
+        <w:rFonts w:ascii="Courier New" w:hAnsi="Courier New" w:cs="Courier New" w:hint="default"/>
+      </w:rPr>
+    </w:lvl>
+    <w:lvl w:ilvl="5" w:tplc="240A0005" w:tentative="1">
+      <w:start w:val="1"/>
+      <w:numFmt w:val="bullet"/>
+      <w:lvlText w:val=""/>
+      <w:lvlJc w:val="left"/>
+      <w:pPr>
+        <w:ind w:left="4320" w:hanging="360"/>
+      </w:pPr>
+      <w:rPr>
+        <w:rFonts w:ascii="Wingdings" w:hAnsi="Wingdings" w:hint="default"/>
+      </w:rPr>
+    </w:lvl>
+    <w:lvl w:ilvl="6" w:tplc="240A0001" w:tentative="1">
+      <w:start w:val="1"/>
+      <w:numFmt w:val="bullet"/>
+      <w:lvlText w:val=""/>
+      <w:lvlJc w:val="left"/>
+      <w:pPr>
+        <w:ind w:left="5040" w:hanging="360"/>
+      </w:pPr>
+      <w:rPr>
+        <w:rFonts w:ascii="Symbol" w:hAnsi="Symbol" w:hint="default"/>
+      </w:rPr>
+    </w:lvl>
+    <w:lvl w:ilvl="7" w:tplc="240A0003" w:tentative="1">
+      <w:start w:val="1"/>
+      <w:numFmt w:val="bullet"/>
+      <w:lvlText w:val="o"/>
+      <w:lvlJc w:val="left"/>
+      <w:pPr>
+        <w:ind w:left="5760" w:hanging="360"/>
+      </w:pPr>
+      <w:rPr>
+        <w:rFonts w:ascii="Courier New" w:hAnsi="Courier New" w:cs="Courier New" w:hint="default"/>
+      </w:rPr>
+    </w:lvl>
+    <w:lvl w:ilvl="8" w:tplc="240A0005" w:tentative="1">
+      <w:start w:val="1"/>
+      <w:numFmt w:val="bullet"/>
+      <w:lvlText w:val=""/>
+      <w:lvlJc w:val="left"/>
+      <w:pPr>
+        <w:ind w:left="6480" w:hanging="360"/>
+      </w:pPr>
+      <w:rPr>
+        <w:rFonts w:ascii="Wingdings" w:hAnsi="Wingdings" w:hint="default"/>
+      </w:rPr>
+    </w:lvl>
+  </w:abstractNum>
+  <w:abstractNum w:abstractNumId="5" w15:restartNumberingAfterBreak="0">
     <w:nsid w:val="7AF30D36"/>
     <w:multiLevelType w:val="hybridMultilevel"/>
     <w:tmpl w:val="FD5072CE"/>
@@ -1058,7 +1739,7 @@
       </w:rPr>
     </w:lvl>
   </w:abstractNum>
-  <w:abstractNum w:abstractNumId="5" w15:restartNumberingAfterBreak="0">
+  <w:abstractNum w:abstractNumId="6" w15:restartNumberingAfterBreak="0">
     <w:nsid w:val="7E235E3C"/>
     <w:multiLevelType w:val="hybridMultilevel"/>
     <w:tmpl w:val="92AE9BE8"/>
@@ -1154,10 +1835,10 @@
     <w:abstractNumId w:val="3"/>
   </w:num>
   <w:num w:numId="3">
-    <w:abstractNumId w:val="4"/>
+    <w:abstractNumId w:val="5"/>
   </w:num>
   <w:num w:numId="4">
-    <w:abstractNumId w:val="5"/>
+    <w:abstractNumId w:val="6"/>
   </w:num>
   <w:num w:numId="5">
     <w:abstractNumId w:val="2"/>
@@ -1165,11 +1846,14 @@
   <w:num w:numId="6">
     <w:abstractNumId w:val="0"/>
   </w:num>
+  <w:num w:numId="7">
+    <w:abstractNumId w:val="4"/>
+  </w:num>
 </w:numbering>
 </file>
 
 <file path=word/styles.xml><?xml version="1.0" encoding="utf-8"?>
-<w:styles xmlns:mc="http://schemas.openxmlformats.org/markup-compatibility/2006" xmlns:r="http://schemas.openxmlformats.org/officeDocument/2006/relationships" xmlns:w="http://schemas.openxmlformats.org/wordprocessingml/2006/main" xmlns:w14="http://schemas.microsoft.com/office/word/2010/wordml" xmlns:w15="http://schemas.microsoft.com/office/word/2012/wordml" xmlns:w16cid="http://schemas.microsoft.com/office/word/2016/wordml/cid" xmlns:w16se="http://schemas.microsoft.com/office/word/2015/wordml/symex" mc:Ignorable="w14 w15 w16se w16cid">
+<w:styles xmlns:mc="http://schemas.openxmlformats.org/markup-compatibility/2006" xmlns:r="http://schemas.openxmlformats.org/officeDocument/2006/relationships" xmlns:w="http://schemas.openxmlformats.org/wordprocessingml/2006/main" xmlns:w14="http://schemas.microsoft.com/office/word/2010/wordml" xmlns:w15="http://schemas.microsoft.com/office/word/2012/wordml" mc:Ignorable="w14 w15">
   <w:docDefaults>
     <w:rPrDefault>
       <w:rPr>
@@ -1185,7 +1869,7 @@
       </w:pPr>
     </w:pPrDefault>
   </w:docDefaults>
-  <w:latentStyles w:defLockedState="0" w:defUIPriority="99" w:defSemiHidden="0" w:defUnhideWhenUsed="0" w:defQFormat="0" w:count="375">
+  <w:latentStyles w:defLockedState="0" w:defUIPriority="99" w:defSemiHidden="0" w:defUnhideWhenUsed="0" w:defQFormat="0" w:count="371">
     <w:lsdException w:name="Normal" w:uiPriority="0" w:qFormat="1"/>
     <w:lsdException w:name="heading 1" w:uiPriority="9" w:qFormat="1"/>
     <w:lsdException w:name="heading 2" w:semiHidden="1" w:uiPriority="9" w:unhideWhenUsed="1" w:qFormat="1"/>
@@ -1291,6 +1975,7 @@
     <w:lsdException w:name="HTML Sample" w:semiHidden="1" w:unhideWhenUsed="1"/>
     <w:lsdException w:name="HTML Typewriter" w:semiHidden="1" w:unhideWhenUsed="1"/>
     <w:lsdException w:name="HTML Variable" w:semiHidden="1" w:unhideWhenUsed="1"/>
+    <w:lsdException w:name="Normal Table" w:semiHidden="1" w:unhideWhenUsed="1"/>
     <w:lsdException w:name="annotation subject" w:semiHidden="1" w:unhideWhenUsed="1"/>
     <w:lsdException w:name="No List" w:semiHidden="1" w:unhideWhenUsed="1"/>
     <w:lsdException w:name="Outline List 1" w:semiHidden="1" w:unhideWhenUsed="1"/>
@@ -1334,8 +2019,10 @@
     <w:lsdException w:name="Table Elegant" w:semiHidden="1" w:unhideWhenUsed="1"/>
     <w:lsdException w:name="Table Professional" w:semiHidden="1" w:unhideWhenUsed="1"/>
     <w:lsdException w:name="Table Subtle 1" w:semiHidden="1" w:unhideWhenUsed="1"/>
+    <w:lsdException w:name="Table Subtle 2" w:semiHidden="1" w:unhideWhenUsed="1"/>
     <w:lsdException w:name="Table Web 1" w:semiHidden="1" w:unhideWhenUsed="1"/>
     <w:lsdException w:name="Table Web 2" w:semiHidden="1" w:unhideWhenUsed="1"/>
+    <w:lsdException w:name="Table Web 3" w:semiHidden="1" w:unhideWhenUsed="1"/>
     <w:lsdException w:name="Balloon Text" w:semiHidden="1" w:unhideWhenUsed="1"/>
     <w:lsdException w:name="Table Grid" w:uiPriority="39"/>
     <w:lsdException w:name="Table Theme" w:semiHidden="1" w:unhideWhenUsed="1"/>
@@ -1554,10 +2241,6 @@
     <w:lsdException w:name="List Table 5 Dark Accent 6" w:uiPriority="50"/>
     <w:lsdException w:name="List Table 6 Colorful Accent 6" w:uiPriority="51"/>
     <w:lsdException w:name="List Table 7 Colorful Accent 6" w:uiPriority="52"/>
-    <w:lsdException w:name="Mention" w:semiHidden="1" w:unhideWhenUsed="1"/>
-    <w:lsdException w:name="Smart Hyperlink" w:semiHidden="1" w:unhideWhenUsed="1"/>
-    <w:lsdException w:name="Hashtag" w:semiHidden="1" w:unhideWhenUsed="1"/>
-    <w:lsdException w:name="Unresolved Mention" w:semiHidden="1" w:unhideWhenUsed="1"/>
   </w:latentStyles>
   <w:style w:type="paragraph" w:default="1" w:styleId="Normal">
     <w:name w:val="Normal"/>

</xml_diff>

<commit_message>
Revision instrucciones, quiz, hablar con compañero, umbrales
</commit_message>
<xml_diff>
--- a/Lista de tareas proyecto DLL.docx
+++ b/Lista de tareas proyecto DLL.docx
@@ -1,6 +1,6 @@
 
 <file path=word/document.xml><?xml version="1.0" encoding="utf-8"?>
-<w:document xmlns:wpc="http://schemas.microsoft.com/office/word/2010/wordprocessingCanvas" xmlns:mc="http://schemas.openxmlformats.org/markup-compatibility/2006" xmlns:o="urn:schemas-microsoft-com:office:office" xmlns:r="http://schemas.openxmlformats.org/officeDocument/2006/relationships" xmlns:m="http://schemas.openxmlformats.org/officeDocument/2006/math" xmlns:v="urn:schemas-microsoft-com:vml" xmlns:wp14="http://schemas.microsoft.com/office/word/2010/wordprocessingDrawing" xmlns:wp="http://schemas.openxmlformats.org/drawingml/2006/wordprocessingDrawing" xmlns:w10="urn:schemas-microsoft-com:office:word" xmlns:w="http://schemas.openxmlformats.org/wordprocessingml/2006/main" xmlns:w14="http://schemas.microsoft.com/office/word/2010/wordml" xmlns:w15="http://schemas.microsoft.com/office/word/2012/wordml" xmlns:wpg="http://schemas.microsoft.com/office/word/2010/wordprocessingGroup" xmlns:wpi="http://schemas.microsoft.com/office/word/2010/wordprocessingInk" xmlns:wne="http://schemas.microsoft.com/office/word/2006/wordml" xmlns:wps="http://schemas.microsoft.com/office/word/2010/wordprocessingShape" mc:Ignorable="w14 w15 wp14">
+<w:document xmlns:wpc="http://schemas.microsoft.com/office/word/2010/wordprocessingCanvas" xmlns:mo="http://schemas.microsoft.com/office/mac/office/2008/main" xmlns:mc="http://schemas.openxmlformats.org/markup-compatibility/2006" xmlns:mv="urn:schemas-microsoft-com:mac:vml" xmlns:o="urn:schemas-microsoft-com:office:office" xmlns:r="http://schemas.openxmlformats.org/officeDocument/2006/relationships" xmlns:m="http://schemas.openxmlformats.org/officeDocument/2006/math" xmlns:v="urn:schemas-microsoft-com:vml" xmlns:wp14="http://schemas.microsoft.com/office/word/2010/wordprocessingDrawing" xmlns:wp="http://schemas.openxmlformats.org/drawingml/2006/wordprocessingDrawing" xmlns:w10="urn:schemas-microsoft-com:office:word" xmlns:w="http://schemas.openxmlformats.org/wordprocessingml/2006/main" xmlns:w14="http://schemas.microsoft.com/office/word/2010/wordml" xmlns:wpg="http://schemas.microsoft.com/office/word/2010/wordprocessingGroup" xmlns:wpi="http://schemas.microsoft.com/office/word/2010/wordprocessingInk" xmlns:wne="http://schemas.microsoft.com/office/word/2006/wordml" xmlns:wps="http://schemas.microsoft.com/office/word/2010/wordprocessingShape" mc:Ignorable="w14 wp14">
   <w:body>
     <w:p>
       <w:r>
@@ -181,15 +181,7 @@
         </w:numPr>
       </w:pPr>
       <w:r>
-        <w:t xml:space="preserve">Crear </w:t>
-      </w:r>
-      <w:proofErr w:type="spellStart"/>
-      <w:r>
-        <w:t>html</w:t>
-      </w:r>
-      <w:proofErr w:type="spellEnd"/>
-      <w:r>
-        <w:t xml:space="preserve"> (Juan Camilo)</w:t>
+        <w:t>Crear html (Juan Camilo)</w:t>
       </w:r>
       <w:r>
         <w:t xml:space="preserve"> =&gt; OK</w:t>
@@ -228,10 +220,10 @@
             <w:r>
               <w:rPr>
                 <w:noProof/>
-                <w:lang w:eastAsia="es-CO"/>
+                <w:lang w:val="es-ES" w:eastAsia="es-ES"/>
               </w:rPr>
               <w:drawing>
-                <wp:inline distT="0" distB="0" distL="0" distR="0">
+                <wp:inline distT="0" distB="0" distL="0" distR="0" wp14:anchorId="736B12A2" wp14:editId="6DB6CB82">
                   <wp:extent cx="1133475" cy="1133475"/>
                   <wp:effectExtent l="0" t="0" r="9525" b="9525"/>
                   <wp:docPr id="1" name="Imagen 1" descr="C:\Users\edgar.andrade\AppData\Local\Microsoft\Windows\INetCache\Content.Word\square.png"/>
@@ -248,7 +240,7 @@
                           </pic:cNvPicPr>
                         </pic:nvPicPr>
                         <pic:blipFill>
-                          <a:blip r:embed="rId5" cstate="print">
+                          <a:blip r:embed="rId6" cstate="print">
                             <a:extLst>
                               <a:ext uri="{28A0092B-C50C-407E-A947-70E740481C1C}">
                                 <a14:useLocalDpi xmlns:a14="http://schemas.microsoft.com/office/drawing/2010/main" val="0"/>
@@ -447,16 +439,20 @@
           <w:numId w:val="6"/>
         </w:numPr>
       </w:pPr>
-      <w:proofErr w:type="spellStart"/>
-      <w:r>
-        <w:t>Html</w:t>
-      </w:r>
-      <w:proofErr w:type="spellEnd"/>
-      <w:r>
-        <w:t xml:space="preserve"> informando que viene la encuesta</w:t>
-      </w:r>
-      <w:r>
-        <w:t xml:space="preserve"> (Alejandro)</w:t>
+      <w:r>
+        <w:t>Html informando que viene la encuesta</w:t>
+      </w:r>
+      <w:r>
+        <w:t xml:space="preserve"> (</w:t>
+      </w:r>
+      <w:r>
+        <w:t>Alejandro</w:t>
+      </w:r>
+      <w:r>
+        <w:t>)</w:t>
+      </w:r>
+      <w:r>
+        <w:t xml:space="preserve"> =&gt; OK</w:t>
       </w:r>
     </w:p>
     <w:p>
@@ -473,37 +469,27 @@
       <w:r>
         <w:t xml:space="preserve"> (Miguel)</w:t>
       </w:r>
-    </w:p>
-    <w:p>
-      <w:pPr>
-        <w:pStyle w:val="Prrafodelista"/>
-        <w:numPr>
-          <w:ilvl w:val="0"/>
-          <w:numId w:val="6"/>
-        </w:numPr>
-      </w:pPr>
-      <w:r>
-        <w:t>Hacer que los botones dentro de la ventana de “</w:t>
-      </w:r>
-      <w:proofErr w:type="spellStart"/>
-      <w:r>
-        <w:t>Talk</w:t>
-      </w:r>
-      <w:proofErr w:type="spellEnd"/>
-      <w:r>
-        <w:t xml:space="preserve"> to </w:t>
-      </w:r>
-      <w:proofErr w:type="spellStart"/>
-      <w:r>
-        <w:t>partner</w:t>
-      </w:r>
-      <w:proofErr w:type="spellEnd"/>
-      <w:r>
-        <w:t>” aparezcan de manera aleatoria</w:t>
+      <w:r>
+        <w:t xml:space="preserve"> =&gt; OK</w:t>
+      </w:r>
+    </w:p>
+    <w:p>
+      <w:pPr>
+        <w:pStyle w:val="Prrafodelista"/>
+        <w:numPr>
+          <w:ilvl w:val="0"/>
+          <w:numId w:val="6"/>
+        </w:numPr>
+      </w:pPr>
+      <w:r>
+        <w:t>Hacer que los botones dentro de la ventana de “Talk to partner” aparezcan de manera aleatoria</w:t>
       </w:r>
       <w:r>
         <w:t xml:space="preserve"> (Juan Camilo)</w:t>
       </w:r>
+      <w:r>
+        <w:t xml:space="preserve"> =&gt; OK</w:t>
+      </w:r>
     </w:p>
     <w:p/>
     <w:p>
@@ -563,15 +549,7 @@
         </w:numPr>
       </w:pPr>
       <w:r>
-        <w:t xml:space="preserve">Lista de parejas en </w:t>
-      </w:r>
-      <w:proofErr w:type="spellStart"/>
-      <w:r>
-        <w:t>basket</w:t>
-      </w:r>
-      <w:proofErr w:type="spellEnd"/>
-      <w:r>
-        <w:t xml:space="preserve"> =&gt; OK</w:t>
+        <w:t>Lista de parejas en basket =&gt; OK</w:t>
       </w:r>
     </w:p>
     <w:p/>
@@ -602,6 +580,9 @@
         <w:lastRenderedPageBreak/>
         <w:t>Instrucciones para el DLL =&gt; Instrucciones</w:t>
       </w:r>
+      <w:r>
+        <w:t xml:space="preserve"> =&gt; OK</w:t>
+      </w:r>
     </w:p>
     <w:p>
       <w:pPr>
@@ -614,6 +595,9 @@
       <w:r>
         <w:t>Por favor lea =&gt; en tamaño de fuente más pequeño</w:t>
       </w:r>
+      <w:r>
+        <w:t xml:space="preserve"> =&gt; OK</w:t>
+      </w:r>
     </w:p>
     <w:p>
       <w:pPr>
@@ -626,6 +610,9 @@
       <w:r>
         <w:t>Una jarra tiene más objetos =&gt; una jarra tiene menos objetos</w:t>
       </w:r>
+      <w:r>
+        <w:t xml:space="preserve"> =&gt; OK</w:t>
+      </w:r>
     </w:p>
     <w:p>
       <w:pPr>
@@ -636,23 +623,10 @@
         </w:numPr>
       </w:pPr>
       <w:r>
-        <w:t>Botón “</w:t>
-      </w:r>
-      <w:proofErr w:type="spellStart"/>
-      <w:r>
-        <w:t>Talk</w:t>
-      </w:r>
-      <w:proofErr w:type="spellEnd"/>
-      <w:r>
-        <w:t xml:space="preserve"> to </w:t>
-      </w:r>
-      <w:proofErr w:type="spellStart"/>
-      <w:r>
-        <w:t>partner</w:t>
-      </w:r>
-      <w:proofErr w:type="spellEnd"/>
-      <w:r>
-        <w:t>” =&gt; Botón “Hablar con compañero”</w:t>
+        <w:t>Botón “Talk to partner” =&gt; Botón “Hablar con compañero”</w:t>
+      </w:r>
+      <w:r>
+        <w:t xml:space="preserve"> =&gt; OK</w:t>
       </w:r>
     </w:p>
     <w:p>
@@ -664,15 +638,10 @@
         </w:numPr>
       </w:pPr>
       <w:r>
-        <w:t xml:space="preserve">Se </w:t>
-      </w:r>
-      <w:proofErr w:type="spellStart"/>
-      <w:r>
-        <w:t>despleará</w:t>
-      </w:r>
-      <w:proofErr w:type="spellEnd"/>
-      <w:r>
-        <w:t xml:space="preserve"> =&gt; se desplegará</w:t>
+        <w:t>Se despleará =&gt; se desplegará</w:t>
+      </w:r>
+      <w:r>
+        <w:t xml:space="preserve"> =&gt; OK</w:t>
       </w:r>
     </w:p>
     <w:p>
@@ -683,13 +652,11 @@
           <w:numId w:val="6"/>
         </w:numPr>
       </w:pPr>
-      <w:proofErr w:type="spellStart"/>
-      <w:r>
-        <w:t>Mesnaje</w:t>
-      </w:r>
-      <w:proofErr w:type="spellEnd"/>
-      <w:r>
-        <w:t xml:space="preserve"> =&gt; mensaje</w:t>
+      <w:r>
+        <w:t>Mesnaje =&gt; mensaje</w:t>
+      </w:r>
+      <w:r>
+        <w:t xml:space="preserve"> =&gt; OK</w:t>
       </w:r>
     </w:p>
     <w:p>
@@ -731,6 +698,12 @@
         </w:rPr>
         <w:t xml:space="preserve"> “I am done”</w:t>
       </w:r>
+      <w:r>
+        <w:rPr>
+          <w:lang w:val="en-US"/>
+        </w:rPr>
+        <w:t xml:space="preserve"> =&gt; OK</w:t>
+      </w:r>
     </w:p>
     <w:p>
       <w:pPr>
@@ -744,37 +717,11 @@
         <w:t>El juego se repetirá un cierto n</w:t>
       </w:r>
       <w:r>
-        <w:t>úmero =&gt; El juego se repetirá &lt;</w:t>
-      </w:r>
-      <w:proofErr w:type="spellStart"/>
-      <w:r>
-        <w:t>span</w:t>
-      </w:r>
-      <w:proofErr w:type="spellEnd"/>
-      <w:r>
-        <w:t xml:space="preserve"> id = rondas&gt;&lt;/</w:t>
-      </w:r>
-      <w:proofErr w:type="spellStart"/>
-      <w:r>
-        <w:t>span</w:t>
-      </w:r>
-      <w:proofErr w:type="spellEnd"/>
-      <w:r>
-        <w:t xml:space="preserve">&gt; y desde </w:t>
-      </w:r>
-      <w:proofErr w:type="spellStart"/>
-      <w:r>
-        <w:t>player</w:t>
-      </w:r>
-      <w:proofErr w:type="spellEnd"/>
-      <w:r>
-        <w:t xml:space="preserve"> al llamar instrucciones se asigna el valor </w:t>
-      </w:r>
-      <w:proofErr w:type="spellStart"/>
-      <w:r>
-        <w:t>settings.REPEAT</w:t>
-      </w:r>
-      <w:proofErr w:type="spellEnd"/>
+        <w:t>úmero =&gt; El juego se repetirá &lt;span id = rondas&gt;&lt;/span&gt; y desde player al llamar instrucciones se asigna el valor settings.REPEAT</w:t>
+      </w:r>
+      <w:r>
+        <w:t xml:space="preserve"> =&gt; OK</w:t>
+      </w:r>
     </w:p>
     <w:p>
       <w:pPr>
@@ -807,6 +754,12 @@
         </w:rPr>
         <w:t xml:space="preserve"> (Alejandro)</w:t>
       </w:r>
+      <w:r>
+        <w:rPr>
+          <w:lang w:val="en-US"/>
+        </w:rPr>
+        <w:t xml:space="preserve"> =&gt; OK</w:t>
+      </w:r>
     </w:p>
     <w:p>
       <w:pPr>
@@ -822,6 +775,9 @@
       <w:r>
         <w:t xml:space="preserve"> (Miguel)</w:t>
       </w:r>
+      <w:r>
+        <w:t xml:space="preserve"> =&gt; OK</w:t>
+      </w:r>
     </w:p>
     <w:p>
       <w:pPr>
@@ -837,6 +793,9 @@
       <w:r>
         <w:t xml:space="preserve"> (Miguel)</w:t>
       </w:r>
+      <w:r>
+        <w:t xml:space="preserve"> =&gt; OK</w:t>
+      </w:r>
     </w:p>
     <w:p>
       <w:pPr>
@@ -864,25 +823,20 @@
       <w:r>
         <w:t>Al finalizar los nueve debe aparecer “Oprima el botón “I am done” para continuar”.</w:t>
       </w:r>
-    </w:p>
-    <w:p>
-      <w:pPr>
-        <w:pStyle w:val="Prrafodelista"/>
-        <w:numPr>
-          <w:ilvl w:val="0"/>
-          <w:numId w:val="6"/>
-        </w:numPr>
-      </w:pPr>
-      <w:r>
-        <w:t xml:space="preserve">Arreglar el </w:t>
-      </w:r>
-      <w:proofErr w:type="spellStart"/>
-      <w:r>
-        <w:t>debriefing</w:t>
-      </w:r>
-      <w:proofErr w:type="spellEnd"/>
-      <w:r>
-        <w:t xml:space="preserve"> con una breve explicación de lo que pretende el experimento</w:t>
+      <w:r>
+        <w:t xml:space="preserve"> =&gt; OK</w:t>
+      </w:r>
+    </w:p>
+    <w:p>
+      <w:pPr>
+        <w:pStyle w:val="Prrafodelista"/>
+        <w:numPr>
+          <w:ilvl w:val="0"/>
+          <w:numId w:val="6"/>
+        </w:numPr>
+      </w:pPr>
+      <w:r>
+        <w:t>Arreglar el debriefing con una breve explicación de lo que pretende el experimento</w:t>
       </w:r>
       <w:r>
         <w:t xml:space="preserve"> (Alejandro)</w:t>
@@ -905,25 +859,219 @@
       <w:r>
         <w:t>Juan Camilo</w:t>
       </w:r>
+      <w:r>
+        <w:t>)</w:t>
+      </w:r>
+      <w:r>
+        <w:t xml:space="preserve"> =&gt; OK</w:t>
+      </w:r>
+    </w:p>
+    <w:p>
+      <w:pPr>
+        <w:pStyle w:val="Prrafodelista"/>
+        <w:numPr>
+          <w:ilvl w:val="0"/>
+          <w:numId w:val="6"/>
+        </w:numPr>
+      </w:pPr>
+      <w:r>
+        <w:t>Arreglar la ventana de “Hablar con compañero”</w:t>
+      </w:r>
+      <w:r>
+        <w:t xml:space="preserve"> (Juan Camilo)</w:t>
+      </w:r>
+    </w:p>
+    <w:p>
+      <w:pPr>
+        <w:pStyle w:val="Prrafodelista"/>
+        <w:numPr>
+          <w:ilvl w:val="1"/>
+          <w:numId w:val="6"/>
+        </w:numPr>
+      </w:pPr>
+      <w:r>
+        <w:t>Botón exit =&gt; Salir</w:t>
+      </w:r>
+      <w:r>
+        <w:t xml:space="preserve"> =&gt; OK</w:t>
+      </w:r>
+    </w:p>
+    <w:p>
+      <w:pPr>
+        <w:pStyle w:val="Prrafodelista"/>
+        <w:numPr>
+          <w:ilvl w:val="1"/>
+          <w:numId w:val="6"/>
+        </w:numPr>
+      </w:pPr>
+      <w:r>
+        <w:t>Quiere decir =&gt; Escoja su mensaje</w:t>
+      </w:r>
+      <w:r>
+        <w:t xml:space="preserve"> =&gt; OK</w:t>
+      </w:r>
+    </w:p>
+    <w:p>
+      <w:pPr>
+        <w:pStyle w:val="Prrafodelista"/>
+        <w:numPr>
+          <w:ilvl w:val="1"/>
+          <w:numId w:val="6"/>
+        </w:numPr>
+      </w:pPr>
+      <w:r>
+        <w:t>Quitar la nube de hablar</w:t>
+      </w:r>
+      <w:r>
+        <w:t xml:space="preserve"> =&gt; OK</w:t>
+      </w:r>
+    </w:p>
+    <w:p>
+      <w:pPr>
+        <w:pStyle w:val="Prrafodelista"/>
+        <w:numPr>
+          <w:ilvl w:val="1"/>
+          <w:numId w:val="6"/>
+        </w:numPr>
+      </w:pPr>
+      <w:r>
+        <w:t>Comuníquese =&gt; Quitar esto</w:t>
+      </w:r>
+      <w:r>
+        <w:t xml:space="preserve"> =&gt; OK</w:t>
+      </w:r>
+    </w:p>
+    <w:p>
+      <w:pPr>
+        <w:pStyle w:val="Prrafodelista"/>
+        <w:numPr>
+          <w:ilvl w:val="1"/>
+          <w:numId w:val="6"/>
+        </w:numPr>
+      </w:pPr>
+      <w:r>
+        <w:t>Botones puestos de manera horizontal</w:t>
+      </w:r>
+      <w:r>
+        <w:t xml:space="preserve"> =&gt; OK</w:t>
+      </w:r>
+    </w:p>
+    <w:p>
+      <w:pPr>
+        <w:pStyle w:val="Prrafodelista"/>
+        <w:numPr>
+          <w:ilvl w:val="1"/>
+          <w:numId w:val="6"/>
+        </w:numPr>
+      </w:pPr>
+      <w:r>
+        <w:t>Texto al final diciendo “* observe que los botones aparecen en orden aleatorio cada vez que abre esta ventana.”</w:t>
+      </w:r>
+      <w:r>
+        <w:t xml:space="preserve"> =&gt; OK</w:t>
+      </w:r>
+    </w:p>
+    <w:p/>
+    <w:p>
+      <w:r>
+        <w:t>Bonos</w:t>
+      </w:r>
+      <w:r>
+        <w:t xml:space="preserve"> (Miguel)</w:t>
+      </w:r>
+    </w:p>
+    <w:p>
+      <w:pPr>
+        <w:pStyle w:val="Prrafodelista"/>
+        <w:numPr>
+          <w:ilvl w:val="0"/>
+          <w:numId w:val="7"/>
+        </w:numPr>
+      </w:pPr>
+      <w:r>
+        <w:t>En las instrucciones, decir que hay un umbral de puntos que si es superado, tendrá un bono de 5 lucas</w:t>
+      </w:r>
+      <w:r>
+        <w:t xml:space="preserve"> =&gt; OK</w:t>
+      </w:r>
+    </w:p>
+    <w:p>
+      <w:pPr>
+        <w:pStyle w:val="Prrafodelista"/>
+        <w:numPr>
+          <w:ilvl w:val="0"/>
+          <w:numId w:val="7"/>
+        </w:numPr>
+      </w:pPr>
+      <w:r>
+        <w:t>Al comienzo de la ronda, decir mediante una alerta cuál es el umbral</w:t>
+      </w:r>
+      <w:r>
+        <w:t xml:space="preserve"> =&gt; OK</w:t>
+      </w:r>
+    </w:p>
+    <w:p>
+      <w:pPr>
+        <w:pStyle w:val="Prrafodelista"/>
+        <w:numPr>
+          <w:ilvl w:val="1"/>
+          <w:numId w:val="7"/>
+        </w:numPr>
+      </w:pPr>
+      <w:r>
+        <w:t>Primera ronda: 50</w:t>
+      </w:r>
+    </w:p>
+    <w:p>
+      <w:pPr>
+        <w:pStyle w:val="Prrafodelista"/>
+        <w:numPr>
+          <w:ilvl w:val="1"/>
+          <w:numId w:val="7"/>
+        </w:numPr>
+      </w:pPr>
+      <w:r>
+        <w:t>Segunda ronda: 65</w:t>
+      </w:r>
+    </w:p>
+    <w:p>
+      <w:pPr>
+        <w:pStyle w:val="Prrafodelista"/>
+        <w:numPr>
+          <w:ilvl w:val="1"/>
+          <w:numId w:val="7"/>
+        </w:numPr>
+      </w:pPr>
+      <w:r>
+        <w:t>Tercera ronda: 80</w:t>
+      </w:r>
+    </w:p>
+    <w:p>
+      <w:pPr>
+        <w:ind w:left="360"/>
+      </w:pPr>
+    </w:p>
+    <w:p/>
+    <w:p/>
+    <w:p/>
+    <w:p>
       <w:bookmarkStart w:id="0" w:name="_GoBack"/>
       <w:bookmarkEnd w:id="0"/>
-      <w:r>
-        <w:t>)</w:t>
-      </w:r>
-    </w:p>
-    <w:p>
-      <w:pPr>
-        <w:pStyle w:val="Prrafodelista"/>
-        <w:numPr>
-          <w:ilvl w:val="0"/>
-          <w:numId w:val="6"/>
-        </w:numPr>
-      </w:pPr>
-      <w:r>
-        <w:t>Arreglar la ventana de “Hablar con compañero”</w:t>
-      </w:r>
-      <w:r>
-        <w:t xml:space="preserve"> (Juan Camilo)</w:t>
+    </w:p>
+    <w:p>
+      <w:pPr>
+        <w:pStyle w:val="Prrafodelista"/>
+        <w:numPr>
+          <w:ilvl w:val="0"/>
+          <w:numId w:val="8"/>
+        </w:numPr>
+      </w:pPr>
+      <w:r>
+        <w:lastRenderedPageBreak/>
+        <w:t>Al finalizar la ronda, decir si ganó o no el bono mediante una alerta</w:t>
+      </w:r>
+      <w:r>
+        <w:t xml:space="preserve"> que bote un código que es múltiplo de:</w:t>
       </w:r>
     </w:p>
     <w:p>
@@ -931,19 +1079,11 @@
         <w:pStyle w:val="Prrafodelista"/>
         <w:numPr>
           <w:ilvl w:val="1"/>
-          <w:numId w:val="6"/>
-        </w:numPr>
-      </w:pPr>
-      <w:r>
-        <w:t xml:space="preserve">Botón </w:t>
-      </w:r>
-      <w:proofErr w:type="spellStart"/>
-      <w:r>
-        <w:t>exit</w:t>
-      </w:r>
-      <w:proofErr w:type="spellEnd"/>
-      <w:r>
-        <w:t xml:space="preserve"> =&gt; Salir</w:t>
+          <w:numId w:val="8"/>
+        </w:numPr>
+      </w:pPr>
+      <w:r>
+        <w:t>Umbral 30, un múltiplo de 17</w:t>
       </w:r>
     </w:p>
     <w:p>
@@ -951,11 +1091,11 @@
         <w:pStyle w:val="Prrafodelista"/>
         <w:numPr>
           <w:ilvl w:val="1"/>
-          <w:numId w:val="6"/>
-        </w:numPr>
-      </w:pPr>
-      <w:r>
-        <w:t>Quiere decir =&gt; Escoja su mensaje</w:t>
+          <w:numId w:val="8"/>
+        </w:numPr>
+      </w:pPr>
+      <w:r>
+        <w:t>Umbral 35, un múltiplo de 23</w:t>
       </w:r>
     </w:p>
     <w:p>
@@ -963,11 +1103,17 @@
         <w:pStyle w:val="Prrafodelista"/>
         <w:numPr>
           <w:ilvl w:val="1"/>
-          <w:numId w:val="6"/>
-        </w:numPr>
-      </w:pPr>
-      <w:r>
-        <w:t>Quitar la nube de hablar</w:t>
+          <w:numId w:val="8"/>
+        </w:numPr>
+      </w:pPr>
+      <w:r>
+        <w:t>Umbral 4</w:t>
+      </w:r>
+      <w:r>
+        <w:t>5, un mú</w:t>
+      </w:r>
+      <w:r>
+        <w:t>ltiplo de 39</w:t>
       </w:r>
     </w:p>
     <w:p>
@@ -975,11 +1121,17 @@
         <w:pStyle w:val="Prrafodelista"/>
         <w:numPr>
           <w:ilvl w:val="1"/>
-          <w:numId w:val="6"/>
-        </w:numPr>
-      </w:pPr>
-      <w:r>
-        <w:t>Comuníquese =&gt; Quitar esto</w:t>
+          <w:numId w:val="8"/>
+        </w:numPr>
+      </w:pPr>
+      <w:r>
+        <w:t>Umbral 60</w:t>
+      </w:r>
+      <w:r>
+        <w:t>, un mú</w:t>
+      </w:r>
+      <w:r>
+        <w:t>ltiplo de 41</w:t>
       </w:r>
     </w:p>
     <w:p>
@@ -987,127 +1139,29 @@
         <w:pStyle w:val="Prrafodelista"/>
         <w:numPr>
           <w:ilvl w:val="1"/>
-          <w:numId w:val="6"/>
-        </w:numPr>
-      </w:pPr>
-      <w:r>
-        <w:t>Botones puestos de manera horizontal</w:t>
-      </w:r>
-    </w:p>
-    <w:p>
-      <w:pPr>
-        <w:pStyle w:val="Prrafodelista"/>
-        <w:numPr>
-          <w:ilvl w:val="1"/>
-          <w:numId w:val="6"/>
-        </w:numPr>
-      </w:pPr>
-      <w:r>
-        <w:t>Texto al final diciendo “* observe que los botones aparecen en orden aleatorio cada vez que abre esta ventana.”</w:t>
-      </w:r>
-    </w:p>
-    <w:p/>
-    <w:p>
-      <w:r>
-        <w:t>Bonos</w:t>
-      </w:r>
-      <w:r>
-        <w:t xml:space="preserve"> (Miguel)</w:t>
-      </w:r>
-    </w:p>
-    <w:p>
-      <w:pPr>
-        <w:pStyle w:val="Prrafodelista"/>
-        <w:numPr>
-          <w:ilvl w:val="0"/>
-          <w:numId w:val="7"/>
-        </w:numPr>
-      </w:pPr>
-      <w:r>
-        <w:t xml:space="preserve">En las instrucciones, decir que hay un umbral de puntos que si es superado, tendrá un bono de 5 </w:t>
-      </w:r>
-      <w:proofErr w:type="spellStart"/>
-      <w:r>
-        <w:t>lucas</w:t>
-      </w:r>
-      <w:proofErr w:type="spellEnd"/>
-    </w:p>
-    <w:p>
-      <w:pPr>
-        <w:pStyle w:val="Prrafodelista"/>
-        <w:numPr>
-          <w:ilvl w:val="0"/>
-          <w:numId w:val="7"/>
-        </w:numPr>
-      </w:pPr>
-      <w:r>
-        <w:t>Al comienzo de la ronda, decir mediante una alerta cuál es el umbral</w:t>
-      </w:r>
-    </w:p>
-    <w:p>
-      <w:pPr>
-        <w:pStyle w:val="Prrafodelista"/>
-        <w:numPr>
-          <w:ilvl w:val="1"/>
-          <w:numId w:val="7"/>
-        </w:numPr>
-      </w:pPr>
-      <w:r>
-        <w:t xml:space="preserve">Primera ronda: </w:t>
-      </w:r>
-      <w:r>
-        <w:t>5</w:t>
-      </w:r>
-      <w:r>
-        <w:t>0</w:t>
-      </w:r>
-    </w:p>
-    <w:p>
-      <w:pPr>
-        <w:pStyle w:val="Prrafodelista"/>
-        <w:numPr>
-          <w:ilvl w:val="1"/>
-          <w:numId w:val="7"/>
-        </w:numPr>
-      </w:pPr>
-      <w:r>
-        <w:t xml:space="preserve">Segunda </w:t>
-      </w:r>
-      <w:r>
-        <w:t xml:space="preserve">ronda: </w:t>
-      </w:r>
-      <w:r>
-        <w:t>65</w:t>
-      </w:r>
-    </w:p>
-    <w:p>
-      <w:pPr>
-        <w:pStyle w:val="Prrafodelista"/>
-        <w:numPr>
-          <w:ilvl w:val="1"/>
-          <w:numId w:val="7"/>
-        </w:numPr>
-      </w:pPr>
-      <w:r>
-        <w:t>Tercera</w:t>
-      </w:r>
-      <w:r>
-        <w:t xml:space="preserve"> ronda: </w:t>
-      </w:r>
-      <w:r>
-        <w:t>80</w:t>
-      </w:r>
-    </w:p>
-    <w:p>
-      <w:pPr>
-        <w:pStyle w:val="Prrafodelista"/>
-        <w:numPr>
-          <w:ilvl w:val="0"/>
-          <w:numId w:val="7"/>
-        </w:numPr>
-      </w:pPr>
-      <w:r>
-        <w:t>Al finalizar la ronda, decir si ganó o no el bono mediante una alerta</w:t>
+          <w:numId w:val="8"/>
+        </w:numPr>
+      </w:pPr>
+      <w:r>
+        <w:t>Umbral 80</w:t>
+      </w:r>
+      <w:r>
+        <w:t>, un mú</w:t>
+      </w:r>
+      <w:r>
+        <w:t>ltiplo de 79</w:t>
+      </w:r>
+    </w:p>
+    <w:p>
+      <w:pPr>
+        <w:pStyle w:val="Prrafodelista"/>
+        <w:numPr>
+          <w:ilvl w:val="0"/>
+          <w:numId w:val="8"/>
+        </w:numPr>
+      </w:pPr>
+      <w:r>
+        <w:t>Bono vale 3 mil pesos</w:t>
       </w:r>
     </w:p>
     <w:p>
@@ -1132,8 +1186,8 @@
 </file>
 
 <file path=word/numbering.xml><?xml version="1.0" encoding="utf-8"?>
-<w:numbering xmlns:wpc="http://schemas.microsoft.com/office/word/2010/wordprocessingCanvas" xmlns:mc="http://schemas.openxmlformats.org/markup-compatibility/2006" xmlns:o="urn:schemas-microsoft-com:office:office" xmlns:r="http://schemas.openxmlformats.org/officeDocument/2006/relationships" xmlns:m="http://schemas.openxmlformats.org/officeDocument/2006/math" xmlns:v="urn:schemas-microsoft-com:vml" xmlns:wp14="http://schemas.microsoft.com/office/word/2010/wordprocessingDrawing" xmlns:wp="http://schemas.openxmlformats.org/drawingml/2006/wordprocessingDrawing" xmlns:w10="urn:schemas-microsoft-com:office:word" xmlns:w="http://schemas.openxmlformats.org/wordprocessingml/2006/main" xmlns:w14="http://schemas.microsoft.com/office/word/2010/wordml" xmlns:w15="http://schemas.microsoft.com/office/word/2012/wordml" xmlns:wpg="http://schemas.microsoft.com/office/word/2010/wordprocessingGroup" xmlns:wpi="http://schemas.microsoft.com/office/word/2010/wordprocessingInk" xmlns:wne="http://schemas.microsoft.com/office/word/2006/wordml" xmlns:wps="http://schemas.microsoft.com/office/word/2010/wordprocessingShape" mc:Ignorable="w14 w15 wp14">
-  <w:abstractNum w:abstractNumId="0" w15:restartNumberingAfterBreak="0">
+<w:numbering xmlns:wpc="http://schemas.microsoft.com/office/word/2010/wordprocessingCanvas" xmlns:mo="http://schemas.microsoft.com/office/mac/office/2008/main" xmlns:mc="http://schemas.openxmlformats.org/markup-compatibility/2006" xmlns:mv="urn:schemas-microsoft-com:mac:vml" xmlns:o="urn:schemas-microsoft-com:office:office" xmlns:r="http://schemas.openxmlformats.org/officeDocument/2006/relationships" xmlns:m="http://schemas.openxmlformats.org/officeDocument/2006/math" xmlns:v="urn:schemas-microsoft-com:vml" xmlns:wp14="http://schemas.microsoft.com/office/word/2010/wordprocessingDrawing" xmlns:wp="http://schemas.openxmlformats.org/drawingml/2006/wordprocessingDrawing" xmlns:w10="urn:schemas-microsoft-com:office:word" xmlns:w="http://schemas.openxmlformats.org/wordprocessingml/2006/main" xmlns:w14="http://schemas.microsoft.com/office/word/2010/wordml" xmlns:wpg="http://schemas.microsoft.com/office/word/2010/wordprocessingGroup" xmlns:wpi="http://schemas.microsoft.com/office/word/2010/wordprocessingInk" xmlns:wne="http://schemas.microsoft.com/office/word/2006/wordml" xmlns:wps="http://schemas.microsoft.com/office/word/2010/wordprocessingShape" mc:Ignorable="w14 wp14">
+  <w:abstractNum w:abstractNumId="0">
     <w:nsid w:val="067F6044"/>
     <w:multiLevelType w:val="hybridMultilevel"/>
     <w:tmpl w:val="FBF69A2E"/>
@@ -1222,7 +1276,96 @@
       </w:pPr>
     </w:lvl>
   </w:abstractNum>
-  <w:abstractNum w:abstractNumId="1" w15:restartNumberingAfterBreak="0">
+  <w:abstractNum w:abstractNumId="1">
+    <w:nsid w:val="29751EE1"/>
+    <w:multiLevelType w:val="hybridMultilevel"/>
+    <w:tmpl w:val="C8BC4F8E"/>
+    <w:lvl w:ilvl="0" w:tplc="AA2CE230">
+      <w:start w:val="1"/>
+      <w:numFmt w:val="upperRoman"/>
+      <w:lvlText w:val="%1."/>
+      <w:lvlJc w:val="left"/>
+      <w:pPr>
+        <w:ind w:left="1080" w:hanging="720"/>
+      </w:pPr>
+      <w:rPr>
+        <w:rFonts w:hint="default"/>
+      </w:rPr>
+    </w:lvl>
+    <w:lvl w:ilvl="1" w:tplc="0C0A0019">
+      <w:start w:val="1"/>
+      <w:numFmt w:val="lowerLetter"/>
+      <w:lvlText w:val="%2."/>
+      <w:lvlJc w:val="left"/>
+      <w:pPr>
+        <w:ind w:left="1440" w:hanging="360"/>
+      </w:pPr>
+    </w:lvl>
+    <w:lvl w:ilvl="2" w:tplc="0C0A001B" w:tentative="1">
+      <w:start w:val="1"/>
+      <w:numFmt w:val="lowerRoman"/>
+      <w:lvlText w:val="%3."/>
+      <w:lvlJc w:val="right"/>
+      <w:pPr>
+        <w:ind w:left="2160" w:hanging="180"/>
+      </w:pPr>
+    </w:lvl>
+    <w:lvl w:ilvl="3" w:tplc="0C0A000F" w:tentative="1">
+      <w:start w:val="1"/>
+      <w:numFmt w:val="decimal"/>
+      <w:lvlText w:val="%4."/>
+      <w:lvlJc w:val="left"/>
+      <w:pPr>
+        <w:ind w:left="2880" w:hanging="360"/>
+      </w:pPr>
+    </w:lvl>
+    <w:lvl w:ilvl="4" w:tplc="0C0A0019" w:tentative="1">
+      <w:start w:val="1"/>
+      <w:numFmt w:val="lowerLetter"/>
+      <w:lvlText w:val="%5."/>
+      <w:lvlJc w:val="left"/>
+      <w:pPr>
+        <w:ind w:left="3600" w:hanging="360"/>
+      </w:pPr>
+    </w:lvl>
+    <w:lvl w:ilvl="5" w:tplc="0C0A001B" w:tentative="1">
+      <w:start w:val="1"/>
+      <w:numFmt w:val="lowerRoman"/>
+      <w:lvlText w:val="%6."/>
+      <w:lvlJc w:val="right"/>
+      <w:pPr>
+        <w:ind w:left="4320" w:hanging="180"/>
+      </w:pPr>
+    </w:lvl>
+    <w:lvl w:ilvl="6" w:tplc="0C0A000F" w:tentative="1">
+      <w:start w:val="1"/>
+      <w:numFmt w:val="decimal"/>
+      <w:lvlText w:val="%7."/>
+      <w:lvlJc w:val="left"/>
+      <w:pPr>
+        <w:ind w:left="5040" w:hanging="360"/>
+      </w:pPr>
+    </w:lvl>
+    <w:lvl w:ilvl="7" w:tplc="0C0A0019" w:tentative="1">
+      <w:start w:val="1"/>
+      <w:numFmt w:val="lowerLetter"/>
+      <w:lvlText w:val="%8."/>
+      <w:lvlJc w:val="left"/>
+      <w:pPr>
+        <w:ind w:left="5760" w:hanging="360"/>
+      </w:pPr>
+    </w:lvl>
+    <w:lvl w:ilvl="8" w:tplc="0C0A001B" w:tentative="1">
+      <w:start w:val="1"/>
+      <w:numFmt w:val="lowerRoman"/>
+      <w:lvlText w:val="%9."/>
+      <w:lvlJc w:val="right"/>
+      <w:pPr>
+        <w:ind w:left="6480" w:hanging="180"/>
+      </w:pPr>
+    </w:lvl>
+  </w:abstractNum>
+  <w:abstractNum w:abstractNumId="2">
     <w:nsid w:val="53AE7FBD"/>
     <w:multiLevelType w:val="hybridMultilevel"/>
     <w:tmpl w:val="A2FAB9D4"/>
@@ -1311,7 +1454,7 @@
       </w:pPr>
     </w:lvl>
   </w:abstractNum>
-  <w:abstractNum w:abstractNumId="2" w15:restartNumberingAfterBreak="0">
+  <w:abstractNum w:abstractNumId="3">
     <w:nsid w:val="57040D7F"/>
     <w:multiLevelType w:val="hybridMultilevel"/>
     <w:tmpl w:val="58D686D8"/>
@@ -1400,7 +1543,7 @@
       </w:pPr>
     </w:lvl>
   </w:abstractNum>
-  <w:abstractNum w:abstractNumId="3" w15:restartNumberingAfterBreak="0">
+  <w:abstractNum w:abstractNumId="4">
     <w:nsid w:val="60961BB8"/>
     <w:multiLevelType w:val="hybridMultilevel"/>
     <w:tmpl w:val="D9F05054"/>
@@ -1513,7 +1656,7 @@
       </w:rPr>
     </w:lvl>
   </w:abstractNum>
-  <w:abstractNum w:abstractNumId="4" w15:restartNumberingAfterBreak="0">
+  <w:abstractNum w:abstractNumId="5">
     <w:nsid w:val="662B3A7F"/>
     <w:multiLevelType w:val="hybridMultilevel"/>
     <w:tmpl w:val="02A25E14"/>
@@ -1626,7 +1769,7 @@
       </w:rPr>
     </w:lvl>
   </w:abstractNum>
-  <w:abstractNum w:abstractNumId="5" w15:restartNumberingAfterBreak="0">
+  <w:abstractNum w:abstractNumId="6">
     <w:nsid w:val="7AF30D36"/>
     <w:multiLevelType w:val="hybridMultilevel"/>
     <w:tmpl w:val="FD5072CE"/>
@@ -1739,7 +1882,7 @@
       </w:rPr>
     </w:lvl>
   </w:abstractNum>
-  <w:abstractNum w:abstractNumId="6" w15:restartNumberingAfterBreak="0">
+  <w:abstractNum w:abstractNumId="7">
     <w:nsid w:val="7E235E3C"/>
     <w:multiLevelType w:val="hybridMultilevel"/>
     <w:tmpl w:val="92AE9BE8"/>
@@ -1829,31 +1972,34 @@
     </w:lvl>
   </w:abstractNum>
   <w:num w:numId="1">
-    <w:abstractNumId w:val="1"/>
+    <w:abstractNumId w:val="2"/>
   </w:num>
   <w:num w:numId="2">
-    <w:abstractNumId w:val="3"/>
+    <w:abstractNumId w:val="4"/>
   </w:num>
   <w:num w:numId="3">
-    <w:abstractNumId w:val="5"/>
+    <w:abstractNumId w:val="6"/>
   </w:num>
   <w:num w:numId="4">
-    <w:abstractNumId w:val="6"/>
+    <w:abstractNumId w:val="7"/>
   </w:num>
   <w:num w:numId="5">
-    <w:abstractNumId w:val="2"/>
+    <w:abstractNumId w:val="3"/>
   </w:num>
   <w:num w:numId="6">
     <w:abstractNumId w:val="0"/>
   </w:num>
   <w:num w:numId="7">
-    <w:abstractNumId w:val="4"/>
+    <w:abstractNumId w:val="5"/>
+  </w:num>
+  <w:num w:numId="8">
+    <w:abstractNumId w:val="1"/>
   </w:num>
 </w:numbering>
 </file>
 
 <file path=word/styles.xml><?xml version="1.0" encoding="utf-8"?>
-<w:styles xmlns:mc="http://schemas.openxmlformats.org/markup-compatibility/2006" xmlns:r="http://schemas.openxmlformats.org/officeDocument/2006/relationships" xmlns:w="http://schemas.openxmlformats.org/wordprocessingml/2006/main" xmlns:w14="http://schemas.microsoft.com/office/word/2010/wordml" xmlns:w15="http://schemas.microsoft.com/office/word/2012/wordml" mc:Ignorable="w14 w15">
+<w:styles xmlns:mc="http://schemas.openxmlformats.org/markup-compatibility/2006" xmlns:r="http://schemas.openxmlformats.org/officeDocument/2006/relationships" xmlns:w="http://schemas.openxmlformats.org/wordprocessingml/2006/main" xmlns:w14="http://schemas.microsoft.com/office/word/2010/wordml" mc:Ignorable="w14">
   <w:docDefaults>
     <w:rPrDefault>
       <w:rPr>
@@ -1869,378 +2015,153 @@
       </w:pPr>
     </w:pPrDefault>
   </w:docDefaults>
-  <w:latentStyles w:defLockedState="0" w:defUIPriority="99" w:defSemiHidden="0" w:defUnhideWhenUsed="0" w:defQFormat="0" w:count="371">
-    <w:lsdException w:name="Normal" w:uiPriority="0" w:qFormat="1"/>
-    <w:lsdException w:name="heading 1" w:uiPriority="9" w:qFormat="1"/>
-    <w:lsdException w:name="heading 2" w:semiHidden="1" w:uiPriority="9" w:unhideWhenUsed="1" w:qFormat="1"/>
-    <w:lsdException w:name="heading 3" w:semiHidden="1" w:uiPriority="9" w:unhideWhenUsed="1" w:qFormat="1"/>
-    <w:lsdException w:name="heading 4" w:semiHidden="1" w:uiPriority="9" w:unhideWhenUsed="1" w:qFormat="1"/>
-    <w:lsdException w:name="heading 5" w:semiHidden="1" w:uiPriority="9" w:unhideWhenUsed="1" w:qFormat="1"/>
-    <w:lsdException w:name="heading 6" w:semiHidden="1" w:uiPriority="9" w:unhideWhenUsed="1" w:qFormat="1"/>
-    <w:lsdException w:name="heading 7" w:semiHidden="1" w:uiPriority="9" w:unhideWhenUsed="1" w:qFormat="1"/>
-    <w:lsdException w:name="heading 8" w:semiHidden="1" w:uiPriority="9" w:unhideWhenUsed="1" w:qFormat="1"/>
-    <w:lsdException w:name="heading 9" w:semiHidden="1" w:uiPriority="9" w:unhideWhenUsed="1" w:qFormat="1"/>
-    <w:lsdException w:name="index 1" w:semiHidden="1" w:unhideWhenUsed="1"/>
-    <w:lsdException w:name="index 2" w:semiHidden="1" w:unhideWhenUsed="1"/>
-    <w:lsdException w:name="index 3" w:semiHidden="1" w:unhideWhenUsed="1"/>
-    <w:lsdException w:name="index 4" w:semiHidden="1" w:unhideWhenUsed="1"/>
-    <w:lsdException w:name="index 5" w:semiHidden="1" w:unhideWhenUsed="1"/>
-    <w:lsdException w:name="index 6" w:semiHidden="1" w:unhideWhenUsed="1"/>
-    <w:lsdException w:name="index 7" w:semiHidden="1" w:unhideWhenUsed="1"/>
-    <w:lsdException w:name="index 8" w:semiHidden="1" w:unhideWhenUsed="1"/>
-    <w:lsdException w:name="index 9" w:semiHidden="1" w:unhideWhenUsed="1"/>
-    <w:lsdException w:name="toc 1" w:semiHidden="1" w:uiPriority="39" w:unhideWhenUsed="1"/>
-    <w:lsdException w:name="toc 2" w:semiHidden="1" w:uiPriority="39" w:unhideWhenUsed="1"/>
-    <w:lsdException w:name="toc 3" w:semiHidden="1" w:uiPriority="39" w:unhideWhenUsed="1"/>
-    <w:lsdException w:name="toc 4" w:semiHidden="1" w:uiPriority="39" w:unhideWhenUsed="1"/>
-    <w:lsdException w:name="toc 5" w:semiHidden="1" w:uiPriority="39" w:unhideWhenUsed="1"/>
-    <w:lsdException w:name="toc 6" w:semiHidden="1" w:uiPriority="39" w:unhideWhenUsed="1"/>
-    <w:lsdException w:name="toc 7" w:semiHidden="1" w:uiPriority="39" w:unhideWhenUsed="1"/>
-    <w:lsdException w:name="toc 8" w:semiHidden="1" w:uiPriority="39" w:unhideWhenUsed="1"/>
-    <w:lsdException w:name="toc 9" w:semiHidden="1" w:uiPriority="39" w:unhideWhenUsed="1"/>
-    <w:lsdException w:name="Normal Indent" w:semiHidden="1" w:unhideWhenUsed="1"/>
-    <w:lsdException w:name="footnote text" w:semiHidden="1" w:unhideWhenUsed="1"/>
-    <w:lsdException w:name="annotation text" w:semiHidden="1" w:unhideWhenUsed="1"/>
-    <w:lsdException w:name="header" w:semiHidden="1" w:unhideWhenUsed="1"/>
-    <w:lsdException w:name="footer" w:semiHidden="1" w:unhideWhenUsed="1"/>
-    <w:lsdException w:name="index heading" w:semiHidden="1" w:unhideWhenUsed="1"/>
-    <w:lsdException w:name="caption" w:semiHidden="1" w:uiPriority="35" w:unhideWhenUsed="1" w:qFormat="1"/>
-    <w:lsdException w:name="table of figures" w:semiHidden="1" w:unhideWhenUsed="1"/>
-    <w:lsdException w:name="envelope address" w:semiHidden="1" w:unhideWhenUsed="1"/>
-    <w:lsdException w:name="envelope return" w:semiHidden="1" w:unhideWhenUsed="1"/>
-    <w:lsdException w:name="footnote reference" w:semiHidden="1" w:unhideWhenUsed="1"/>
-    <w:lsdException w:name="annotation reference" w:semiHidden="1" w:unhideWhenUsed="1"/>
-    <w:lsdException w:name="line number" w:semiHidden="1" w:unhideWhenUsed="1"/>
-    <w:lsdException w:name="page number" w:semiHidden="1" w:unhideWhenUsed="1"/>
-    <w:lsdException w:name="endnote reference" w:semiHidden="1" w:unhideWhenUsed="1"/>
-    <w:lsdException w:name="endnote text" w:semiHidden="1" w:unhideWhenUsed="1"/>
-    <w:lsdException w:name="table of authorities" w:semiHidden="1" w:unhideWhenUsed="1"/>
-    <w:lsdException w:name="macro" w:semiHidden="1" w:unhideWhenUsed="1"/>
-    <w:lsdException w:name="toa heading" w:semiHidden="1" w:unhideWhenUsed="1"/>
-    <w:lsdException w:name="List" w:semiHidden="1" w:unhideWhenUsed="1"/>
-    <w:lsdException w:name="List Bullet" w:semiHidden="1" w:unhideWhenUsed="1"/>
-    <w:lsdException w:name="List Number" w:semiHidden="1" w:unhideWhenUsed="1"/>
-    <w:lsdException w:name="List 2" w:semiHidden="1" w:unhideWhenUsed="1"/>
-    <w:lsdException w:name="List 3" w:semiHidden="1" w:unhideWhenUsed="1"/>
-    <w:lsdException w:name="List 4" w:semiHidden="1" w:unhideWhenUsed="1"/>
-    <w:lsdException w:name="List 5" w:semiHidden="1" w:unhideWhenUsed="1"/>
-    <w:lsdException w:name="List Bullet 2" w:semiHidden="1" w:unhideWhenUsed="1"/>
-    <w:lsdException w:name="List Bullet 3" w:semiHidden="1" w:unhideWhenUsed="1"/>
-    <w:lsdException w:name="List Bullet 4" w:semiHidden="1" w:unhideWhenUsed="1"/>
-    <w:lsdException w:name="List Bullet 5" w:semiHidden="1" w:unhideWhenUsed="1"/>
-    <w:lsdException w:name="List Number 2" w:semiHidden="1" w:unhideWhenUsed="1"/>
-    <w:lsdException w:name="List Number 3" w:semiHidden="1" w:unhideWhenUsed="1"/>
-    <w:lsdException w:name="List Number 4" w:semiHidden="1" w:unhideWhenUsed="1"/>
-    <w:lsdException w:name="List Number 5" w:semiHidden="1" w:unhideWhenUsed="1"/>
-    <w:lsdException w:name="Title" w:uiPriority="10" w:qFormat="1"/>
-    <w:lsdException w:name="Closing" w:semiHidden="1" w:unhideWhenUsed="1"/>
-    <w:lsdException w:name="Signature" w:semiHidden="1" w:unhideWhenUsed="1"/>
-    <w:lsdException w:name="Default Paragraph Font" w:semiHidden="1" w:uiPriority="1" w:unhideWhenUsed="1"/>
-    <w:lsdException w:name="Body Text" w:semiHidden="1" w:unhideWhenUsed="1"/>
-    <w:lsdException w:name="Body Text Indent" w:semiHidden="1" w:unhideWhenUsed="1"/>
-    <w:lsdException w:name="List Continue" w:semiHidden="1" w:unhideWhenUsed="1"/>
-    <w:lsdException w:name="List Continue 2" w:semiHidden="1" w:unhideWhenUsed="1"/>
-    <w:lsdException w:name="List Continue 3" w:semiHidden="1" w:unhideWhenUsed="1"/>
-    <w:lsdException w:name="List Continue 4" w:semiHidden="1" w:unhideWhenUsed="1"/>
-    <w:lsdException w:name="List Continue 5" w:semiHidden="1" w:unhideWhenUsed="1"/>
-    <w:lsdException w:name="Message Header" w:semiHidden="1" w:unhideWhenUsed="1"/>
-    <w:lsdException w:name="Subtitle" w:uiPriority="11" w:qFormat="1"/>
-    <w:lsdException w:name="Salutation" w:semiHidden="1" w:unhideWhenUsed="1"/>
-    <w:lsdException w:name="Date" w:semiHidden="1" w:unhideWhenUsed="1"/>
-    <w:lsdException w:name="Body Text First Indent" w:semiHidden="1" w:unhideWhenUsed="1"/>
-    <w:lsdException w:name="Body Text First Indent 2" w:semiHidden="1" w:unhideWhenUsed="1"/>
-    <w:lsdException w:name="Note Heading" w:semiHidden="1" w:unhideWhenUsed="1"/>
-    <w:lsdException w:name="Body Text 2" w:semiHidden="1" w:unhideWhenUsed="1"/>
-    <w:lsdException w:name="Body Text 3" w:semiHidden="1" w:unhideWhenUsed="1"/>
-    <w:lsdException w:name="Body Text Indent 2" w:semiHidden="1" w:unhideWhenUsed="1"/>
-    <w:lsdException w:name="Body Text Indent 3" w:semiHidden="1" w:unhideWhenUsed="1"/>
-    <w:lsdException w:name="Block Text" w:semiHidden="1" w:unhideWhenUsed="1"/>
-    <w:lsdException w:name="Hyperlink" w:semiHidden="1" w:unhideWhenUsed="1"/>
-    <w:lsdException w:name="FollowedHyperlink" w:semiHidden="1" w:unhideWhenUsed="1"/>
-    <w:lsdException w:name="Strong" w:uiPriority="22" w:qFormat="1"/>
-    <w:lsdException w:name="Emphasis" w:uiPriority="20" w:qFormat="1"/>
-    <w:lsdException w:name="Document Map" w:semiHidden="1" w:unhideWhenUsed="1"/>
-    <w:lsdException w:name="Plain Text" w:semiHidden="1" w:unhideWhenUsed="1"/>
-    <w:lsdException w:name="E-mail Signature" w:semiHidden="1" w:unhideWhenUsed="1"/>
-    <w:lsdException w:name="HTML Top of Form" w:semiHidden="1" w:unhideWhenUsed="1"/>
-    <w:lsdException w:name="HTML Bottom of Form" w:semiHidden="1" w:unhideWhenUsed="1"/>
-    <w:lsdException w:name="Normal (Web)" w:semiHidden="1" w:unhideWhenUsed="1"/>
-    <w:lsdException w:name="HTML Acronym" w:semiHidden="1" w:unhideWhenUsed="1"/>
-    <w:lsdException w:name="HTML Address" w:semiHidden="1" w:unhideWhenUsed="1"/>
-    <w:lsdException w:name="HTML Cite" w:semiHidden="1" w:unhideWhenUsed="1"/>
-    <w:lsdException w:name="HTML Code" w:semiHidden="1" w:unhideWhenUsed="1"/>
-    <w:lsdException w:name="HTML Definition" w:semiHidden="1" w:unhideWhenUsed="1"/>
-    <w:lsdException w:name="HTML Keyboard" w:semiHidden="1" w:unhideWhenUsed="1"/>
-    <w:lsdException w:name="HTML Preformatted" w:semiHidden="1" w:unhideWhenUsed="1"/>
-    <w:lsdException w:name="HTML Sample" w:semiHidden="1" w:unhideWhenUsed="1"/>
-    <w:lsdException w:name="HTML Typewriter" w:semiHidden="1" w:unhideWhenUsed="1"/>
-    <w:lsdException w:name="HTML Variable" w:semiHidden="1" w:unhideWhenUsed="1"/>
-    <w:lsdException w:name="Normal Table" w:semiHidden="1" w:unhideWhenUsed="1"/>
-    <w:lsdException w:name="annotation subject" w:semiHidden="1" w:unhideWhenUsed="1"/>
-    <w:lsdException w:name="No List" w:semiHidden="1" w:unhideWhenUsed="1"/>
-    <w:lsdException w:name="Outline List 1" w:semiHidden="1" w:unhideWhenUsed="1"/>
-    <w:lsdException w:name="Outline List 2" w:semiHidden="1" w:unhideWhenUsed="1"/>
-    <w:lsdException w:name="Outline List 3" w:semiHidden="1" w:unhideWhenUsed="1"/>
-    <w:lsdException w:name="Table Simple 1" w:semiHidden="1" w:unhideWhenUsed="1"/>
-    <w:lsdException w:name="Table Simple 2" w:semiHidden="1" w:unhideWhenUsed="1"/>
-    <w:lsdException w:name="Table Simple 3" w:semiHidden="1" w:unhideWhenUsed="1"/>
-    <w:lsdException w:name="Table Classic 1" w:semiHidden="1" w:unhideWhenUsed="1"/>
-    <w:lsdException w:name="Table Classic 2" w:semiHidden="1" w:unhideWhenUsed="1"/>
-    <w:lsdException w:name="Table Classic 3" w:semiHidden="1" w:unhideWhenUsed="1"/>
-    <w:lsdException w:name="Table Classic 4" w:semiHidden="1" w:unhideWhenUsed="1"/>
-    <w:lsdException w:name="Table Colorful 1" w:semiHidden="1" w:unhideWhenUsed="1"/>
-    <w:lsdException w:name="Table Colorful 2" w:semiHidden="1" w:unhideWhenUsed="1"/>
-    <w:lsdException w:name="Table Colorful 3" w:semiHidden="1" w:unhideWhenUsed="1"/>
-    <w:lsdException w:name="Table Columns 1" w:semiHidden="1" w:unhideWhenUsed="1"/>
-    <w:lsdException w:name="Table Columns 2" w:semiHidden="1" w:unhideWhenUsed="1"/>
-    <w:lsdException w:name="Table Columns 3" w:semiHidden="1" w:unhideWhenUsed="1"/>
-    <w:lsdException w:name="Table Columns 4" w:semiHidden="1" w:unhideWhenUsed="1"/>
-    <w:lsdException w:name="Table Columns 5" w:semiHidden="1" w:unhideWhenUsed="1"/>
-    <w:lsdException w:name="Table Grid 1" w:semiHidden="1" w:unhideWhenUsed="1"/>
-    <w:lsdException w:name="Table Grid 2" w:semiHidden="1" w:unhideWhenUsed="1"/>
-    <w:lsdException w:name="Table Grid 3" w:semiHidden="1" w:unhideWhenUsed="1"/>
-    <w:lsdException w:name="Table Grid 4" w:semiHidden="1" w:unhideWhenUsed="1"/>
-    <w:lsdException w:name="Table Grid 5" w:semiHidden="1" w:unhideWhenUsed="1"/>
-    <w:lsdException w:name="Table Grid 6" w:semiHidden="1" w:unhideWhenUsed="1"/>
-    <w:lsdException w:name="Table Grid 7" w:semiHidden="1" w:unhideWhenUsed="1"/>
-    <w:lsdException w:name="Table Grid 8" w:semiHidden="1" w:unhideWhenUsed="1"/>
-    <w:lsdException w:name="Table List 1" w:semiHidden="1" w:unhideWhenUsed="1"/>
-    <w:lsdException w:name="Table List 2" w:semiHidden="1" w:unhideWhenUsed="1"/>
-    <w:lsdException w:name="Table List 3" w:semiHidden="1" w:unhideWhenUsed="1"/>
-    <w:lsdException w:name="Table List 4" w:semiHidden="1" w:unhideWhenUsed="1"/>
-    <w:lsdException w:name="Table List 5" w:semiHidden="1" w:unhideWhenUsed="1"/>
-    <w:lsdException w:name="Table List 6" w:semiHidden="1" w:unhideWhenUsed="1"/>
-    <w:lsdException w:name="Table List 7" w:semiHidden="1" w:unhideWhenUsed="1"/>
-    <w:lsdException w:name="Table List 8" w:semiHidden="1" w:unhideWhenUsed="1"/>
-    <w:lsdException w:name="Table 3D effects 1" w:semiHidden="1" w:unhideWhenUsed="1"/>
-    <w:lsdException w:name="Table 3D effects 2" w:semiHidden="1" w:unhideWhenUsed="1"/>
-    <w:lsdException w:name="Table 3D effects 3" w:semiHidden="1" w:unhideWhenUsed="1"/>
-    <w:lsdException w:name="Table Contemporary" w:semiHidden="1" w:unhideWhenUsed="1"/>
-    <w:lsdException w:name="Table Elegant" w:semiHidden="1" w:unhideWhenUsed="1"/>
-    <w:lsdException w:name="Table Professional" w:semiHidden="1" w:unhideWhenUsed="1"/>
-    <w:lsdException w:name="Table Subtle 1" w:semiHidden="1" w:unhideWhenUsed="1"/>
-    <w:lsdException w:name="Table Subtle 2" w:semiHidden="1" w:unhideWhenUsed="1"/>
-    <w:lsdException w:name="Table Web 1" w:semiHidden="1" w:unhideWhenUsed="1"/>
-    <w:lsdException w:name="Table Web 2" w:semiHidden="1" w:unhideWhenUsed="1"/>
-    <w:lsdException w:name="Table Web 3" w:semiHidden="1" w:unhideWhenUsed="1"/>
-    <w:lsdException w:name="Balloon Text" w:semiHidden="1" w:unhideWhenUsed="1"/>
-    <w:lsdException w:name="Table Grid" w:uiPriority="39"/>
-    <w:lsdException w:name="Table Theme" w:semiHidden="1" w:unhideWhenUsed="1"/>
-    <w:lsdException w:name="Placeholder Text" w:semiHidden="1"/>
-    <w:lsdException w:name="No Spacing" w:uiPriority="1" w:qFormat="1"/>
-    <w:lsdException w:name="Light Shading" w:uiPriority="60"/>
-    <w:lsdException w:name="Light List" w:uiPriority="61"/>
-    <w:lsdException w:name="Light Grid" w:uiPriority="62"/>
-    <w:lsdException w:name="Medium Shading 1" w:uiPriority="63"/>
-    <w:lsdException w:name="Medium Shading 2" w:uiPriority="64"/>
-    <w:lsdException w:name="Medium List 1" w:uiPriority="65"/>
-    <w:lsdException w:name="Medium List 2" w:uiPriority="66"/>
-    <w:lsdException w:name="Medium Grid 1" w:uiPriority="67"/>
-    <w:lsdException w:name="Medium Grid 2" w:uiPriority="68"/>
-    <w:lsdException w:name="Medium Grid 3" w:uiPriority="69"/>
-    <w:lsdException w:name="Dark List" w:uiPriority="70"/>
-    <w:lsdException w:name="Colorful Shading" w:uiPriority="71"/>
-    <w:lsdException w:name="Colorful List" w:uiPriority="72"/>
-    <w:lsdException w:name="Colorful Grid" w:uiPriority="73"/>
-    <w:lsdException w:name="Light Shading Accent 1" w:uiPriority="60"/>
-    <w:lsdException w:name="Light List Accent 1" w:uiPriority="61"/>
-    <w:lsdException w:name="Light Grid Accent 1" w:uiPriority="62"/>
-    <w:lsdException w:name="Medium Shading 1 Accent 1" w:uiPriority="63"/>
-    <w:lsdException w:name="Medium Shading 2 Accent 1" w:uiPriority="64"/>
-    <w:lsdException w:name="Medium List 1 Accent 1" w:uiPriority="65"/>
-    <w:lsdException w:name="Revision" w:semiHidden="1"/>
-    <w:lsdException w:name="List Paragraph" w:uiPriority="34" w:qFormat="1"/>
-    <w:lsdException w:name="Quote" w:uiPriority="29" w:qFormat="1"/>
-    <w:lsdException w:name="Intense Quote" w:uiPriority="30" w:qFormat="1"/>
-    <w:lsdException w:name="Medium List 2 Accent 1" w:uiPriority="66"/>
-    <w:lsdException w:name="Medium Grid 1 Accent 1" w:uiPriority="67"/>
-    <w:lsdException w:name="Medium Grid 2 Accent 1" w:uiPriority="68"/>
-    <w:lsdException w:name="Medium Grid 3 Accent 1" w:uiPriority="69"/>
-    <w:lsdException w:name="Dark List Accent 1" w:uiPriority="70"/>
-    <w:lsdException w:name="Colorful Shading Accent 1" w:uiPriority="71"/>
-    <w:lsdException w:name="Colorful List Accent 1" w:uiPriority="72"/>
-    <w:lsdException w:name="Colorful Grid Accent 1" w:uiPriority="73"/>
-    <w:lsdException w:name="Light Shading Accent 2" w:uiPriority="60"/>
-    <w:lsdException w:name="Light List Accent 2" w:uiPriority="61"/>
-    <w:lsdException w:name="Light Grid Accent 2" w:uiPriority="62"/>
-    <w:lsdException w:name="Medium Shading 1 Accent 2" w:uiPriority="63"/>
-    <w:lsdException w:name="Medium Shading 2 Accent 2" w:uiPriority="64"/>
-    <w:lsdException w:name="Medium List 1 Accent 2" w:uiPriority="65"/>
-    <w:lsdException w:name="Medium List 2 Accent 2" w:uiPriority="66"/>
-    <w:lsdException w:name="Medium Grid 1 Accent 2" w:uiPriority="67"/>
-    <w:lsdException w:name="Medium Grid 2 Accent 2" w:uiPriority="68"/>
-    <w:lsdException w:name="Medium Grid 3 Accent 2" w:uiPriority="69"/>
-    <w:lsdException w:name="Dark List Accent 2" w:uiPriority="70"/>
-    <w:lsdException w:name="Colorful Shading Accent 2" w:uiPriority="71"/>
-    <w:lsdException w:name="Colorful List Accent 2" w:uiPriority="72"/>
-    <w:lsdException w:name="Colorful Grid Accent 2" w:uiPriority="73"/>
-    <w:lsdException w:name="Light Shading Accent 3" w:uiPriority="60"/>
-    <w:lsdException w:name="Light List Accent 3" w:uiPriority="61"/>
-    <w:lsdException w:name="Light Grid Accent 3" w:uiPriority="62"/>
-    <w:lsdException w:name="Medium Shading 1 Accent 3" w:uiPriority="63"/>
-    <w:lsdException w:name="Medium Shading 2 Accent 3" w:uiPriority="64"/>
-    <w:lsdException w:name="Medium List 1 Accent 3" w:uiPriority="65"/>
-    <w:lsdException w:name="Medium List 2 Accent 3" w:uiPriority="66"/>
-    <w:lsdException w:name="Medium Grid 1 Accent 3" w:uiPriority="67"/>
-    <w:lsdException w:name="Medium Grid 2 Accent 3" w:uiPriority="68"/>
-    <w:lsdException w:name="Medium Grid 3 Accent 3" w:uiPriority="69"/>
-    <w:lsdException w:name="Dark List Accent 3" w:uiPriority="70"/>
-    <w:lsdException w:name="Colorful Shading Accent 3" w:uiPriority="71"/>
-    <w:lsdException w:name="Colorful List Accent 3" w:uiPriority="72"/>
-    <w:lsdException w:name="Colorful Grid Accent 3" w:uiPriority="73"/>
-    <w:lsdException w:name="Light Shading Accent 4" w:uiPriority="60"/>
-    <w:lsdException w:name="Light List Accent 4" w:uiPriority="61"/>
-    <w:lsdException w:name="Light Grid Accent 4" w:uiPriority="62"/>
-    <w:lsdException w:name="Medium Shading 1 Accent 4" w:uiPriority="63"/>
-    <w:lsdException w:name="Medium Shading 2 Accent 4" w:uiPriority="64"/>
-    <w:lsdException w:name="Medium List 1 Accent 4" w:uiPriority="65"/>
-    <w:lsdException w:name="Medium List 2 Accent 4" w:uiPriority="66"/>
-    <w:lsdException w:name="Medium Grid 1 Accent 4" w:uiPriority="67"/>
-    <w:lsdException w:name="Medium Grid 2 Accent 4" w:uiPriority="68"/>
-    <w:lsdException w:name="Medium Grid 3 Accent 4" w:uiPriority="69"/>
-    <w:lsdException w:name="Dark List Accent 4" w:uiPriority="70"/>
-    <w:lsdException w:name="Colorful Shading Accent 4" w:uiPriority="71"/>
-    <w:lsdException w:name="Colorful List Accent 4" w:uiPriority="72"/>
-    <w:lsdException w:name="Colorful Grid Accent 4" w:uiPriority="73"/>
-    <w:lsdException w:name="Light Shading Accent 5" w:uiPriority="60"/>
-    <w:lsdException w:name="Light List Accent 5" w:uiPriority="61"/>
-    <w:lsdException w:name="Light Grid Accent 5" w:uiPriority="62"/>
-    <w:lsdException w:name="Medium Shading 1 Accent 5" w:uiPriority="63"/>
-    <w:lsdException w:name="Medium Shading 2 Accent 5" w:uiPriority="64"/>
-    <w:lsdException w:name="Medium List 1 Accent 5" w:uiPriority="65"/>
-    <w:lsdException w:name="Medium List 2 Accent 5" w:uiPriority="66"/>
-    <w:lsdException w:name="Medium Grid 1 Accent 5" w:uiPriority="67"/>
-    <w:lsdException w:name="Medium Grid 2 Accent 5" w:uiPriority="68"/>
-    <w:lsdException w:name="Medium Grid 3 Accent 5" w:uiPriority="69"/>
-    <w:lsdException w:name="Dark List Accent 5" w:uiPriority="70"/>
-    <w:lsdException w:name="Colorful Shading Accent 5" w:uiPriority="71"/>
-    <w:lsdException w:name="Colorful List Accent 5" w:uiPriority="72"/>
-    <w:lsdException w:name="Colorful Grid Accent 5" w:uiPriority="73"/>
-    <w:lsdException w:name="Light Shading Accent 6" w:uiPriority="60"/>
-    <w:lsdException w:name="Light List Accent 6" w:uiPriority="61"/>
-    <w:lsdException w:name="Light Grid Accent 6" w:uiPriority="62"/>
-    <w:lsdException w:name="Medium Shading 1 Accent 6" w:uiPriority="63"/>
-    <w:lsdException w:name="Medium Shading 2 Accent 6" w:uiPriority="64"/>
-    <w:lsdException w:name="Medium List 1 Accent 6" w:uiPriority="65"/>
-    <w:lsdException w:name="Medium List 2 Accent 6" w:uiPriority="66"/>
-    <w:lsdException w:name="Medium Grid 1 Accent 6" w:uiPriority="67"/>
-    <w:lsdException w:name="Medium Grid 2 Accent 6" w:uiPriority="68"/>
-    <w:lsdException w:name="Medium Grid 3 Accent 6" w:uiPriority="69"/>
-    <w:lsdException w:name="Dark List Accent 6" w:uiPriority="70"/>
-    <w:lsdException w:name="Colorful Shading Accent 6" w:uiPriority="71"/>
-    <w:lsdException w:name="Colorful List Accent 6" w:uiPriority="72"/>
-    <w:lsdException w:name="Colorful Grid Accent 6" w:uiPriority="73"/>
-    <w:lsdException w:name="Subtle Emphasis" w:uiPriority="19" w:qFormat="1"/>
-    <w:lsdException w:name="Intense Emphasis" w:uiPriority="21" w:qFormat="1"/>
-    <w:lsdException w:name="Subtle Reference" w:uiPriority="31" w:qFormat="1"/>
-    <w:lsdException w:name="Intense Reference" w:uiPriority="32" w:qFormat="1"/>
-    <w:lsdException w:name="Book Title" w:uiPriority="33" w:qFormat="1"/>
-    <w:lsdException w:name="Bibliography" w:semiHidden="1" w:uiPriority="37" w:unhideWhenUsed="1"/>
-    <w:lsdException w:name="TOC Heading" w:semiHidden="1" w:uiPriority="39" w:unhideWhenUsed="1" w:qFormat="1"/>
-    <w:lsdException w:name="Plain Table 1" w:uiPriority="41"/>
-    <w:lsdException w:name="Plain Table 2" w:uiPriority="42"/>
-    <w:lsdException w:name="Plain Table 3" w:uiPriority="43"/>
-    <w:lsdException w:name="Plain Table 4" w:uiPriority="44"/>
-    <w:lsdException w:name="Plain Table 5" w:uiPriority="45"/>
-    <w:lsdException w:name="Grid Table Light" w:uiPriority="40"/>
-    <w:lsdException w:name="Grid Table 1 Light" w:uiPriority="46"/>
-    <w:lsdException w:name="Grid Table 2" w:uiPriority="47"/>
-    <w:lsdException w:name="Grid Table 3" w:uiPriority="48"/>
-    <w:lsdException w:name="Grid Table 4" w:uiPriority="49"/>
-    <w:lsdException w:name="Grid Table 5 Dark" w:uiPriority="50"/>
-    <w:lsdException w:name="Grid Table 6 Colorful" w:uiPriority="51"/>
-    <w:lsdException w:name="Grid Table 7 Colorful" w:uiPriority="52"/>
-    <w:lsdException w:name="Grid Table 1 Light Accent 1" w:uiPriority="46"/>
-    <w:lsdException w:name="Grid Table 2 Accent 1" w:uiPriority="47"/>
-    <w:lsdException w:name="Grid Table 3 Accent 1" w:uiPriority="48"/>
-    <w:lsdException w:name="Grid Table 4 Accent 1" w:uiPriority="49"/>
-    <w:lsdException w:name="Grid Table 5 Dark Accent 1" w:uiPriority="50"/>
-    <w:lsdException w:name="Grid Table 6 Colorful Accent 1" w:uiPriority="51"/>
-    <w:lsdException w:name="Grid Table 7 Colorful Accent 1" w:uiPriority="52"/>
-    <w:lsdException w:name="Grid Table 1 Light Accent 2" w:uiPriority="46"/>
-    <w:lsdException w:name="Grid Table 2 Accent 2" w:uiPriority="47"/>
-    <w:lsdException w:name="Grid Table 3 Accent 2" w:uiPriority="48"/>
-    <w:lsdException w:name="Grid Table 4 Accent 2" w:uiPriority="49"/>
-    <w:lsdException w:name="Grid Table 5 Dark Accent 2" w:uiPriority="50"/>
-    <w:lsdException w:name="Grid Table 6 Colorful Accent 2" w:uiPriority="51"/>
-    <w:lsdException w:name="Grid Table 7 Colorful Accent 2" w:uiPriority="52"/>
-    <w:lsdException w:name="Grid Table 1 Light Accent 3" w:uiPriority="46"/>
-    <w:lsdException w:name="Grid Table 2 Accent 3" w:uiPriority="47"/>
-    <w:lsdException w:name="Grid Table 3 Accent 3" w:uiPriority="48"/>
-    <w:lsdException w:name="Grid Table 4 Accent 3" w:uiPriority="49"/>
-    <w:lsdException w:name="Grid Table 5 Dark Accent 3" w:uiPriority="50"/>
-    <w:lsdException w:name="Grid Table 6 Colorful Accent 3" w:uiPriority="51"/>
-    <w:lsdException w:name="Grid Table 7 Colorful Accent 3" w:uiPriority="52"/>
-    <w:lsdException w:name="Grid Table 1 Light Accent 4" w:uiPriority="46"/>
-    <w:lsdException w:name="Grid Table 2 Accent 4" w:uiPriority="47"/>
-    <w:lsdException w:name="Grid Table 3 Accent 4" w:uiPriority="48"/>
-    <w:lsdException w:name="Grid Table 4 Accent 4" w:uiPriority="49"/>
-    <w:lsdException w:name="Grid Table 5 Dark Accent 4" w:uiPriority="50"/>
-    <w:lsdException w:name="Grid Table 6 Colorful Accent 4" w:uiPriority="51"/>
-    <w:lsdException w:name="Grid Table 7 Colorful Accent 4" w:uiPriority="52"/>
-    <w:lsdException w:name="Grid Table 1 Light Accent 5" w:uiPriority="46"/>
-    <w:lsdException w:name="Grid Table 2 Accent 5" w:uiPriority="47"/>
-    <w:lsdException w:name="Grid Table 3 Accent 5" w:uiPriority="48"/>
-    <w:lsdException w:name="Grid Table 4 Accent 5" w:uiPriority="49"/>
-    <w:lsdException w:name="Grid Table 5 Dark Accent 5" w:uiPriority="50"/>
-    <w:lsdException w:name="Grid Table 6 Colorful Accent 5" w:uiPriority="51"/>
-    <w:lsdException w:name="Grid Table 7 Colorful Accent 5" w:uiPriority="52"/>
-    <w:lsdException w:name="Grid Table 1 Light Accent 6" w:uiPriority="46"/>
-    <w:lsdException w:name="Grid Table 2 Accent 6" w:uiPriority="47"/>
-    <w:lsdException w:name="Grid Table 3 Accent 6" w:uiPriority="48"/>
-    <w:lsdException w:name="Grid Table 4 Accent 6" w:uiPriority="49"/>
-    <w:lsdException w:name="Grid Table 5 Dark Accent 6" w:uiPriority="50"/>
-    <w:lsdException w:name="Grid Table 6 Colorful Accent 6" w:uiPriority="51"/>
-    <w:lsdException w:name="Grid Table 7 Colorful Accent 6" w:uiPriority="52"/>
-    <w:lsdException w:name="List Table 1 Light" w:uiPriority="46"/>
-    <w:lsdException w:name="List Table 2" w:uiPriority="47"/>
-    <w:lsdException w:name="List Table 3" w:uiPriority="48"/>
-    <w:lsdException w:name="List Table 4" w:uiPriority="49"/>
-    <w:lsdException w:name="List Table 5 Dark" w:uiPriority="50"/>
-    <w:lsdException w:name="List Table 6 Colorful" w:uiPriority="51"/>
-    <w:lsdException w:name="List Table 7 Colorful" w:uiPriority="52"/>
-    <w:lsdException w:name="List Table 1 Light Accent 1" w:uiPriority="46"/>
-    <w:lsdException w:name="List Table 2 Accent 1" w:uiPriority="47"/>
-    <w:lsdException w:name="List Table 3 Accent 1" w:uiPriority="48"/>
-    <w:lsdException w:name="List Table 4 Accent 1" w:uiPriority="49"/>
-    <w:lsdException w:name="List Table 5 Dark Accent 1" w:uiPriority="50"/>
-    <w:lsdException w:name="List Table 6 Colorful Accent 1" w:uiPriority="51"/>
-    <w:lsdException w:name="List Table 7 Colorful Accent 1" w:uiPriority="52"/>
-    <w:lsdException w:name="List Table 1 Light Accent 2" w:uiPriority="46"/>
-    <w:lsdException w:name="List Table 2 Accent 2" w:uiPriority="47"/>
-    <w:lsdException w:name="List Table 3 Accent 2" w:uiPriority="48"/>
-    <w:lsdException w:name="List Table 4 Accent 2" w:uiPriority="49"/>
-    <w:lsdException w:name="List Table 5 Dark Accent 2" w:uiPriority="50"/>
-    <w:lsdException w:name="List Table 6 Colorful Accent 2" w:uiPriority="51"/>
-    <w:lsdException w:name="List Table 7 Colorful Accent 2" w:uiPriority="52"/>
-    <w:lsdException w:name="List Table 1 Light Accent 3" w:uiPriority="46"/>
-    <w:lsdException w:name="List Table 2 Accent 3" w:uiPriority="47"/>
-    <w:lsdException w:name="List Table 3 Accent 3" w:uiPriority="48"/>
-    <w:lsdException w:name="List Table 4 Accent 3" w:uiPriority="49"/>
-    <w:lsdException w:name="List Table 5 Dark Accent 3" w:uiPriority="50"/>
-    <w:lsdException w:name="List Table 6 Colorful Accent 3" w:uiPriority="51"/>
-    <w:lsdException w:name="List Table 7 Colorful Accent 3" w:uiPriority="52"/>
-    <w:lsdException w:name="List Table 1 Light Accent 4" w:uiPriority="46"/>
-    <w:lsdException w:name="List Table 2 Accent 4" w:uiPriority="47"/>
-    <w:lsdException w:name="List Table 3 Accent 4" w:uiPriority="48"/>
-    <w:lsdException w:name="List Table 4 Accent 4" w:uiPriority="49"/>
-    <w:lsdException w:name="List Table 5 Dark Accent 4" w:uiPriority="50"/>
-    <w:lsdException w:name="List Table 6 Colorful Accent 4" w:uiPriority="51"/>
-    <w:lsdException w:name="List Table 7 Colorful Accent 4" w:uiPriority="52"/>
-    <w:lsdException w:name="List Table 1 Light Accent 5" w:uiPriority="46"/>
-    <w:lsdException w:name="List Table 2 Accent 5" w:uiPriority="47"/>
-    <w:lsdException w:name="List Table 3 Accent 5" w:uiPriority="48"/>
-    <w:lsdException w:name="List Table 4 Accent 5" w:uiPriority="49"/>
-    <w:lsdException w:name="List Table 5 Dark Accent 5" w:uiPriority="50"/>
-    <w:lsdException w:name="List Table 6 Colorful Accent 5" w:uiPriority="51"/>
-    <w:lsdException w:name="List Table 7 Colorful Accent 5" w:uiPriority="52"/>
-    <w:lsdException w:name="List Table 1 Light Accent 6" w:uiPriority="46"/>
-    <w:lsdException w:name="List Table 2 Accent 6" w:uiPriority="47"/>
-    <w:lsdException w:name="List Table 3 Accent 6" w:uiPriority="48"/>
-    <w:lsdException w:name="List Table 4 Accent 6" w:uiPriority="49"/>
-    <w:lsdException w:name="List Table 5 Dark Accent 6" w:uiPriority="50"/>
-    <w:lsdException w:name="List Table 6 Colorful Accent 6" w:uiPriority="51"/>
-    <w:lsdException w:name="List Table 7 Colorful Accent 6" w:uiPriority="52"/>
+  <w:latentStyles w:defLockedState="0" w:defUIPriority="99" w:defSemiHidden="1" w:defUnhideWhenUsed="1" w:defQFormat="0" w:count="276">
+    <w:lsdException w:name="Normal" w:semiHidden="0" w:uiPriority="0" w:unhideWhenUsed="0" w:qFormat="1"/>
+    <w:lsdException w:name="heading 1" w:semiHidden="0" w:uiPriority="9" w:unhideWhenUsed="0" w:qFormat="1"/>
+    <w:lsdException w:name="heading 2" w:uiPriority="9" w:qFormat="1"/>
+    <w:lsdException w:name="heading 3" w:uiPriority="9" w:qFormat="1"/>
+    <w:lsdException w:name="heading 4" w:uiPriority="9" w:qFormat="1"/>
+    <w:lsdException w:name="heading 5" w:uiPriority="9" w:qFormat="1"/>
+    <w:lsdException w:name="heading 6" w:uiPriority="9" w:qFormat="1"/>
+    <w:lsdException w:name="heading 7" w:uiPriority="9" w:qFormat="1"/>
+    <w:lsdException w:name="heading 8" w:uiPriority="9" w:qFormat="1"/>
+    <w:lsdException w:name="heading 9" w:uiPriority="9" w:qFormat="1"/>
+    <w:lsdException w:name="toc 1" w:uiPriority="39"/>
+    <w:lsdException w:name="toc 2" w:uiPriority="39"/>
+    <w:lsdException w:name="toc 3" w:uiPriority="39"/>
+    <w:lsdException w:name="toc 4" w:uiPriority="39"/>
+    <w:lsdException w:name="toc 5" w:uiPriority="39"/>
+    <w:lsdException w:name="toc 6" w:uiPriority="39"/>
+    <w:lsdException w:name="toc 7" w:uiPriority="39"/>
+    <w:lsdException w:name="toc 8" w:uiPriority="39"/>
+    <w:lsdException w:name="toc 9" w:uiPriority="39"/>
+    <w:lsdException w:name="caption" w:uiPriority="35" w:qFormat="1"/>
+    <w:lsdException w:name="Title" w:semiHidden="0" w:uiPriority="10" w:unhideWhenUsed="0" w:qFormat="1"/>
+    <w:lsdException w:name="Default Paragraph Font" w:uiPriority="1"/>
+    <w:lsdException w:name="Subtitle" w:semiHidden="0" w:uiPriority="11" w:unhideWhenUsed="0" w:qFormat="1"/>
+    <w:lsdException w:name="Strong" w:semiHidden="0" w:uiPriority="22" w:unhideWhenUsed="0" w:qFormat="1"/>
+    <w:lsdException w:name="Emphasis" w:semiHidden="0" w:uiPriority="20" w:unhideWhenUsed="0" w:qFormat="1"/>
+    <w:lsdException w:name="Table Grid" w:semiHidden="0" w:uiPriority="39" w:unhideWhenUsed="0"/>
+    <w:lsdException w:name="Note Level 1" w:semiHidden="0" w:unhideWhenUsed="0"/>
+    <w:lsdException w:name="Note Level 2" w:semiHidden="0" w:unhideWhenUsed="0"/>
+    <w:lsdException w:name="Note Level 3" w:semiHidden="0" w:unhideWhenUsed="0"/>
+    <w:lsdException w:name="Note Level 4" w:semiHidden="0" w:unhideWhenUsed="0"/>
+    <w:lsdException w:name="Note Level 5" w:semiHidden="0" w:unhideWhenUsed="0"/>
+    <w:lsdException w:name="Note Level 6" w:semiHidden="0" w:unhideWhenUsed="0"/>
+    <w:lsdException w:name="Note Level 7" w:semiHidden="0" w:unhideWhenUsed="0"/>
+    <w:lsdException w:name="Note Level 8" w:semiHidden="0" w:unhideWhenUsed="0"/>
+    <w:lsdException w:name="Note Level 9" w:semiHidden="0" w:unhideWhenUsed="0"/>
+    <w:lsdException w:name="Placeholder Text" w:unhideWhenUsed="0"/>
+    <w:lsdException w:name="No Spacing" w:semiHidden="0" w:uiPriority="1" w:unhideWhenUsed="0" w:qFormat="1"/>
+    <w:lsdException w:name="Light Shading" w:semiHidden="0" w:uiPriority="60" w:unhideWhenUsed="0"/>
+    <w:lsdException w:name="Light List" w:semiHidden="0" w:uiPriority="61" w:unhideWhenUsed="0"/>
+    <w:lsdException w:name="Light Grid" w:semiHidden="0" w:uiPriority="62" w:unhideWhenUsed="0"/>
+    <w:lsdException w:name="Medium Shading 1" w:semiHidden="0" w:uiPriority="63" w:unhideWhenUsed="0"/>
+    <w:lsdException w:name="Medium Shading 2" w:semiHidden="0" w:uiPriority="64" w:unhideWhenUsed="0"/>
+    <w:lsdException w:name="Medium List 1" w:semiHidden="0" w:uiPriority="65" w:unhideWhenUsed="0"/>
+    <w:lsdException w:name="Medium List 2" w:semiHidden="0" w:uiPriority="66" w:unhideWhenUsed="0"/>
+    <w:lsdException w:name="Medium Grid 1" w:semiHidden="0" w:uiPriority="67" w:unhideWhenUsed="0"/>
+    <w:lsdException w:name="Medium Grid 2" w:semiHidden="0" w:uiPriority="68" w:unhideWhenUsed="0"/>
+    <w:lsdException w:name="Medium Grid 3" w:semiHidden="0" w:uiPriority="69" w:unhideWhenUsed="0"/>
+    <w:lsdException w:name="Dark List" w:semiHidden="0" w:uiPriority="70" w:unhideWhenUsed="0"/>
+    <w:lsdException w:name="Colorful Shading" w:semiHidden="0" w:uiPriority="71" w:unhideWhenUsed="0"/>
+    <w:lsdException w:name="Colorful List" w:semiHidden="0" w:uiPriority="72" w:unhideWhenUsed="0"/>
+    <w:lsdException w:name="Colorful Grid" w:semiHidden="0" w:uiPriority="73" w:unhideWhenUsed="0"/>
+    <w:lsdException w:name="Light Shading Accent 1" w:semiHidden="0" w:uiPriority="60" w:unhideWhenUsed="0"/>
+    <w:lsdException w:name="Light List Accent 1" w:semiHidden="0" w:uiPriority="61" w:unhideWhenUsed="0"/>
+    <w:lsdException w:name="Light Grid Accent 1" w:semiHidden="0" w:uiPriority="62" w:unhideWhenUsed="0"/>
+    <w:lsdException w:name="Medium Shading 1 Accent 1" w:semiHidden="0" w:uiPriority="63" w:unhideWhenUsed="0"/>
+    <w:lsdException w:name="Medium Shading 2 Accent 1" w:semiHidden="0" w:uiPriority="64" w:unhideWhenUsed="0"/>
+    <w:lsdException w:name="Medium List 1 Accent 1" w:semiHidden="0" w:uiPriority="65" w:unhideWhenUsed="0"/>
+    <w:lsdException w:name="Revision" w:unhideWhenUsed="0"/>
+    <w:lsdException w:name="List Paragraph" w:semiHidden="0" w:uiPriority="34" w:unhideWhenUsed="0" w:qFormat="1"/>
+    <w:lsdException w:name="Quote" w:semiHidden="0" w:uiPriority="29" w:unhideWhenUsed="0" w:qFormat="1"/>
+    <w:lsdException w:name="Intense Quote" w:semiHidden="0" w:uiPriority="30" w:unhideWhenUsed="0" w:qFormat="1"/>
+    <w:lsdException w:name="Medium List 2 Accent 1" w:semiHidden="0" w:uiPriority="66" w:unhideWhenUsed="0"/>
+    <w:lsdException w:name="Medium Grid 1 Accent 1" w:semiHidden="0" w:uiPriority="67" w:unhideWhenUsed="0"/>
+    <w:lsdException w:name="Medium Grid 2 Accent 1" w:semiHidden="0" w:uiPriority="68" w:unhideWhenUsed="0"/>
+    <w:lsdException w:name="Medium Grid 3 Accent 1" w:semiHidden="0" w:uiPriority="69" w:unhideWhenUsed="0"/>
+    <w:lsdException w:name="Dark List Accent 1" w:semiHidden="0" w:uiPriority="70" w:unhideWhenUsed="0"/>
+    <w:lsdException w:name="Colorful Shading Accent 1" w:semiHidden="0" w:uiPriority="71" w:unhideWhenUsed="0"/>
+    <w:lsdException w:name="Colorful List Accent 1" w:semiHidden="0" w:uiPriority="72" w:unhideWhenUsed="0"/>
+    <w:lsdException w:name="Colorful Grid Accent 1" w:semiHidden="0" w:uiPriority="73" w:unhideWhenUsed="0"/>
+    <w:lsdException w:name="Light Shading Accent 2" w:semiHidden="0" w:uiPriority="60" w:unhideWhenUsed="0"/>
+    <w:lsdException w:name="Light List Accent 2" w:semiHidden="0" w:uiPriority="61" w:unhideWhenUsed="0"/>
+    <w:lsdException w:name="Light Grid Accent 2" w:semiHidden="0" w:uiPriority="62" w:unhideWhenUsed="0"/>
+    <w:lsdException w:name="Medium Shading 1 Accent 2" w:semiHidden="0" w:uiPriority="63" w:unhideWhenUsed="0"/>
+    <w:lsdException w:name="Medium Shading 2 Accent 2" w:semiHidden="0" w:uiPriority="64" w:unhideWhenUsed="0"/>
+    <w:lsdException w:name="Medium List 1 Accent 2" w:semiHidden="0" w:uiPriority="65" w:unhideWhenUsed="0"/>
+    <w:lsdException w:name="Medium List 2 Accent 2" w:semiHidden="0" w:uiPriority="66" w:unhideWhenUsed="0"/>
+    <w:lsdException w:name="Medium Grid 1 Accent 2" w:semiHidden="0" w:uiPriority="67" w:unhideWhenUsed="0"/>
+    <w:lsdException w:name="Medium Grid 2 Accent 2" w:semiHidden="0" w:uiPriority="68" w:unhideWhenUsed="0"/>
+    <w:lsdException w:name="Medium Grid 3 Accent 2" w:semiHidden="0" w:uiPriority="69" w:unhideWhenUsed="0"/>
+    <w:lsdException w:name="Dark List Accent 2" w:semiHidden="0" w:uiPriority="70" w:unhideWhenUsed="0"/>
+    <w:lsdException w:name="Colorful Shading Accent 2" w:semiHidden="0" w:uiPriority="71" w:unhideWhenUsed="0"/>
+    <w:lsdException w:name="Colorful List Accent 2" w:semiHidden="0" w:uiPriority="72" w:unhideWhenUsed="0"/>
+    <w:lsdException w:name="Colorful Grid Accent 2" w:semiHidden="0" w:uiPriority="73" w:unhideWhenUsed="0"/>
+    <w:lsdException w:name="Light Shading Accent 3" w:semiHidden="0" w:uiPriority="60" w:unhideWhenUsed="0"/>
+    <w:lsdException w:name="Light List Accent 3" w:semiHidden="0" w:uiPriority="61" w:unhideWhenUsed="0"/>
+    <w:lsdException w:name="Light Grid Accent 3" w:semiHidden="0" w:uiPriority="62" w:unhideWhenUsed="0"/>
+    <w:lsdException w:name="Medium Shading 1 Accent 3" w:semiHidden="0" w:uiPriority="63" w:unhideWhenUsed="0"/>
+    <w:lsdException w:name="Medium Shading 2 Accent 3" w:semiHidden="0" w:uiPriority="64" w:unhideWhenUsed="0"/>
+    <w:lsdException w:name="Medium List 1 Accent 3" w:semiHidden="0" w:uiPriority="65" w:unhideWhenUsed="0"/>
+    <w:lsdException w:name="Medium List 2 Accent 3" w:semiHidden="0" w:uiPriority="66" w:unhideWhenUsed="0"/>
+    <w:lsdException w:name="Medium Grid 1 Accent 3" w:semiHidden="0" w:uiPriority="67" w:unhideWhenUsed="0"/>
+    <w:lsdException w:name="Medium Grid 2 Accent 3" w:semiHidden="0" w:uiPriority="68" w:unhideWhenUsed="0"/>
+    <w:lsdException w:name="Medium Grid 3 Accent 3" w:semiHidden="0" w:uiPriority="69" w:unhideWhenUsed="0"/>
+    <w:lsdException w:name="Dark List Accent 3" w:semiHidden="0" w:uiPriority="70" w:unhideWhenUsed="0"/>
+    <w:lsdException w:name="Colorful Shading Accent 3" w:semiHidden="0" w:uiPriority="71" w:unhideWhenUsed="0"/>
+    <w:lsdException w:name="Colorful List Accent 3" w:semiHidden="0" w:uiPriority="72" w:unhideWhenUsed="0"/>
+    <w:lsdException w:name="Colorful Grid Accent 3" w:semiHidden="0" w:uiPriority="73" w:unhideWhenUsed="0"/>
+    <w:lsdException w:name="Light Shading Accent 4" w:semiHidden="0" w:uiPriority="60" w:unhideWhenUsed="0"/>
+    <w:lsdException w:name="Light List Accent 4" w:semiHidden="0" w:uiPriority="61" w:unhideWhenUsed="0"/>
+    <w:lsdException w:name="Light Grid Accent 4" w:semiHidden="0" w:uiPriority="62" w:unhideWhenUsed="0"/>
+    <w:lsdException w:name="Medium Shading 1 Accent 4" w:semiHidden="0" w:uiPriority="63" w:unhideWhenUsed="0"/>
+    <w:lsdException w:name="Medium Shading 2 Accent 4" w:semiHidden="0" w:uiPriority="64" w:unhideWhenUsed="0"/>
+    <w:lsdException w:name="Medium List 1 Accent 4" w:semiHidden="0" w:uiPriority="65" w:unhideWhenUsed="0"/>
+    <w:lsdException w:name="Medium List 2 Accent 4" w:semiHidden="0" w:uiPriority="66" w:unhideWhenUsed="0"/>
+    <w:lsdException w:name="Medium Grid 1 Accent 4" w:semiHidden="0" w:uiPriority="67" w:unhideWhenUsed="0"/>
+    <w:lsdException w:name="Medium Grid 2 Accent 4" w:semiHidden="0" w:uiPriority="68" w:unhideWhenUsed="0"/>
+    <w:lsdException w:name="Medium Grid 3 Accent 4" w:semiHidden="0" w:uiPriority="69" w:unhideWhenUsed="0"/>
+    <w:lsdException w:name="Dark List Accent 4" w:semiHidden="0" w:uiPriority="70" w:unhideWhenUsed="0"/>
+    <w:lsdException w:name="Colorful Shading Accent 4" w:semiHidden="0" w:uiPriority="71" w:unhideWhenUsed="0"/>
+    <w:lsdException w:name="Colorful List Accent 4" w:semiHidden="0" w:uiPriority="72" w:unhideWhenUsed="0"/>
+    <w:lsdException w:name="Colorful Grid Accent 4" w:semiHidden="0" w:uiPriority="73" w:unhideWhenUsed="0"/>
+    <w:lsdException w:name="Light Shading Accent 5" w:semiHidden="0" w:uiPriority="60" w:unhideWhenUsed="0"/>
+    <w:lsdException w:name="Light List Accent 5" w:semiHidden="0" w:uiPriority="61" w:unhideWhenUsed="0"/>
+    <w:lsdException w:name="Light Grid Accent 5" w:semiHidden="0" w:uiPriority="62" w:unhideWhenUsed="0"/>
+    <w:lsdException w:name="Medium Shading 1 Accent 5" w:semiHidden="0" w:uiPriority="63" w:unhideWhenUsed="0"/>
+    <w:lsdException w:name="Medium Shading 2 Accent 5" w:semiHidden="0" w:uiPriority="64" w:unhideWhenUsed="0"/>
+    <w:lsdException w:name="Medium List 1 Accent 5" w:semiHidden="0" w:uiPriority="65" w:unhideWhenUsed="0"/>
+    <w:lsdException w:name="Medium List 2 Accent 5" w:semiHidden="0" w:uiPriority="66" w:unhideWhenUsed="0"/>
+    <w:lsdException w:name="Medium Grid 1 Accent 5" w:semiHidden="0" w:uiPriority="67" w:unhideWhenUsed="0"/>
+    <w:lsdException w:name="Medium Grid 2 Accent 5" w:semiHidden="0" w:uiPriority="68" w:unhideWhenUsed="0"/>
+    <w:lsdException w:name="Medium Grid 3 Accent 5" w:semiHidden="0" w:uiPriority="69" w:unhideWhenUsed="0"/>
+    <w:lsdException w:name="Dark List Accent 5" w:semiHidden="0" w:uiPriority="70" w:unhideWhenUsed="0"/>
+    <w:lsdException w:name="Colorful Shading Accent 5" w:semiHidden="0" w:uiPriority="71" w:unhideWhenUsed="0"/>
+    <w:lsdException w:name="Colorful List Accent 5" w:semiHidden="0" w:uiPriority="72" w:unhideWhenUsed="0"/>
+    <w:lsdException w:name="Colorful Grid Accent 5" w:semiHidden="0" w:uiPriority="73" w:unhideWhenUsed="0"/>
+    <w:lsdException w:name="Light Shading Accent 6" w:semiHidden="0" w:uiPriority="60" w:unhideWhenUsed="0"/>
+    <w:lsdException w:name="Light List Accent 6" w:semiHidden="0" w:uiPriority="61" w:unhideWhenUsed="0"/>
+    <w:lsdException w:name="Light Grid Accent 6" w:semiHidden="0" w:uiPriority="62" w:unhideWhenUsed="0"/>
+    <w:lsdException w:name="Medium Shading 1 Accent 6" w:semiHidden="0" w:uiPriority="63" w:unhideWhenUsed="0"/>
+    <w:lsdException w:name="Medium Shading 2 Accent 6" w:semiHidden="0" w:uiPriority="64" w:unhideWhenUsed="0"/>
+    <w:lsdException w:name="Medium List 1 Accent 6" w:semiHidden="0" w:uiPriority="65" w:unhideWhenUsed="0"/>
+    <w:lsdException w:name="Medium List 2 Accent 6" w:semiHidden="0" w:uiPriority="66" w:unhideWhenUsed="0"/>
+    <w:lsdException w:name="Medium Grid 1 Accent 6" w:semiHidden="0" w:uiPriority="67" w:unhideWhenUsed="0"/>
+    <w:lsdException w:name="Medium Grid 2 Accent 6" w:semiHidden="0" w:uiPriority="68" w:unhideWhenUsed="0"/>
+    <w:lsdException w:name="Medium Grid 3 Accent 6" w:semiHidden="0" w:uiPriority="69" w:unhideWhenUsed="0"/>
+    <w:lsdException w:name="Dark List Accent 6" w:semiHidden="0" w:uiPriority="70" w:unhideWhenUsed="0"/>
+    <w:lsdException w:name="Colorful Shading Accent 6" w:semiHidden="0" w:uiPriority="71" w:unhideWhenUsed="0"/>
+    <w:lsdException w:name="Colorful List Accent 6" w:semiHidden="0" w:uiPriority="72" w:unhideWhenUsed="0"/>
+    <w:lsdException w:name="Colorful Grid Accent 6" w:semiHidden="0" w:uiPriority="73" w:unhideWhenUsed="0"/>
+    <w:lsdException w:name="Subtle Emphasis" w:semiHidden="0" w:uiPriority="19" w:unhideWhenUsed="0" w:qFormat="1"/>
+    <w:lsdException w:name="Intense Emphasis" w:semiHidden="0" w:uiPriority="21" w:unhideWhenUsed="0" w:qFormat="1"/>
+    <w:lsdException w:name="Subtle Reference" w:semiHidden="0" w:uiPriority="31" w:unhideWhenUsed="0" w:qFormat="1"/>
+    <w:lsdException w:name="Intense Reference" w:semiHidden="0" w:uiPriority="32" w:unhideWhenUsed="0" w:qFormat="1"/>
+    <w:lsdException w:name="Book Title" w:semiHidden="0" w:uiPriority="33" w:unhideWhenUsed="0" w:qFormat="1"/>
+    <w:lsdException w:name="Bibliography" w:uiPriority="37"/>
+    <w:lsdException w:name="TOC Heading" w:uiPriority="39" w:qFormat="1"/>
   </w:latentStyles>
   <w:style w:type="paragraph" w:default="1" w:styleId="Normal">
     <w:name w:val="Normal"/>
@@ -2293,6 +2214,7 @@
       <w:spacing w:after="0" w:line="240" w:lineRule="auto"/>
     </w:pPr>
     <w:tblPr>
+      <w:tblInd w:w="0" w:type="dxa"/>
       <w:tblBorders>
         <w:top w:val="single" w:sz="4" w:space="0" w:color="auto"/>
         <w:left w:val="single" w:sz="4" w:space="0" w:color="auto"/>
@@ -2301,7 +2223,309 @@
         <w:insideH w:val="single" w:sz="4" w:space="0" w:color="auto"/>
         <w:insideV w:val="single" w:sz="4" w:space="0" w:color="auto"/>
       </w:tblBorders>
+      <w:tblCellMar>
+        <w:top w:w="0" w:type="dxa"/>
+        <w:left w:w="108" w:type="dxa"/>
+        <w:bottom w:w="0" w:type="dxa"/>
+        <w:right w:w="108" w:type="dxa"/>
+      </w:tblCellMar>
     </w:tblPr>
+  </w:style>
+  <w:style w:type="paragraph" w:styleId="Textodeglobo">
+    <w:name w:val="Balloon Text"/>
+    <w:basedOn w:val="Normal"/>
+    <w:link w:val="TextodegloboCar"/>
+    <w:uiPriority w:val="99"/>
+    <w:semiHidden/>
+    <w:unhideWhenUsed/>
+    <w:rsid w:val="006C23C0"/>
+    <w:pPr>
+      <w:spacing w:after="0" w:line="240" w:lineRule="auto"/>
+    </w:pPr>
+    <w:rPr>
+      <w:rFonts w:ascii="Lucida Grande" w:hAnsi="Lucida Grande"/>
+      <w:sz w:val="18"/>
+      <w:szCs w:val="18"/>
+    </w:rPr>
+  </w:style>
+  <w:style w:type="character" w:customStyle="1" w:styleId="TextodegloboCar">
+    <w:name w:val="Texto de globo Car"/>
+    <w:basedOn w:val="Fuentedeprrafopredeter"/>
+    <w:link w:val="Textodeglobo"/>
+    <w:uiPriority w:val="99"/>
+    <w:semiHidden/>
+    <w:rsid w:val="006C23C0"/>
+    <w:rPr>
+      <w:rFonts w:ascii="Lucida Grande" w:hAnsi="Lucida Grande"/>
+      <w:sz w:val="18"/>
+      <w:szCs w:val="18"/>
+    </w:rPr>
+  </w:style>
+</w:styles>
+</file>
+
+<file path=word/stylesWithEffects.xml><?xml version="1.0" encoding="utf-8"?>
+<w:styles xmlns:wpc="http://schemas.microsoft.com/office/word/2010/wordprocessingCanvas" xmlns:mo="http://schemas.microsoft.com/office/mac/office/2008/main" xmlns:mc="http://schemas.openxmlformats.org/markup-compatibility/2006" xmlns:mv="urn:schemas-microsoft-com:mac:vml" xmlns:o="urn:schemas-microsoft-com:office:office" xmlns:r="http://schemas.openxmlformats.org/officeDocument/2006/relationships" xmlns:m="http://schemas.openxmlformats.org/officeDocument/2006/math" xmlns:v="urn:schemas-microsoft-com:vml" xmlns:wp14="http://schemas.microsoft.com/office/word/2010/wordprocessingDrawing" xmlns:wp="http://schemas.openxmlformats.org/drawingml/2006/wordprocessingDrawing" xmlns:w10="urn:schemas-microsoft-com:office:word" xmlns:w="http://schemas.openxmlformats.org/wordprocessingml/2006/main" xmlns:w14="http://schemas.microsoft.com/office/word/2010/wordml" xmlns:wpg="http://schemas.microsoft.com/office/word/2010/wordprocessingGroup" xmlns:wpi="http://schemas.microsoft.com/office/word/2010/wordprocessingInk" xmlns:wne="http://schemas.microsoft.com/office/word/2006/wordml" xmlns:wps="http://schemas.microsoft.com/office/word/2010/wordprocessingShape" mc:Ignorable="w14 wp14">
+  <w:docDefaults>
+    <w:rPrDefault>
+      <w:rPr>
+        <w:rFonts w:asciiTheme="minorHAnsi" w:eastAsiaTheme="minorHAnsi" w:hAnsiTheme="minorHAnsi" w:cstheme="minorBidi"/>
+        <w:sz w:val="22"/>
+        <w:szCs w:val="22"/>
+        <w:lang w:val="es-CO" w:eastAsia="en-US" w:bidi="ar-SA"/>
+      </w:rPr>
+    </w:rPrDefault>
+    <w:pPrDefault>
+      <w:pPr>
+        <w:spacing w:after="160" w:line="259" w:lineRule="auto"/>
+      </w:pPr>
+    </w:pPrDefault>
+  </w:docDefaults>
+  <w:latentStyles w:defLockedState="0" w:defUIPriority="99" w:defSemiHidden="1" w:defUnhideWhenUsed="1" w:defQFormat="0" w:count="276">
+    <w:lsdException w:name="Normal" w:semiHidden="0" w:uiPriority="0" w:unhideWhenUsed="0" w:qFormat="1"/>
+    <w:lsdException w:name="heading 1" w:semiHidden="0" w:uiPriority="9" w:unhideWhenUsed="0" w:qFormat="1"/>
+    <w:lsdException w:name="heading 2" w:uiPriority="9" w:qFormat="1"/>
+    <w:lsdException w:name="heading 3" w:uiPriority="9" w:qFormat="1"/>
+    <w:lsdException w:name="heading 4" w:uiPriority="9" w:qFormat="1"/>
+    <w:lsdException w:name="heading 5" w:uiPriority="9" w:qFormat="1"/>
+    <w:lsdException w:name="heading 6" w:uiPriority="9" w:qFormat="1"/>
+    <w:lsdException w:name="heading 7" w:uiPriority="9" w:qFormat="1"/>
+    <w:lsdException w:name="heading 8" w:uiPriority="9" w:qFormat="1"/>
+    <w:lsdException w:name="heading 9" w:uiPriority="9" w:qFormat="1"/>
+    <w:lsdException w:name="toc 1" w:uiPriority="39"/>
+    <w:lsdException w:name="toc 2" w:uiPriority="39"/>
+    <w:lsdException w:name="toc 3" w:uiPriority="39"/>
+    <w:lsdException w:name="toc 4" w:uiPriority="39"/>
+    <w:lsdException w:name="toc 5" w:uiPriority="39"/>
+    <w:lsdException w:name="toc 6" w:uiPriority="39"/>
+    <w:lsdException w:name="toc 7" w:uiPriority="39"/>
+    <w:lsdException w:name="toc 8" w:uiPriority="39"/>
+    <w:lsdException w:name="toc 9" w:uiPriority="39"/>
+    <w:lsdException w:name="caption" w:uiPriority="35" w:qFormat="1"/>
+    <w:lsdException w:name="Title" w:semiHidden="0" w:uiPriority="10" w:unhideWhenUsed="0" w:qFormat="1"/>
+    <w:lsdException w:name="Default Paragraph Font" w:uiPriority="1"/>
+    <w:lsdException w:name="Subtitle" w:semiHidden="0" w:uiPriority="11" w:unhideWhenUsed="0" w:qFormat="1"/>
+    <w:lsdException w:name="Strong" w:semiHidden="0" w:uiPriority="22" w:unhideWhenUsed="0" w:qFormat="1"/>
+    <w:lsdException w:name="Emphasis" w:semiHidden="0" w:uiPriority="20" w:unhideWhenUsed="0" w:qFormat="1"/>
+    <w:lsdException w:name="Table Grid" w:semiHidden="0" w:uiPriority="39" w:unhideWhenUsed="0"/>
+    <w:lsdException w:name="Note Level 1" w:semiHidden="0" w:unhideWhenUsed="0"/>
+    <w:lsdException w:name="Note Level 2" w:semiHidden="0" w:unhideWhenUsed="0"/>
+    <w:lsdException w:name="Note Level 3" w:semiHidden="0" w:unhideWhenUsed="0"/>
+    <w:lsdException w:name="Note Level 4" w:semiHidden="0" w:unhideWhenUsed="0"/>
+    <w:lsdException w:name="Note Level 5" w:semiHidden="0" w:unhideWhenUsed="0"/>
+    <w:lsdException w:name="Note Level 6" w:semiHidden="0" w:unhideWhenUsed="0"/>
+    <w:lsdException w:name="Note Level 7" w:semiHidden="0" w:unhideWhenUsed="0"/>
+    <w:lsdException w:name="Note Level 8" w:semiHidden="0" w:unhideWhenUsed="0"/>
+    <w:lsdException w:name="Note Level 9" w:semiHidden="0" w:unhideWhenUsed="0"/>
+    <w:lsdException w:name="Placeholder Text" w:unhideWhenUsed="0"/>
+    <w:lsdException w:name="No Spacing" w:semiHidden="0" w:uiPriority="1" w:unhideWhenUsed="0" w:qFormat="1"/>
+    <w:lsdException w:name="Light Shading" w:semiHidden="0" w:uiPriority="60" w:unhideWhenUsed="0"/>
+    <w:lsdException w:name="Light List" w:semiHidden="0" w:uiPriority="61" w:unhideWhenUsed="0"/>
+    <w:lsdException w:name="Light Grid" w:semiHidden="0" w:uiPriority="62" w:unhideWhenUsed="0"/>
+    <w:lsdException w:name="Medium Shading 1" w:semiHidden="0" w:uiPriority="63" w:unhideWhenUsed="0"/>
+    <w:lsdException w:name="Medium Shading 2" w:semiHidden="0" w:uiPriority="64" w:unhideWhenUsed="0"/>
+    <w:lsdException w:name="Medium List 1" w:semiHidden="0" w:uiPriority="65" w:unhideWhenUsed="0"/>
+    <w:lsdException w:name="Medium List 2" w:semiHidden="0" w:uiPriority="66" w:unhideWhenUsed="0"/>
+    <w:lsdException w:name="Medium Grid 1" w:semiHidden="0" w:uiPriority="67" w:unhideWhenUsed="0"/>
+    <w:lsdException w:name="Medium Grid 2" w:semiHidden="0" w:uiPriority="68" w:unhideWhenUsed="0"/>
+    <w:lsdException w:name="Medium Grid 3" w:semiHidden="0" w:uiPriority="69" w:unhideWhenUsed="0"/>
+    <w:lsdException w:name="Dark List" w:semiHidden="0" w:uiPriority="70" w:unhideWhenUsed="0"/>
+    <w:lsdException w:name="Colorful Shading" w:semiHidden="0" w:uiPriority="71" w:unhideWhenUsed="0"/>
+    <w:lsdException w:name="Colorful List" w:semiHidden="0" w:uiPriority="72" w:unhideWhenUsed="0"/>
+    <w:lsdException w:name="Colorful Grid" w:semiHidden="0" w:uiPriority="73" w:unhideWhenUsed="0"/>
+    <w:lsdException w:name="Light Shading Accent 1" w:semiHidden="0" w:uiPriority="60" w:unhideWhenUsed="0"/>
+    <w:lsdException w:name="Light List Accent 1" w:semiHidden="0" w:uiPriority="61" w:unhideWhenUsed="0"/>
+    <w:lsdException w:name="Light Grid Accent 1" w:semiHidden="0" w:uiPriority="62" w:unhideWhenUsed="0"/>
+    <w:lsdException w:name="Medium Shading 1 Accent 1" w:semiHidden="0" w:uiPriority="63" w:unhideWhenUsed="0"/>
+    <w:lsdException w:name="Medium Shading 2 Accent 1" w:semiHidden="0" w:uiPriority="64" w:unhideWhenUsed="0"/>
+    <w:lsdException w:name="Medium List 1 Accent 1" w:semiHidden="0" w:uiPriority="65" w:unhideWhenUsed="0"/>
+    <w:lsdException w:name="Revision" w:unhideWhenUsed="0"/>
+    <w:lsdException w:name="List Paragraph" w:semiHidden="0" w:uiPriority="34" w:unhideWhenUsed="0" w:qFormat="1"/>
+    <w:lsdException w:name="Quote" w:semiHidden="0" w:uiPriority="29" w:unhideWhenUsed="0" w:qFormat="1"/>
+    <w:lsdException w:name="Intense Quote" w:semiHidden="0" w:uiPriority="30" w:unhideWhenUsed="0" w:qFormat="1"/>
+    <w:lsdException w:name="Medium List 2 Accent 1" w:semiHidden="0" w:uiPriority="66" w:unhideWhenUsed="0"/>
+    <w:lsdException w:name="Medium Grid 1 Accent 1" w:semiHidden="0" w:uiPriority="67" w:unhideWhenUsed="0"/>
+    <w:lsdException w:name="Medium Grid 2 Accent 1" w:semiHidden="0" w:uiPriority="68" w:unhideWhenUsed="0"/>
+    <w:lsdException w:name="Medium Grid 3 Accent 1" w:semiHidden="0" w:uiPriority="69" w:unhideWhenUsed="0"/>
+    <w:lsdException w:name="Dark List Accent 1" w:semiHidden="0" w:uiPriority="70" w:unhideWhenUsed="0"/>
+    <w:lsdException w:name="Colorful Shading Accent 1" w:semiHidden="0" w:uiPriority="71" w:unhideWhenUsed="0"/>
+    <w:lsdException w:name="Colorful List Accent 1" w:semiHidden="0" w:uiPriority="72" w:unhideWhenUsed="0"/>
+    <w:lsdException w:name="Colorful Grid Accent 1" w:semiHidden="0" w:uiPriority="73" w:unhideWhenUsed="0"/>
+    <w:lsdException w:name="Light Shading Accent 2" w:semiHidden="0" w:uiPriority="60" w:unhideWhenUsed="0"/>
+    <w:lsdException w:name="Light List Accent 2" w:semiHidden="0" w:uiPriority="61" w:unhideWhenUsed="0"/>
+    <w:lsdException w:name="Light Grid Accent 2" w:semiHidden="0" w:uiPriority="62" w:unhideWhenUsed="0"/>
+    <w:lsdException w:name="Medium Shading 1 Accent 2" w:semiHidden="0" w:uiPriority="63" w:unhideWhenUsed="0"/>
+    <w:lsdException w:name="Medium Shading 2 Accent 2" w:semiHidden="0" w:uiPriority="64" w:unhideWhenUsed="0"/>
+    <w:lsdException w:name="Medium List 1 Accent 2" w:semiHidden="0" w:uiPriority="65" w:unhideWhenUsed="0"/>
+    <w:lsdException w:name="Medium List 2 Accent 2" w:semiHidden="0" w:uiPriority="66" w:unhideWhenUsed="0"/>
+    <w:lsdException w:name="Medium Grid 1 Accent 2" w:semiHidden="0" w:uiPriority="67" w:unhideWhenUsed="0"/>
+    <w:lsdException w:name="Medium Grid 2 Accent 2" w:semiHidden="0" w:uiPriority="68" w:unhideWhenUsed="0"/>
+    <w:lsdException w:name="Medium Grid 3 Accent 2" w:semiHidden="0" w:uiPriority="69" w:unhideWhenUsed="0"/>
+    <w:lsdException w:name="Dark List Accent 2" w:semiHidden="0" w:uiPriority="70" w:unhideWhenUsed="0"/>
+    <w:lsdException w:name="Colorful Shading Accent 2" w:semiHidden="0" w:uiPriority="71" w:unhideWhenUsed="0"/>
+    <w:lsdException w:name="Colorful List Accent 2" w:semiHidden="0" w:uiPriority="72" w:unhideWhenUsed="0"/>
+    <w:lsdException w:name="Colorful Grid Accent 2" w:semiHidden="0" w:uiPriority="73" w:unhideWhenUsed="0"/>
+    <w:lsdException w:name="Light Shading Accent 3" w:semiHidden="0" w:uiPriority="60" w:unhideWhenUsed="0"/>
+    <w:lsdException w:name="Light List Accent 3" w:semiHidden="0" w:uiPriority="61" w:unhideWhenUsed="0"/>
+    <w:lsdException w:name="Light Grid Accent 3" w:semiHidden="0" w:uiPriority="62" w:unhideWhenUsed="0"/>
+    <w:lsdException w:name="Medium Shading 1 Accent 3" w:semiHidden="0" w:uiPriority="63" w:unhideWhenUsed="0"/>
+    <w:lsdException w:name="Medium Shading 2 Accent 3" w:semiHidden="0" w:uiPriority="64" w:unhideWhenUsed="0"/>
+    <w:lsdException w:name="Medium List 1 Accent 3" w:semiHidden="0" w:uiPriority="65" w:unhideWhenUsed="0"/>
+    <w:lsdException w:name="Medium List 2 Accent 3" w:semiHidden="0" w:uiPriority="66" w:unhideWhenUsed="0"/>
+    <w:lsdException w:name="Medium Grid 1 Accent 3" w:semiHidden="0" w:uiPriority="67" w:unhideWhenUsed="0"/>
+    <w:lsdException w:name="Medium Grid 2 Accent 3" w:semiHidden="0" w:uiPriority="68" w:unhideWhenUsed="0"/>
+    <w:lsdException w:name="Medium Grid 3 Accent 3" w:semiHidden="0" w:uiPriority="69" w:unhideWhenUsed="0"/>
+    <w:lsdException w:name="Dark List Accent 3" w:semiHidden="0" w:uiPriority="70" w:unhideWhenUsed="0"/>
+    <w:lsdException w:name="Colorful Shading Accent 3" w:semiHidden="0" w:uiPriority="71" w:unhideWhenUsed="0"/>
+    <w:lsdException w:name="Colorful List Accent 3" w:semiHidden="0" w:uiPriority="72" w:unhideWhenUsed="0"/>
+    <w:lsdException w:name="Colorful Grid Accent 3" w:semiHidden="0" w:uiPriority="73" w:unhideWhenUsed="0"/>
+    <w:lsdException w:name="Light Shading Accent 4" w:semiHidden="0" w:uiPriority="60" w:unhideWhenUsed="0"/>
+    <w:lsdException w:name="Light List Accent 4" w:semiHidden="0" w:uiPriority="61" w:unhideWhenUsed="0"/>
+    <w:lsdException w:name="Light Grid Accent 4" w:semiHidden="0" w:uiPriority="62" w:unhideWhenUsed="0"/>
+    <w:lsdException w:name="Medium Shading 1 Accent 4" w:semiHidden="0" w:uiPriority="63" w:unhideWhenUsed="0"/>
+    <w:lsdException w:name="Medium Shading 2 Accent 4" w:semiHidden="0" w:uiPriority="64" w:unhideWhenUsed="0"/>
+    <w:lsdException w:name="Medium List 1 Accent 4" w:semiHidden="0" w:uiPriority="65" w:unhideWhenUsed="0"/>
+    <w:lsdException w:name="Medium List 2 Accent 4" w:semiHidden="0" w:uiPriority="66" w:unhideWhenUsed="0"/>
+    <w:lsdException w:name="Medium Grid 1 Accent 4" w:semiHidden="0" w:uiPriority="67" w:unhideWhenUsed="0"/>
+    <w:lsdException w:name="Medium Grid 2 Accent 4" w:semiHidden="0" w:uiPriority="68" w:unhideWhenUsed="0"/>
+    <w:lsdException w:name="Medium Grid 3 Accent 4" w:semiHidden="0" w:uiPriority="69" w:unhideWhenUsed="0"/>
+    <w:lsdException w:name="Dark List Accent 4" w:semiHidden="0" w:uiPriority="70" w:unhideWhenUsed="0"/>
+    <w:lsdException w:name="Colorful Shading Accent 4" w:semiHidden="0" w:uiPriority="71" w:unhideWhenUsed="0"/>
+    <w:lsdException w:name="Colorful List Accent 4" w:semiHidden="0" w:uiPriority="72" w:unhideWhenUsed="0"/>
+    <w:lsdException w:name="Colorful Grid Accent 4" w:semiHidden="0" w:uiPriority="73" w:unhideWhenUsed="0"/>
+    <w:lsdException w:name="Light Shading Accent 5" w:semiHidden="0" w:uiPriority="60" w:unhideWhenUsed="0"/>
+    <w:lsdException w:name="Light List Accent 5" w:semiHidden="0" w:uiPriority="61" w:unhideWhenUsed="0"/>
+    <w:lsdException w:name="Light Grid Accent 5" w:semiHidden="0" w:uiPriority="62" w:unhideWhenUsed="0"/>
+    <w:lsdException w:name="Medium Shading 1 Accent 5" w:semiHidden="0" w:uiPriority="63" w:unhideWhenUsed="0"/>
+    <w:lsdException w:name="Medium Shading 2 Accent 5" w:semiHidden="0" w:uiPriority="64" w:unhideWhenUsed="0"/>
+    <w:lsdException w:name="Medium List 1 Accent 5" w:semiHidden="0" w:uiPriority="65" w:unhideWhenUsed="0"/>
+    <w:lsdException w:name="Medium List 2 Accent 5" w:semiHidden="0" w:uiPriority="66" w:unhideWhenUsed="0"/>
+    <w:lsdException w:name="Medium Grid 1 Accent 5" w:semiHidden="0" w:uiPriority="67" w:unhideWhenUsed="0"/>
+    <w:lsdException w:name="Medium Grid 2 Accent 5" w:semiHidden="0" w:uiPriority="68" w:unhideWhenUsed="0"/>
+    <w:lsdException w:name="Medium Grid 3 Accent 5" w:semiHidden="0" w:uiPriority="69" w:unhideWhenUsed="0"/>
+    <w:lsdException w:name="Dark List Accent 5" w:semiHidden="0" w:uiPriority="70" w:unhideWhenUsed="0"/>
+    <w:lsdException w:name="Colorful Shading Accent 5" w:semiHidden="0" w:uiPriority="71" w:unhideWhenUsed="0"/>
+    <w:lsdException w:name="Colorful List Accent 5" w:semiHidden="0" w:uiPriority="72" w:unhideWhenUsed="0"/>
+    <w:lsdException w:name="Colorful Grid Accent 5" w:semiHidden="0" w:uiPriority="73" w:unhideWhenUsed="0"/>
+    <w:lsdException w:name="Light Shading Accent 6" w:semiHidden="0" w:uiPriority="60" w:unhideWhenUsed="0"/>
+    <w:lsdException w:name="Light List Accent 6" w:semiHidden="0" w:uiPriority="61" w:unhideWhenUsed="0"/>
+    <w:lsdException w:name="Light Grid Accent 6" w:semiHidden="0" w:uiPriority="62" w:unhideWhenUsed="0"/>
+    <w:lsdException w:name="Medium Shading 1 Accent 6" w:semiHidden="0" w:uiPriority="63" w:unhideWhenUsed="0"/>
+    <w:lsdException w:name="Medium Shading 2 Accent 6" w:semiHidden="0" w:uiPriority="64" w:unhideWhenUsed="0"/>
+    <w:lsdException w:name="Medium List 1 Accent 6" w:semiHidden="0" w:uiPriority="65" w:unhideWhenUsed="0"/>
+    <w:lsdException w:name="Medium List 2 Accent 6" w:semiHidden="0" w:uiPriority="66" w:unhideWhenUsed="0"/>
+    <w:lsdException w:name="Medium Grid 1 Accent 6" w:semiHidden="0" w:uiPriority="67" w:unhideWhenUsed="0"/>
+    <w:lsdException w:name="Medium Grid 2 Accent 6" w:semiHidden="0" w:uiPriority="68" w:unhideWhenUsed="0"/>
+    <w:lsdException w:name="Medium Grid 3 Accent 6" w:semiHidden="0" w:uiPriority="69" w:unhideWhenUsed="0"/>
+    <w:lsdException w:name="Dark List Accent 6" w:semiHidden="0" w:uiPriority="70" w:unhideWhenUsed="0"/>
+    <w:lsdException w:name="Colorful Shading Accent 6" w:semiHidden="0" w:uiPriority="71" w:unhideWhenUsed="0"/>
+    <w:lsdException w:name="Colorful List Accent 6" w:semiHidden="0" w:uiPriority="72" w:unhideWhenUsed="0"/>
+    <w:lsdException w:name="Colorful Grid Accent 6" w:semiHidden="0" w:uiPriority="73" w:unhideWhenUsed="0"/>
+    <w:lsdException w:name="Subtle Emphasis" w:semiHidden="0" w:uiPriority="19" w:unhideWhenUsed="0" w:qFormat="1"/>
+    <w:lsdException w:name="Intense Emphasis" w:semiHidden="0" w:uiPriority="21" w:unhideWhenUsed="0" w:qFormat="1"/>
+    <w:lsdException w:name="Subtle Reference" w:semiHidden="0" w:uiPriority="31" w:unhideWhenUsed="0" w:qFormat="1"/>
+    <w:lsdException w:name="Intense Reference" w:semiHidden="0" w:uiPriority="32" w:unhideWhenUsed="0" w:qFormat="1"/>
+    <w:lsdException w:name="Book Title" w:semiHidden="0" w:uiPriority="33" w:unhideWhenUsed="0" w:qFormat="1"/>
+    <w:lsdException w:name="Bibliography" w:uiPriority="37"/>
+    <w:lsdException w:name="TOC Heading" w:uiPriority="39" w:qFormat="1"/>
+  </w:latentStyles>
+  <w:style w:type="paragraph" w:default="1" w:styleId="Normal">
+    <w:name w:val="Normal"/>
+    <w:qFormat/>
+  </w:style>
+  <w:style w:type="character" w:default="1" w:styleId="Fuentedeprrafopredeter">
+    <w:name w:val="Default Paragraph Font"/>
+    <w:uiPriority w:val="1"/>
+    <w:semiHidden/>
+    <w:unhideWhenUsed/>
+  </w:style>
+  <w:style w:type="table" w:default="1" w:styleId="Tablanormal">
+    <w:name w:val="Normal Table"/>
+    <w:uiPriority w:val="99"/>
+    <w:semiHidden/>
+    <w:unhideWhenUsed/>
+    <w:tblPr>
+      <w:tblInd w:w="0" w:type="dxa"/>
+      <w:tblCellMar>
+        <w:top w:w="0" w:type="dxa"/>
+        <w:left w:w="108" w:type="dxa"/>
+        <w:bottom w:w="0" w:type="dxa"/>
+        <w:right w:w="108" w:type="dxa"/>
+      </w:tblCellMar>
+    </w:tblPr>
+  </w:style>
+  <w:style w:type="numbering" w:default="1" w:styleId="Sinlista">
+    <w:name w:val="No List"/>
+    <w:uiPriority w:val="99"/>
+    <w:semiHidden/>
+    <w:unhideWhenUsed/>
+  </w:style>
+  <w:style w:type="paragraph" w:styleId="Prrafodelista">
+    <w:name w:val="List Paragraph"/>
+    <w:basedOn w:val="Normal"/>
+    <w:uiPriority w:val="34"/>
+    <w:qFormat/>
+    <w:rsid w:val="00C9793A"/>
+    <w:pPr>
+      <w:ind w:left="720"/>
+      <w:contextualSpacing/>
+    </w:pPr>
+  </w:style>
+  <w:style w:type="table" w:styleId="Tablaconcuadrcula">
+    <w:name w:val="Table Grid"/>
+    <w:basedOn w:val="Tablanormal"/>
+    <w:uiPriority w:val="39"/>
+    <w:rsid w:val="00892D59"/>
+    <w:pPr>
+      <w:spacing w:after="0" w:line="240" w:lineRule="auto"/>
+    </w:pPr>
+    <w:tblPr>
+      <w:tblInd w:w="0" w:type="dxa"/>
+      <w:tblBorders>
+        <w:top w:val="single" w:sz="4" w:space="0" w:color="auto"/>
+        <w:left w:val="single" w:sz="4" w:space="0" w:color="auto"/>
+        <w:bottom w:val="single" w:sz="4" w:space="0" w:color="auto"/>
+        <w:right w:val="single" w:sz="4" w:space="0" w:color="auto"/>
+        <w:insideH w:val="single" w:sz="4" w:space="0" w:color="auto"/>
+        <w:insideV w:val="single" w:sz="4" w:space="0" w:color="auto"/>
+      </w:tblBorders>
+      <w:tblCellMar>
+        <w:top w:w="0" w:type="dxa"/>
+        <w:left w:w="108" w:type="dxa"/>
+        <w:bottom w:w="0" w:type="dxa"/>
+        <w:right w:w="108" w:type="dxa"/>
+      </w:tblCellMar>
+    </w:tblPr>
+  </w:style>
+  <w:style w:type="paragraph" w:styleId="Textodeglobo">
+    <w:name w:val="Balloon Text"/>
+    <w:basedOn w:val="Normal"/>
+    <w:link w:val="TextodegloboCar"/>
+    <w:uiPriority w:val="99"/>
+    <w:semiHidden/>
+    <w:unhideWhenUsed/>
+    <w:rsid w:val="006C23C0"/>
+    <w:pPr>
+      <w:spacing w:after="0" w:line="240" w:lineRule="auto"/>
+    </w:pPr>
+    <w:rPr>
+      <w:rFonts w:ascii="Lucida Grande" w:hAnsi="Lucida Grande"/>
+      <w:sz w:val="18"/>
+      <w:szCs w:val="18"/>
+    </w:rPr>
+  </w:style>
+  <w:style w:type="character" w:customStyle="1" w:styleId="TextodegloboCar">
+    <w:name w:val="Texto de globo Car"/>
+    <w:basedOn w:val="Fuentedeprrafopredeter"/>
+    <w:link w:val="Textodeglobo"/>
+    <w:uiPriority w:val="99"/>
+    <w:semiHidden/>
+    <w:rsid w:val="006C23C0"/>
+    <w:rPr>
+      <w:rFonts w:ascii="Lucida Grande" w:hAnsi="Lucida Grande"/>
+      <w:sz w:val="18"/>
+      <w:szCs w:val="18"/>
+    </w:rPr>
   </w:style>
 </w:styles>
 </file>
@@ -2349,7 +2573,7 @@
     </a:clrScheme>
     <a:fontScheme name="Office">
       <a:majorFont>
-        <a:latin typeface="Calibri Light" panose="020F0302020204030204"/>
+        <a:latin typeface="Calibri Light"/>
         <a:ea typeface=""/>
         <a:cs typeface=""/>
         <a:font script="Jpan" typeface="ＭＳ ゴシック"/>
@@ -2384,7 +2608,7 @@
         <a:font script="Geor" typeface="Sylfaen"/>
       </a:majorFont>
       <a:minorFont>
-        <a:latin typeface="Calibri" panose="020F0502020204030204"/>
+        <a:latin typeface="Calibri"/>
         <a:ea typeface=""/>
         <a:cs typeface=""/>
         <a:font script="Jpan" typeface="ＭＳ 明朝"/>
@@ -2561,7 +2785,7 @@
   <a:extraClrSchemeLst/>
   <a:extLst>
     <a:ext uri="{05A4C25C-085E-4340-85A3-A5531E510DB2}">
-      <thm15:themeFamily xmlns:thm15="http://schemas.microsoft.com/office/thememl/2012/main" name="Office Theme" id="{62F939B6-93AF-4DB8-9C6B-D6C7DFDC589F}" vid="{4A3C46E8-61CC-4603-A589-7422A47A8E4A}"/>
+      <thm15:themeFamily xmlns:thm15="http://schemas.microsoft.com/office/thememl/2012/main" xmlns="" name="Office Theme" id="{62F939B6-93AF-4DB8-9C6B-D6C7DFDC589F}" vid="{4A3C46E8-61CC-4603-A589-7422A47A8E4A}"/>
     </a:ext>
   </a:extLst>
 </a:theme>

</xml_diff>

<commit_message>
Actualizada con las correcciones prueba piloto
</commit_message>
<xml_diff>
--- a/Lista de tareas proyecto DLL.docx
+++ b/Lista de tareas proyecto DLL.docx
@@ -1,10 +1,222 @@
 
 <file path=word/document.xml><?xml version="1.0" encoding="utf-8"?>
-<w:document xmlns:wpc="http://schemas.microsoft.com/office/word/2010/wordprocessingCanvas" xmlns:mo="http://schemas.microsoft.com/office/mac/office/2008/main" xmlns:mc="http://schemas.openxmlformats.org/markup-compatibility/2006" xmlns:mv="urn:schemas-microsoft-com:mac:vml" xmlns:o="urn:schemas-microsoft-com:office:office" xmlns:r="http://schemas.openxmlformats.org/officeDocument/2006/relationships" xmlns:m="http://schemas.openxmlformats.org/officeDocument/2006/math" xmlns:v="urn:schemas-microsoft-com:vml" xmlns:wp14="http://schemas.microsoft.com/office/word/2010/wordprocessingDrawing" xmlns:wp="http://schemas.openxmlformats.org/drawingml/2006/wordprocessingDrawing" xmlns:w10="urn:schemas-microsoft-com:office:word" xmlns:w="http://schemas.openxmlformats.org/wordprocessingml/2006/main" xmlns:w14="http://schemas.microsoft.com/office/word/2010/wordml" xmlns:wpg="http://schemas.microsoft.com/office/word/2010/wordprocessingGroup" xmlns:wpi="http://schemas.microsoft.com/office/word/2010/wordprocessingInk" xmlns:wne="http://schemas.microsoft.com/office/word/2006/wordml" xmlns:wps="http://schemas.microsoft.com/office/word/2010/wordprocessingShape" mc:Ignorable="w14 wp14">
+<w:document xmlns:wpc="http://schemas.microsoft.com/office/word/2010/wordprocessingCanvas" xmlns:mc="http://schemas.openxmlformats.org/markup-compatibility/2006" xmlns:o="urn:schemas-microsoft-com:office:office" xmlns:r="http://schemas.openxmlformats.org/officeDocument/2006/relationships" xmlns:m="http://schemas.openxmlformats.org/officeDocument/2006/math" xmlns:v="urn:schemas-microsoft-com:vml" xmlns:wp14="http://schemas.microsoft.com/office/word/2010/wordprocessingDrawing" xmlns:wp="http://schemas.openxmlformats.org/drawingml/2006/wordprocessingDrawing" xmlns:w10="urn:schemas-microsoft-com:office:word" xmlns:w="http://schemas.openxmlformats.org/wordprocessingml/2006/main" xmlns:w14="http://schemas.microsoft.com/office/word/2010/wordml" xmlns:w15="http://schemas.microsoft.com/office/word/2012/wordml" xmlns:wpg="http://schemas.microsoft.com/office/word/2010/wordprocessingGroup" xmlns:wpi="http://schemas.microsoft.com/office/word/2010/wordprocessingInk" xmlns:wne="http://schemas.microsoft.com/office/word/2006/wordml" xmlns:wps="http://schemas.microsoft.com/office/word/2010/wordprocessingShape" mc:Ignorable="w14 w15 wp14">
   <w:body>
     <w:p>
       <w:r>
         <w:t>Lista de tareas proyecto DLL</w:t>
+      </w:r>
+    </w:p>
+    <w:p/>
+    <w:p>
+      <w:r>
+        <w:t>Edgar</w:t>
+      </w:r>
+    </w:p>
+    <w:p>
+      <w:pPr>
+        <w:pStyle w:val="Prrafodelista"/>
+        <w:numPr>
+          <w:ilvl w:val="0"/>
+          <w:numId w:val="10"/>
+        </w:numPr>
+      </w:pPr>
+      <w:r>
+        <w:t>Presentar una ventana de advertencia que pregunte si en verdad quiere finalizar la ronda, cuando se presione el botón “Done”</w:t>
+      </w:r>
+    </w:p>
+    <w:p>
+      <w:pPr>
+        <w:pStyle w:val="Prrafodelista"/>
+        <w:numPr>
+          <w:ilvl w:val="0"/>
+          <w:numId w:val="10"/>
+        </w:numPr>
+      </w:pPr>
+      <w:r>
+        <w:t xml:space="preserve">Crear código para pasar datos de </w:t>
+      </w:r>
+      <w:proofErr w:type="spellStart"/>
+      <w:r>
+        <w:t>json</w:t>
+      </w:r>
+      <w:proofErr w:type="spellEnd"/>
+      <w:r>
+        <w:t xml:space="preserve"> a </w:t>
+      </w:r>
+      <w:proofErr w:type="spellStart"/>
+      <w:r>
+        <w:t>cvs</w:t>
+      </w:r>
+      <w:proofErr w:type="spellEnd"/>
+    </w:p>
+    <w:p>
+      <w:pPr>
+        <w:pStyle w:val="Prrafodelista"/>
+        <w:numPr>
+          <w:ilvl w:val="0"/>
+          <w:numId w:val="10"/>
+        </w:numPr>
+      </w:pPr>
+      <w:r>
+        <w:t>Averiguar por qué sale tanta basura en la consola</w:t>
+      </w:r>
+      <w:bookmarkStart w:id="0" w:name="_GoBack"/>
+      <w:bookmarkEnd w:id="0"/>
+    </w:p>
+    <w:p>
+      <w:pPr>
+        <w:pStyle w:val="Prrafodelista"/>
+        <w:numPr>
+          <w:ilvl w:val="0"/>
+          <w:numId w:val="10"/>
+        </w:numPr>
+      </w:pPr>
+      <w:r>
+        <w:t>Ingeniarse una medida para la convergencia en un léxico compartido</w:t>
+      </w:r>
+    </w:p>
+    <w:p>
+      <w:pPr>
+        <w:pStyle w:val="Prrafodelista"/>
+        <w:numPr>
+          <w:ilvl w:val="0"/>
+          <w:numId w:val="10"/>
+        </w:numPr>
+      </w:pPr>
+      <w:r>
+        <w:t>Ingeniarse una medida para la consistencia del léxico</w:t>
+      </w:r>
+    </w:p>
+    <w:p>
+      <w:pPr>
+        <w:pStyle w:val="Prrafodelista"/>
+        <w:numPr>
+          <w:ilvl w:val="0"/>
+          <w:numId w:val="10"/>
+        </w:numPr>
+      </w:pPr>
+      <w:r>
+        <w:t>Crear cuentas de usuario para el servidor</w:t>
+      </w:r>
+    </w:p>
+    <w:p>
+      <w:pPr>
+        <w:pStyle w:val="Prrafodelista"/>
+        <w:numPr>
+          <w:ilvl w:val="0"/>
+          <w:numId w:val="10"/>
+        </w:numPr>
+      </w:pPr>
+      <w:r>
+        <w:t>Bajar los datos del servidor =&gt; OK</w:t>
+      </w:r>
+    </w:p>
+    <w:p/>
+    <w:p>
+      <w:r>
+        <w:t>Alejandro</w:t>
+      </w:r>
+    </w:p>
+    <w:p>
+      <w:pPr>
+        <w:pStyle w:val="Prrafodelista"/>
+        <w:numPr>
+          <w:ilvl w:val="0"/>
+          <w:numId w:val="12"/>
+        </w:numPr>
+      </w:pPr>
+      <w:r>
+        <w:t>Ventana que muestre el progreso del puntaje ronda por ronda</w:t>
+      </w:r>
+    </w:p>
+    <w:p/>
+    <w:p>
+      <w:r>
+        <w:t>Miguel</w:t>
+      </w:r>
+    </w:p>
+    <w:p>
+      <w:pPr>
+        <w:pStyle w:val="Prrafodelista"/>
+        <w:numPr>
+          <w:ilvl w:val="0"/>
+          <w:numId w:val="13"/>
+        </w:numPr>
+      </w:pPr>
+      <w:r>
+        <w:t>Botón “Done” no está a la izquierda. Cambiar todos los textos para adaptarse a esto</w:t>
+      </w:r>
+    </w:p>
+    <w:p>
+      <w:pPr>
+        <w:pStyle w:val="Prrafodelista"/>
+        <w:numPr>
+          <w:ilvl w:val="0"/>
+          <w:numId w:val="13"/>
+        </w:numPr>
+      </w:pPr>
+      <w:r>
+        <w:t>Crear mensaje de advertencia de no enviar mensajes adicionales si no le han respondido un mensaje</w:t>
+      </w:r>
+    </w:p>
+    <w:p/>
+    <w:p>
+      <w:r>
+        <w:t>Juan Camilo</w:t>
+      </w:r>
+    </w:p>
+    <w:p>
+      <w:pPr>
+        <w:pStyle w:val="Prrafodelista"/>
+        <w:numPr>
+          <w:ilvl w:val="0"/>
+          <w:numId w:val="14"/>
+        </w:numPr>
+      </w:pPr>
+      <w:r>
+        <w:t xml:space="preserve">Cambiar los mensajes de “Le enviaron un objeto” para que aparezcan como </w:t>
+      </w:r>
+      <w:proofErr w:type="spellStart"/>
+      <w:r>
+        <w:t>popups</w:t>
+      </w:r>
+      <w:proofErr w:type="spellEnd"/>
+      <w:r>
+        <w:t xml:space="preserve"> estilo Messenger de Hotmail de los noventa</w:t>
+      </w:r>
+    </w:p>
+    <w:p>
+      <w:pPr>
+        <w:pStyle w:val="Prrafodelista"/>
+        <w:numPr>
+          <w:ilvl w:val="0"/>
+          <w:numId w:val="14"/>
+        </w:numPr>
+      </w:pPr>
+      <w:r>
+        <w:t>Crear un mensaje de este estilo para cuando el otro jugador decide ignorar el mensaje</w:t>
+      </w:r>
+    </w:p>
+    <w:p>
+      <w:r>
+        <w:br w:type="page"/>
+      </w:r>
+    </w:p>
+    <w:p/>
+    <w:p>
+      <w:r>
+        <w:t>%%%%%%%%%%%%%%%%%%%%%%%%%%%%%%%%%%%%%%%%%%%%%%%%%%%%%%</w:t>
+      </w:r>
+    </w:p>
+    <w:p>
+      <w:r>
+        <w:t>HASTA VERSIÓN PILOTO 22 DE AGOSTO 2018</w:t>
+      </w:r>
+    </w:p>
+    <w:p>
+      <w:r>
+        <w:t>%%%%%%%%%%%%%%%%%%%%%%%%%%%%%%%%%%%%%%%%%%%%%%%%%%%%%%</w:t>
       </w:r>
     </w:p>
     <w:p/>
@@ -220,7 +432,7 @@
             <w:r>
               <w:rPr>
                 <w:noProof/>
-                <w:lang w:val="es-ES" w:eastAsia="es-ES"/>
+                <w:lang w:eastAsia="es-CO"/>
               </w:rPr>
               <w:drawing>
                 <wp:inline distT="0" distB="0" distL="0" distR="0" wp14:anchorId="736B12A2" wp14:editId="6DB6CB82">
@@ -240,7 +452,7 @@
                           </pic:cNvPicPr>
                         </pic:nvPicPr>
                         <pic:blipFill>
-                          <a:blip r:embed="rId6" cstate="print">
+                          <a:blip r:embed="rId5" cstate="print">
                             <a:extLst>
                               <a:ext uri="{28A0092B-C50C-407E-A947-70E740481C1C}">
                                 <a14:useLocalDpi xmlns:a14="http://schemas.microsoft.com/office/drawing/2010/main" val="0"/>
@@ -537,6 +749,7 @@
         </w:numPr>
       </w:pPr>
       <w:r>
+        <w:lastRenderedPageBreak/>
         <w:t>Tipo de objeto elegido =&gt; OK</w:t>
       </w:r>
     </w:p>
@@ -577,7 +790,6 @@
         </w:numPr>
       </w:pPr>
       <w:r>
-        <w:lastRenderedPageBreak/>
         <w:t>Instrucciones para el DLL =&gt; Instrucciones</w:t>
       </w:r>
       <w:r>
@@ -1054,10 +1266,7 @@
     <w:p/>
     <w:p/>
     <w:p/>
-    <w:p>
-      <w:bookmarkStart w:id="0" w:name="_GoBack"/>
-      <w:bookmarkEnd w:id="0"/>
-    </w:p>
+    <w:p/>
     <w:p>
       <w:pPr>
         <w:pStyle w:val="Prrafodelista"/>
@@ -1067,7 +1276,6 @@
         </w:numPr>
       </w:pPr>
       <w:r>
-        <w:lastRenderedPageBreak/>
         <w:t>Al finalizar la ronda, decir si ganó o no el bono mediante una alerta</w:t>
       </w:r>
       <w:r>
@@ -1107,13 +1315,7 @@
         </w:numPr>
       </w:pPr>
       <w:r>
-        <w:t>Umbral 4</w:t>
-      </w:r>
-      <w:r>
-        <w:t>5, un mú</w:t>
-      </w:r>
-      <w:r>
-        <w:t>ltiplo de 39</w:t>
+        <w:t>Umbral 45, un múltiplo de 39</w:t>
       </w:r>
     </w:p>
     <w:p>
@@ -1125,13 +1327,7 @@
         </w:numPr>
       </w:pPr>
       <w:r>
-        <w:t>Umbral 60</w:t>
-      </w:r>
-      <w:r>
-        <w:t>, un mú</w:t>
-      </w:r>
-      <w:r>
-        <w:t>ltiplo de 41</w:t>
+        <w:t>Umbral 60, un múltiplo de 41</w:t>
       </w:r>
     </w:p>
     <w:p>
@@ -1143,13 +1339,7 @@
         </w:numPr>
       </w:pPr>
       <w:r>
-        <w:t>Umbral 80</w:t>
-      </w:r>
-      <w:r>
-        <w:t>, un mú</w:t>
-      </w:r>
-      <w:r>
-        <w:t>ltiplo de 79</w:t>
+        <w:t>Umbral 80, un múltiplo de 79</w:t>
       </w:r>
     </w:p>
     <w:p>
@@ -1186,8 +1376,8 @@
 </file>
 
 <file path=word/numbering.xml><?xml version="1.0" encoding="utf-8"?>
-<w:numbering xmlns:wpc="http://schemas.microsoft.com/office/word/2010/wordprocessingCanvas" xmlns:mo="http://schemas.microsoft.com/office/mac/office/2008/main" xmlns:mc="http://schemas.openxmlformats.org/markup-compatibility/2006" xmlns:mv="urn:schemas-microsoft-com:mac:vml" xmlns:o="urn:schemas-microsoft-com:office:office" xmlns:r="http://schemas.openxmlformats.org/officeDocument/2006/relationships" xmlns:m="http://schemas.openxmlformats.org/officeDocument/2006/math" xmlns:v="urn:schemas-microsoft-com:vml" xmlns:wp14="http://schemas.microsoft.com/office/word/2010/wordprocessingDrawing" xmlns:wp="http://schemas.openxmlformats.org/drawingml/2006/wordprocessingDrawing" xmlns:w10="urn:schemas-microsoft-com:office:word" xmlns:w="http://schemas.openxmlformats.org/wordprocessingml/2006/main" xmlns:w14="http://schemas.microsoft.com/office/word/2010/wordml" xmlns:wpg="http://schemas.microsoft.com/office/word/2010/wordprocessingGroup" xmlns:wpi="http://schemas.microsoft.com/office/word/2010/wordprocessingInk" xmlns:wne="http://schemas.microsoft.com/office/word/2006/wordml" xmlns:wps="http://schemas.microsoft.com/office/word/2010/wordprocessingShape" mc:Ignorable="w14 wp14">
-  <w:abstractNum w:abstractNumId="0">
+<w:numbering xmlns:wpc="http://schemas.microsoft.com/office/word/2010/wordprocessingCanvas" xmlns:mc="http://schemas.openxmlformats.org/markup-compatibility/2006" xmlns:o="urn:schemas-microsoft-com:office:office" xmlns:r="http://schemas.openxmlformats.org/officeDocument/2006/relationships" xmlns:m="http://schemas.openxmlformats.org/officeDocument/2006/math" xmlns:v="urn:schemas-microsoft-com:vml" xmlns:wp14="http://schemas.microsoft.com/office/word/2010/wordprocessingDrawing" xmlns:wp="http://schemas.openxmlformats.org/drawingml/2006/wordprocessingDrawing" xmlns:w10="urn:schemas-microsoft-com:office:word" xmlns:w="http://schemas.openxmlformats.org/wordprocessingml/2006/main" xmlns:w14="http://schemas.microsoft.com/office/word/2010/wordml" xmlns:w15="http://schemas.microsoft.com/office/word/2012/wordml" xmlns:wpg="http://schemas.microsoft.com/office/word/2010/wordprocessingGroup" xmlns:wpi="http://schemas.microsoft.com/office/word/2010/wordprocessingInk" xmlns:wne="http://schemas.microsoft.com/office/word/2006/wordml" xmlns:wps="http://schemas.microsoft.com/office/word/2010/wordprocessingShape" mc:Ignorable="w14 w15 wp14">
+  <w:abstractNum w:abstractNumId="0" w15:restartNumberingAfterBreak="0">
     <w:nsid w:val="067F6044"/>
     <w:multiLevelType w:val="hybridMultilevel"/>
     <w:tmpl w:val="FBF69A2E"/>
@@ -1276,7 +1466,93 @@
       </w:pPr>
     </w:lvl>
   </w:abstractNum>
-  <w:abstractNum w:abstractNumId="1">
+  <w:abstractNum w:abstractNumId="1" w15:restartNumberingAfterBreak="0">
+    <w:nsid w:val="108D3127"/>
+    <w:multiLevelType w:val="hybridMultilevel"/>
+    <w:tmpl w:val="BF362042"/>
+    <w:lvl w:ilvl="0" w:tplc="240A000F">
+      <w:start w:val="1"/>
+      <w:numFmt w:val="decimal"/>
+      <w:lvlText w:val="%1."/>
+      <w:lvlJc w:val="left"/>
+      <w:pPr>
+        <w:ind w:left="720" w:hanging="360"/>
+      </w:pPr>
+    </w:lvl>
+    <w:lvl w:ilvl="1" w:tplc="240A0019" w:tentative="1">
+      <w:start w:val="1"/>
+      <w:numFmt w:val="lowerLetter"/>
+      <w:lvlText w:val="%2."/>
+      <w:lvlJc w:val="left"/>
+      <w:pPr>
+        <w:ind w:left="1440" w:hanging="360"/>
+      </w:pPr>
+    </w:lvl>
+    <w:lvl w:ilvl="2" w:tplc="240A001B" w:tentative="1">
+      <w:start w:val="1"/>
+      <w:numFmt w:val="lowerRoman"/>
+      <w:lvlText w:val="%3."/>
+      <w:lvlJc w:val="right"/>
+      <w:pPr>
+        <w:ind w:left="2160" w:hanging="180"/>
+      </w:pPr>
+    </w:lvl>
+    <w:lvl w:ilvl="3" w:tplc="240A000F" w:tentative="1">
+      <w:start w:val="1"/>
+      <w:numFmt w:val="decimal"/>
+      <w:lvlText w:val="%4."/>
+      <w:lvlJc w:val="left"/>
+      <w:pPr>
+        <w:ind w:left="2880" w:hanging="360"/>
+      </w:pPr>
+    </w:lvl>
+    <w:lvl w:ilvl="4" w:tplc="240A0019" w:tentative="1">
+      <w:start w:val="1"/>
+      <w:numFmt w:val="lowerLetter"/>
+      <w:lvlText w:val="%5."/>
+      <w:lvlJc w:val="left"/>
+      <w:pPr>
+        <w:ind w:left="3600" w:hanging="360"/>
+      </w:pPr>
+    </w:lvl>
+    <w:lvl w:ilvl="5" w:tplc="240A001B" w:tentative="1">
+      <w:start w:val="1"/>
+      <w:numFmt w:val="lowerRoman"/>
+      <w:lvlText w:val="%6."/>
+      <w:lvlJc w:val="right"/>
+      <w:pPr>
+        <w:ind w:left="4320" w:hanging="180"/>
+      </w:pPr>
+    </w:lvl>
+    <w:lvl w:ilvl="6" w:tplc="240A000F" w:tentative="1">
+      <w:start w:val="1"/>
+      <w:numFmt w:val="decimal"/>
+      <w:lvlText w:val="%7."/>
+      <w:lvlJc w:val="left"/>
+      <w:pPr>
+        <w:ind w:left="5040" w:hanging="360"/>
+      </w:pPr>
+    </w:lvl>
+    <w:lvl w:ilvl="7" w:tplc="240A0019" w:tentative="1">
+      <w:start w:val="1"/>
+      <w:numFmt w:val="lowerLetter"/>
+      <w:lvlText w:val="%8."/>
+      <w:lvlJc w:val="left"/>
+      <w:pPr>
+        <w:ind w:left="5760" w:hanging="360"/>
+      </w:pPr>
+    </w:lvl>
+    <w:lvl w:ilvl="8" w:tplc="240A001B" w:tentative="1">
+      <w:start w:val="1"/>
+      <w:numFmt w:val="lowerRoman"/>
+      <w:lvlText w:val="%9."/>
+      <w:lvlJc w:val="right"/>
+      <w:pPr>
+        <w:ind w:left="6480" w:hanging="180"/>
+      </w:pPr>
+    </w:lvl>
+  </w:abstractNum>
+  <w:abstractNum w:abstractNumId="2" w15:restartNumberingAfterBreak="0">
     <w:nsid w:val="29751EE1"/>
     <w:multiLevelType w:val="hybridMultilevel"/>
     <w:tmpl w:val="C8BC4F8E"/>
@@ -1365,7 +1641,271 @@
       </w:pPr>
     </w:lvl>
   </w:abstractNum>
-  <w:abstractNum w:abstractNumId="2">
+  <w:abstractNum w:abstractNumId="3" w15:restartNumberingAfterBreak="0">
+    <w:nsid w:val="2B7E3479"/>
+    <w:multiLevelType w:val="hybridMultilevel"/>
+    <w:tmpl w:val="F9783598"/>
+    <w:lvl w:ilvl="0" w:tplc="240A000F">
+      <w:start w:val="1"/>
+      <w:numFmt w:val="decimal"/>
+      <w:lvlText w:val="%1."/>
+      <w:lvlJc w:val="left"/>
+      <w:pPr>
+        <w:ind w:left="720" w:hanging="360"/>
+      </w:pPr>
+      <w:rPr>
+        <w:rFonts w:hint="default"/>
+      </w:rPr>
+    </w:lvl>
+    <w:lvl w:ilvl="1" w:tplc="240A0019" w:tentative="1">
+      <w:start w:val="1"/>
+      <w:numFmt w:val="lowerLetter"/>
+      <w:lvlText w:val="%2."/>
+      <w:lvlJc w:val="left"/>
+      <w:pPr>
+        <w:ind w:left="1440" w:hanging="360"/>
+      </w:pPr>
+    </w:lvl>
+    <w:lvl w:ilvl="2" w:tplc="240A001B" w:tentative="1">
+      <w:start w:val="1"/>
+      <w:numFmt w:val="lowerRoman"/>
+      <w:lvlText w:val="%3."/>
+      <w:lvlJc w:val="right"/>
+      <w:pPr>
+        <w:ind w:left="2160" w:hanging="180"/>
+      </w:pPr>
+    </w:lvl>
+    <w:lvl w:ilvl="3" w:tplc="240A000F" w:tentative="1">
+      <w:start w:val="1"/>
+      <w:numFmt w:val="decimal"/>
+      <w:lvlText w:val="%4."/>
+      <w:lvlJc w:val="left"/>
+      <w:pPr>
+        <w:ind w:left="2880" w:hanging="360"/>
+      </w:pPr>
+    </w:lvl>
+    <w:lvl w:ilvl="4" w:tplc="240A0019" w:tentative="1">
+      <w:start w:val="1"/>
+      <w:numFmt w:val="lowerLetter"/>
+      <w:lvlText w:val="%5."/>
+      <w:lvlJc w:val="left"/>
+      <w:pPr>
+        <w:ind w:left="3600" w:hanging="360"/>
+      </w:pPr>
+    </w:lvl>
+    <w:lvl w:ilvl="5" w:tplc="240A001B" w:tentative="1">
+      <w:start w:val="1"/>
+      <w:numFmt w:val="lowerRoman"/>
+      <w:lvlText w:val="%6."/>
+      <w:lvlJc w:val="right"/>
+      <w:pPr>
+        <w:ind w:left="4320" w:hanging="180"/>
+      </w:pPr>
+    </w:lvl>
+    <w:lvl w:ilvl="6" w:tplc="240A000F" w:tentative="1">
+      <w:start w:val="1"/>
+      <w:numFmt w:val="decimal"/>
+      <w:lvlText w:val="%7."/>
+      <w:lvlJc w:val="left"/>
+      <w:pPr>
+        <w:ind w:left="5040" w:hanging="360"/>
+      </w:pPr>
+    </w:lvl>
+    <w:lvl w:ilvl="7" w:tplc="240A0019" w:tentative="1">
+      <w:start w:val="1"/>
+      <w:numFmt w:val="lowerLetter"/>
+      <w:lvlText w:val="%8."/>
+      <w:lvlJc w:val="left"/>
+      <w:pPr>
+        <w:ind w:left="5760" w:hanging="360"/>
+      </w:pPr>
+    </w:lvl>
+    <w:lvl w:ilvl="8" w:tplc="240A001B" w:tentative="1">
+      <w:start w:val="1"/>
+      <w:numFmt w:val="lowerRoman"/>
+      <w:lvlText w:val="%9."/>
+      <w:lvlJc w:val="right"/>
+      <w:pPr>
+        <w:ind w:left="6480" w:hanging="180"/>
+      </w:pPr>
+    </w:lvl>
+  </w:abstractNum>
+  <w:abstractNum w:abstractNumId="4" w15:restartNumberingAfterBreak="0">
+    <w:nsid w:val="3906487E"/>
+    <w:multiLevelType w:val="hybridMultilevel"/>
+    <w:tmpl w:val="B1C0A832"/>
+    <w:lvl w:ilvl="0" w:tplc="240A000F">
+      <w:start w:val="1"/>
+      <w:numFmt w:val="decimal"/>
+      <w:lvlText w:val="%1."/>
+      <w:lvlJc w:val="left"/>
+      <w:pPr>
+        <w:ind w:left="720" w:hanging="360"/>
+      </w:pPr>
+    </w:lvl>
+    <w:lvl w:ilvl="1" w:tplc="240A0019" w:tentative="1">
+      <w:start w:val="1"/>
+      <w:numFmt w:val="lowerLetter"/>
+      <w:lvlText w:val="%2."/>
+      <w:lvlJc w:val="left"/>
+      <w:pPr>
+        <w:ind w:left="1440" w:hanging="360"/>
+      </w:pPr>
+    </w:lvl>
+    <w:lvl w:ilvl="2" w:tplc="240A001B" w:tentative="1">
+      <w:start w:val="1"/>
+      <w:numFmt w:val="lowerRoman"/>
+      <w:lvlText w:val="%3."/>
+      <w:lvlJc w:val="right"/>
+      <w:pPr>
+        <w:ind w:left="2160" w:hanging="180"/>
+      </w:pPr>
+    </w:lvl>
+    <w:lvl w:ilvl="3" w:tplc="240A000F" w:tentative="1">
+      <w:start w:val="1"/>
+      <w:numFmt w:val="decimal"/>
+      <w:lvlText w:val="%4."/>
+      <w:lvlJc w:val="left"/>
+      <w:pPr>
+        <w:ind w:left="2880" w:hanging="360"/>
+      </w:pPr>
+    </w:lvl>
+    <w:lvl w:ilvl="4" w:tplc="240A0019" w:tentative="1">
+      <w:start w:val="1"/>
+      <w:numFmt w:val="lowerLetter"/>
+      <w:lvlText w:val="%5."/>
+      <w:lvlJc w:val="left"/>
+      <w:pPr>
+        <w:ind w:left="3600" w:hanging="360"/>
+      </w:pPr>
+    </w:lvl>
+    <w:lvl w:ilvl="5" w:tplc="240A001B" w:tentative="1">
+      <w:start w:val="1"/>
+      <w:numFmt w:val="lowerRoman"/>
+      <w:lvlText w:val="%6."/>
+      <w:lvlJc w:val="right"/>
+      <w:pPr>
+        <w:ind w:left="4320" w:hanging="180"/>
+      </w:pPr>
+    </w:lvl>
+    <w:lvl w:ilvl="6" w:tplc="240A000F" w:tentative="1">
+      <w:start w:val="1"/>
+      <w:numFmt w:val="decimal"/>
+      <w:lvlText w:val="%7."/>
+      <w:lvlJc w:val="left"/>
+      <w:pPr>
+        <w:ind w:left="5040" w:hanging="360"/>
+      </w:pPr>
+    </w:lvl>
+    <w:lvl w:ilvl="7" w:tplc="240A0019" w:tentative="1">
+      <w:start w:val="1"/>
+      <w:numFmt w:val="lowerLetter"/>
+      <w:lvlText w:val="%8."/>
+      <w:lvlJc w:val="left"/>
+      <w:pPr>
+        <w:ind w:left="5760" w:hanging="360"/>
+      </w:pPr>
+    </w:lvl>
+    <w:lvl w:ilvl="8" w:tplc="240A001B" w:tentative="1">
+      <w:start w:val="1"/>
+      <w:numFmt w:val="lowerRoman"/>
+      <w:lvlText w:val="%9."/>
+      <w:lvlJc w:val="right"/>
+      <w:pPr>
+        <w:ind w:left="6480" w:hanging="180"/>
+      </w:pPr>
+    </w:lvl>
+  </w:abstractNum>
+  <w:abstractNum w:abstractNumId="5" w15:restartNumberingAfterBreak="0">
+    <w:nsid w:val="3C9A2061"/>
+    <w:multiLevelType w:val="hybridMultilevel"/>
+    <w:tmpl w:val="86665B1A"/>
+    <w:lvl w:ilvl="0" w:tplc="240A000F">
+      <w:start w:val="1"/>
+      <w:numFmt w:val="decimal"/>
+      <w:lvlText w:val="%1."/>
+      <w:lvlJc w:val="left"/>
+      <w:pPr>
+        <w:ind w:left="720" w:hanging="360"/>
+      </w:pPr>
+      <w:rPr>
+        <w:rFonts w:hint="default"/>
+      </w:rPr>
+    </w:lvl>
+    <w:lvl w:ilvl="1" w:tplc="240A0019" w:tentative="1">
+      <w:start w:val="1"/>
+      <w:numFmt w:val="lowerLetter"/>
+      <w:lvlText w:val="%2."/>
+      <w:lvlJc w:val="left"/>
+      <w:pPr>
+        <w:ind w:left="1440" w:hanging="360"/>
+      </w:pPr>
+    </w:lvl>
+    <w:lvl w:ilvl="2" w:tplc="240A001B" w:tentative="1">
+      <w:start w:val="1"/>
+      <w:numFmt w:val="lowerRoman"/>
+      <w:lvlText w:val="%3."/>
+      <w:lvlJc w:val="right"/>
+      <w:pPr>
+        <w:ind w:left="2160" w:hanging="180"/>
+      </w:pPr>
+    </w:lvl>
+    <w:lvl w:ilvl="3" w:tplc="240A000F" w:tentative="1">
+      <w:start w:val="1"/>
+      <w:numFmt w:val="decimal"/>
+      <w:lvlText w:val="%4."/>
+      <w:lvlJc w:val="left"/>
+      <w:pPr>
+        <w:ind w:left="2880" w:hanging="360"/>
+      </w:pPr>
+    </w:lvl>
+    <w:lvl w:ilvl="4" w:tplc="240A0019" w:tentative="1">
+      <w:start w:val="1"/>
+      <w:numFmt w:val="lowerLetter"/>
+      <w:lvlText w:val="%5."/>
+      <w:lvlJc w:val="left"/>
+      <w:pPr>
+        <w:ind w:left="3600" w:hanging="360"/>
+      </w:pPr>
+    </w:lvl>
+    <w:lvl w:ilvl="5" w:tplc="240A001B" w:tentative="1">
+      <w:start w:val="1"/>
+      <w:numFmt w:val="lowerRoman"/>
+      <w:lvlText w:val="%6."/>
+      <w:lvlJc w:val="right"/>
+      <w:pPr>
+        <w:ind w:left="4320" w:hanging="180"/>
+      </w:pPr>
+    </w:lvl>
+    <w:lvl w:ilvl="6" w:tplc="240A000F" w:tentative="1">
+      <w:start w:val="1"/>
+      <w:numFmt w:val="decimal"/>
+      <w:lvlText w:val="%7."/>
+      <w:lvlJc w:val="left"/>
+      <w:pPr>
+        <w:ind w:left="5040" w:hanging="360"/>
+      </w:pPr>
+    </w:lvl>
+    <w:lvl w:ilvl="7" w:tplc="240A0019" w:tentative="1">
+      <w:start w:val="1"/>
+      <w:numFmt w:val="lowerLetter"/>
+      <w:lvlText w:val="%8."/>
+      <w:lvlJc w:val="left"/>
+      <w:pPr>
+        <w:ind w:left="5760" w:hanging="360"/>
+      </w:pPr>
+    </w:lvl>
+    <w:lvl w:ilvl="8" w:tplc="240A001B" w:tentative="1">
+      <w:start w:val="1"/>
+      <w:numFmt w:val="lowerRoman"/>
+      <w:lvlText w:val="%9."/>
+      <w:lvlJc w:val="right"/>
+      <w:pPr>
+        <w:ind w:left="6480" w:hanging="180"/>
+      </w:pPr>
+    </w:lvl>
+  </w:abstractNum>
+  <w:abstractNum w:abstractNumId="6" w15:restartNumberingAfterBreak="0">
     <w:nsid w:val="53AE7FBD"/>
     <w:multiLevelType w:val="hybridMultilevel"/>
     <w:tmpl w:val="A2FAB9D4"/>
@@ -1454,7 +1994,7 @@
       </w:pPr>
     </w:lvl>
   </w:abstractNum>
-  <w:abstractNum w:abstractNumId="3">
+  <w:abstractNum w:abstractNumId="7" w15:restartNumberingAfterBreak="0">
     <w:nsid w:val="57040D7F"/>
     <w:multiLevelType w:val="hybridMultilevel"/>
     <w:tmpl w:val="58D686D8"/>
@@ -1543,7 +2083,7 @@
       </w:pPr>
     </w:lvl>
   </w:abstractNum>
-  <w:abstractNum w:abstractNumId="4">
+  <w:abstractNum w:abstractNumId="8" w15:restartNumberingAfterBreak="0">
     <w:nsid w:val="60961BB8"/>
     <w:multiLevelType w:val="hybridMultilevel"/>
     <w:tmpl w:val="D9F05054"/>
@@ -1656,7 +2196,7 @@
       </w:rPr>
     </w:lvl>
   </w:abstractNum>
-  <w:abstractNum w:abstractNumId="5">
+  <w:abstractNum w:abstractNumId="9" w15:restartNumberingAfterBreak="0">
     <w:nsid w:val="662B3A7F"/>
     <w:multiLevelType w:val="hybridMultilevel"/>
     <w:tmpl w:val="02A25E14"/>
@@ -1769,7 +2309,185 @@
       </w:rPr>
     </w:lvl>
   </w:abstractNum>
-  <w:abstractNum w:abstractNumId="6">
+  <w:abstractNum w:abstractNumId="10" w15:restartNumberingAfterBreak="0">
+    <w:nsid w:val="68B23163"/>
+    <w:multiLevelType w:val="hybridMultilevel"/>
+    <w:tmpl w:val="7CEA82D0"/>
+    <w:lvl w:ilvl="0" w:tplc="240A000F">
+      <w:start w:val="1"/>
+      <w:numFmt w:val="decimal"/>
+      <w:lvlText w:val="%1."/>
+      <w:lvlJc w:val="left"/>
+      <w:pPr>
+        <w:ind w:left="720" w:hanging="360"/>
+      </w:pPr>
+      <w:rPr>
+        <w:rFonts w:hint="default"/>
+      </w:rPr>
+    </w:lvl>
+    <w:lvl w:ilvl="1" w:tplc="240A0019" w:tentative="1">
+      <w:start w:val="1"/>
+      <w:numFmt w:val="lowerLetter"/>
+      <w:lvlText w:val="%2."/>
+      <w:lvlJc w:val="left"/>
+      <w:pPr>
+        <w:ind w:left="1440" w:hanging="360"/>
+      </w:pPr>
+    </w:lvl>
+    <w:lvl w:ilvl="2" w:tplc="240A001B" w:tentative="1">
+      <w:start w:val="1"/>
+      <w:numFmt w:val="lowerRoman"/>
+      <w:lvlText w:val="%3."/>
+      <w:lvlJc w:val="right"/>
+      <w:pPr>
+        <w:ind w:left="2160" w:hanging="180"/>
+      </w:pPr>
+    </w:lvl>
+    <w:lvl w:ilvl="3" w:tplc="240A000F" w:tentative="1">
+      <w:start w:val="1"/>
+      <w:numFmt w:val="decimal"/>
+      <w:lvlText w:val="%4."/>
+      <w:lvlJc w:val="left"/>
+      <w:pPr>
+        <w:ind w:left="2880" w:hanging="360"/>
+      </w:pPr>
+    </w:lvl>
+    <w:lvl w:ilvl="4" w:tplc="240A0019" w:tentative="1">
+      <w:start w:val="1"/>
+      <w:numFmt w:val="lowerLetter"/>
+      <w:lvlText w:val="%5."/>
+      <w:lvlJc w:val="left"/>
+      <w:pPr>
+        <w:ind w:left="3600" w:hanging="360"/>
+      </w:pPr>
+    </w:lvl>
+    <w:lvl w:ilvl="5" w:tplc="240A001B" w:tentative="1">
+      <w:start w:val="1"/>
+      <w:numFmt w:val="lowerRoman"/>
+      <w:lvlText w:val="%6."/>
+      <w:lvlJc w:val="right"/>
+      <w:pPr>
+        <w:ind w:left="4320" w:hanging="180"/>
+      </w:pPr>
+    </w:lvl>
+    <w:lvl w:ilvl="6" w:tplc="240A000F" w:tentative="1">
+      <w:start w:val="1"/>
+      <w:numFmt w:val="decimal"/>
+      <w:lvlText w:val="%7."/>
+      <w:lvlJc w:val="left"/>
+      <w:pPr>
+        <w:ind w:left="5040" w:hanging="360"/>
+      </w:pPr>
+    </w:lvl>
+    <w:lvl w:ilvl="7" w:tplc="240A0019" w:tentative="1">
+      <w:start w:val="1"/>
+      <w:numFmt w:val="lowerLetter"/>
+      <w:lvlText w:val="%8."/>
+      <w:lvlJc w:val="left"/>
+      <w:pPr>
+        <w:ind w:left="5760" w:hanging="360"/>
+      </w:pPr>
+    </w:lvl>
+    <w:lvl w:ilvl="8" w:tplc="240A001B" w:tentative="1">
+      <w:start w:val="1"/>
+      <w:numFmt w:val="lowerRoman"/>
+      <w:lvlText w:val="%9."/>
+      <w:lvlJc w:val="right"/>
+      <w:pPr>
+        <w:ind w:left="6480" w:hanging="180"/>
+      </w:pPr>
+    </w:lvl>
+  </w:abstractNum>
+  <w:abstractNum w:abstractNumId="11" w15:restartNumberingAfterBreak="0">
+    <w:nsid w:val="6D0C445D"/>
+    <w:multiLevelType w:val="hybridMultilevel"/>
+    <w:tmpl w:val="837CA030"/>
+    <w:lvl w:ilvl="0" w:tplc="240A000F">
+      <w:start w:val="1"/>
+      <w:numFmt w:val="decimal"/>
+      <w:lvlText w:val="%1."/>
+      <w:lvlJc w:val="left"/>
+      <w:pPr>
+        <w:ind w:left="720" w:hanging="360"/>
+      </w:pPr>
+      <w:rPr>
+        <w:rFonts w:hint="default"/>
+      </w:rPr>
+    </w:lvl>
+    <w:lvl w:ilvl="1" w:tplc="240A0019" w:tentative="1">
+      <w:start w:val="1"/>
+      <w:numFmt w:val="lowerLetter"/>
+      <w:lvlText w:val="%2."/>
+      <w:lvlJc w:val="left"/>
+      <w:pPr>
+        <w:ind w:left="1440" w:hanging="360"/>
+      </w:pPr>
+    </w:lvl>
+    <w:lvl w:ilvl="2" w:tplc="240A001B" w:tentative="1">
+      <w:start w:val="1"/>
+      <w:numFmt w:val="lowerRoman"/>
+      <w:lvlText w:val="%3."/>
+      <w:lvlJc w:val="right"/>
+      <w:pPr>
+        <w:ind w:left="2160" w:hanging="180"/>
+      </w:pPr>
+    </w:lvl>
+    <w:lvl w:ilvl="3" w:tplc="240A000F" w:tentative="1">
+      <w:start w:val="1"/>
+      <w:numFmt w:val="decimal"/>
+      <w:lvlText w:val="%4."/>
+      <w:lvlJc w:val="left"/>
+      <w:pPr>
+        <w:ind w:left="2880" w:hanging="360"/>
+      </w:pPr>
+    </w:lvl>
+    <w:lvl w:ilvl="4" w:tplc="240A0019" w:tentative="1">
+      <w:start w:val="1"/>
+      <w:numFmt w:val="lowerLetter"/>
+      <w:lvlText w:val="%5."/>
+      <w:lvlJc w:val="left"/>
+      <w:pPr>
+        <w:ind w:left="3600" w:hanging="360"/>
+      </w:pPr>
+    </w:lvl>
+    <w:lvl w:ilvl="5" w:tplc="240A001B" w:tentative="1">
+      <w:start w:val="1"/>
+      <w:numFmt w:val="lowerRoman"/>
+      <w:lvlText w:val="%6."/>
+      <w:lvlJc w:val="right"/>
+      <w:pPr>
+        <w:ind w:left="4320" w:hanging="180"/>
+      </w:pPr>
+    </w:lvl>
+    <w:lvl w:ilvl="6" w:tplc="240A000F" w:tentative="1">
+      <w:start w:val="1"/>
+      <w:numFmt w:val="decimal"/>
+      <w:lvlText w:val="%7."/>
+      <w:lvlJc w:val="left"/>
+      <w:pPr>
+        <w:ind w:left="5040" w:hanging="360"/>
+      </w:pPr>
+    </w:lvl>
+    <w:lvl w:ilvl="7" w:tplc="240A0019" w:tentative="1">
+      <w:start w:val="1"/>
+      <w:numFmt w:val="lowerLetter"/>
+      <w:lvlText w:val="%8."/>
+      <w:lvlJc w:val="left"/>
+      <w:pPr>
+        <w:ind w:left="5760" w:hanging="360"/>
+      </w:pPr>
+    </w:lvl>
+    <w:lvl w:ilvl="8" w:tplc="240A001B" w:tentative="1">
+      <w:start w:val="1"/>
+      <w:numFmt w:val="lowerRoman"/>
+      <w:lvlText w:val="%9."/>
+      <w:lvlJc w:val="right"/>
+      <w:pPr>
+        <w:ind w:left="6480" w:hanging="180"/>
+      </w:pPr>
+    </w:lvl>
+  </w:abstractNum>
+  <w:abstractNum w:abstractNumId="12" w15:restartNumberingAfterBreak="0">
     <w:nsid w:val="7AF30D36"/>
     <w:multiLevelType w:val="hybridMultilevel"/>
     <w:tmpl w:val="FD5072CE"/>
@@ -1882,7 +2600,7 @@
       </w:rPr>
     </w:lvl>
   </w:abstractNum>
-  <w:abstractNum w:abstractNumId="7">
+  <w:abstractNum w:abstractNumId="13" w15:restartNumberingAfterBreak="0">
     <w:nsid w:val="7E235E3C"/>
     <w:multiLevelType w:val="hybridMultilevel"/>
     <w:tmpl w:val="92AE9BE8"/>
@@ -1972,34 +2690,52 @@
     </w:lvl>
   </w:abstractNum>
   <w:num w:numId="1">
-    <w:abstractNumId w:val="2"/>
+    <w:abstractNumId w:val="6"/>
   </w:num>
   <w:num w:numId="2">
-    <w:abstractNumId w:val="4"/>
+    <w:abstractNumId w:val="8"/>
   </w:num>
   <w:num w:numId="3">
-    <w:abstractNumId w:val="6"/>
+    <w:abstractNumId w:val="12"/>
   </w:num>
   <w:num w:numId="4">
-    <w:abstractNumId w:val="7"/>
+    <w:abstractNumId w:val="13"/>
   </w:num>
   <w:num w:numId="5">
-    <w:abstractNumId w:val="3"/>
+    <w:abstractNumId w:val="7"/>
   </w:num>
   <w:num w:numId="6">
     <w:abstractNumId w:val="0"/>
   </w:num>
   <w:num w:numId="7">
+    <w:abstractNumId w:val="9"/>
+  </w:num>
+  <w:num w:numId="8">
+    <w:abstractNumId w:val="2"/>
+  </w:num>
+  <w:num w:numId="9">
+    <w:abstractNumId w:val="4"/>
+  </w:num>
+  <w:num w:numId="10">
     <w:abstractNumId w:val="5"/>
   </w:num>
-  <w:num w:numId="8">
+  <w:num w:numId="11">
     <w:abstractNumId w:val="1"/>
+  </w:num>
+  <w:num w:numId="12">
+    <w:abstractNumId w:val="10"/>
+  </w:num>
+  <w:num w:numId="13">
+    <w:abstractNumId w:val="11"/>
+  </w:num>
+  <w:num w:numId="14">
+    <w:abstractNumId w:val="3"/>
   </w:num>
 </w:numbering>
 </file>
 
 <file path=word/styles.xml><?xml version="1.0" encoding="utf-8"?>
-<w:styles xmlns:mc="http://schemas.openxmlformats.org/markup-compatibility/2006" xmlns:r="http://schemas.openxmlformats.org/officeDocument/2006/relationships" xmlns:w="http://schemas.openxmlformats.org/wordprocessingml/2006/main" xmlns:w14="http://schemas.microsoft.com/office/word/2010/wordml" mc:Ignorable="w14">
+<w:styles xmlns:mc="http://schemas.openxmlformats.org/markup-compatibility/2006" xmlns:r="http://schemas.openxmlformats.org/officeDocument/2006/relationships" xmlns:w="http://schemas.openxmlformats.org/wordprocessingml/2006/main" xmlns:w14="http://schemas.microsoft.com/office/word/2010/wordml" xmlns:w15="http://schemas.microsoft.com/office/word/2012/wordml" mc:Ignorable="w14 w15">
   <w:docDefaults>
     <w:rPrDefault>
       <w:rPr>
@@ -2015,153 +2751,369 @@
       </w:pPr>
     </w:pPrDefault>
   </w:docDefaults>
-  <w:latentStyles w:defLockedState="0" w:defUIPriority="99" w:defSemiHidden="1" w:defUnhideWhenUsed="1" w:defQFormat="0" w:count="276">
-    <w:lsdException w:name="Normal" w:semiHidden="0" w:uiPriority="0" w:unhideWhenUsed="0" w:qFormat="1"/>
-    <w:lsdException w:name="heading 1" w:semiHidden="0" w:uiPriority="9" w:unhideWhenUsed="0" w:qFormat="1"/>
-    <w:lsdException w:name="heading 2" w:uiPriority="9" w:qFormat="1"/>
-    <w:lsdException w:name="heading 3" w:uiPriority="9" w:qFormat="1"/>
-    <w:lsdException w:name="heading 4" w:uiPriority="9" w:qFormat="1"/>
-    <w:lsdException w:name="heading 5" w:uiPriority="9" w:qFormat="1"/>
-    <w:lsdException w:name="heading 6" w:uiPriority="9" w:qFormat="1"/>
-    <w:lsdException w:name="heading 7" w:uiPriority="9" w:qFormat="1"/>
-    <w:lsdException w:name="heading 8" w:uiPriority="9" w:qFormat="1"/>
-    <w:lsdException w:name="heading 9" w:uiPriority="9" w:qFormat="1"/>
-    <w:lsdException w:name="toc 1" w:uiPriority="39"/>
-    <w:lsdException w:name="toc 2" w:uiPriority="39"/>
-    <w:lsdException w:name="toc 3" w:uiPriority="39"/>
-    <w:lsdException w:name="toc 4" w:uiPriority="39"/>
-    <w:lsdException w:name="toc 5" w:uiPriority="39"/>
-    <w:lsdException w:name="toc 6" w:uiPriority="39"/>
-    <w:lsdException w:name="toc 7" w:uiPriority="39"/>
-    <w:lsdException w:name="toc 8" w:uiPriority="39"/>
-    <w:lsdException w:name="toc 9" w:uiPriority="39"/>
-    <w:lsdException w:name="caption" w:uiPriority="35" w:qFormat="1"/>
-    <w:lsdException w:name="Title" w:semiHidden="0" w:uiPriority="10" w:unhideWhenUsed="0" w:qFormat="1"/>
-    <w:lsdException w:name="Default Paragraph Font" w:uiPriority="1"/>
-    <w:lsdException w:name="Subtitle" w:semiHidden="0" w:uiPriority="11" w:unhideWhenUsed="0" w:qFormat="1"/>
-    <w:lsdException w:name="Strong" w:semiHidden="0" w:uiPriority="22" w:unhideWhenUsed="0" w:qFormat="1"/>
-    <w:lsdException w:name="Emphasis" w:semiHidden="0" w:uiPriority="20" w:unhideWhenUsed="0" w:qFormat="1"/>
-    <w:lsdException w:name="Table Grid" w:semiHidden="0" w:uiPriority="39" w:unhideWhenUsed="0"/>
-    <w:lsdException w:name="Note Level 1" w:semiHidden="0" w:unhideWhenUsed="0"/>
-    <w:lsdException w:name="Note Level 2" w:semiHidden="0" w:unhideWhenUsed="0"/>
-    <w:lsdException w:name="Note Level 3" w:semiHidden="0" w:unhideWhenUsed="0"/>
-    <w:lsdException w:name="Note Level 4" w:semiHidden="0" w:unhideWhenUsed="0"/>
-    <w:lsdException w:name="Note Level 5" w:semiHidden="0" w:unhideWhenUsed="0"/>
-    <w:lsdException w:name="Note Level 6" w:semiHidden="0" w:unhideWhenUsed="0"/>
-    <w:lsdException w:name="Note Level 7" w:semiHidden="0" w:unhideWhenUsed="0"/>
-    <w:lsdException w:name="Note Level 8" w:semiHidden="0" w:unhideWhenUsed="0"/>
-    <w:lsdException w:name="Note Level 9" w:semiHidden="0" w:unhideWhenUsed="0"/>
-    <w:lsdException w:name="Placeholder Text" w:unhideWhenUsed="0"/>
-    <w:lsdException w:name="No Spacing" w:semiHidden="0" w:uiPriority="1" w:unhideWhenUsed="0" w:qFormat="1"/>
-    <w:lsdException w:name="Light Shading" w:semiHidden="0" w:uiPriority="60" w:unhideWhenUsed="0"/>
-    <w:lsdException w:name="Light List" w:semiHidden="0" w:uiPriority="61" w:unhideWhenUsed="0"/>
-    <w:lsdException w:name="Light Grid" w:semiHidden="0" w:uiPriority="62" w:unhideWhenUsed="0"/>
-    <w:lsdException w:name="Medium Shading 1" w:semiHidden="0" w:uiPriority="63" w:unhideWhenUsed="0"/>
-    <w:lsdException w:name="Medium Shading 2" w:semiHidden="0" w:uiPriority="64" w:unhideWhenUsed="0"/>
-    <w:lsdException w:name="Medium List 1" w:semiHidden="0" w:uiPriority="65" w:unhideWhenUsed="0"/>
-    <w:lsdException w:name="Medium List 2" w:semiHidden="0" w:uiPriority="66" w:unhideWhenUsed="0"/>
-    <w:lsdException w:name="Medium Grid 1" w:semiHidden="0" w:uiPriority="67" w:unhideWhenUsed="0"/>
-    <w:lsdException w:name="Medium Grid 2" w:semiHidden="0" w:uiPriority="68" w:unhideWhenUsed="0"/>
-    <w:lsdException w:name="Medium Grid 3" w:semiHidden="0" w:uiPriority="69" w:unhideWhenUsed="0"/>
-    <w:lsdException w:name="Dark List" w:semiHidden="0" w:uiPriority="70" w:unhideWhenUsed="0"/>
-    <w:lsdException w:name="Colorful Shading" w:semiHidden="0" w:uiPriority="71" w:unhideWhenUsed="0"/>
-    <w:lsdException w:name="Colorful List" w:semiHidden="0" w:uiPriority="72" w:unhideWhenUsed="0"/>
-    <w:lsdException w:name="Colorful Grid" w:semiHidden="0" w:uiPriority="73" w:unhideWhenUsed="0"/>
-    <w:lsdException w:name="Light Shading Accent 1" w:semiHidden="0" w:uiPriority="60" w:unhideWhenUsed="0"/>
-    <w:lsdException w:name="Light List Accent 1" w:semiHidden="0" w:uiPriority="61" w:unhideWhenUsed="0"/>
-    <w:lsdException w:name="Light Grid Accent 1" w:semiHidden="0" w:uiPriority="62" w:unhideWhenUsed="0"/>
-    <w:lsdException w:name="Medium Shading 1 Accent 1" w:semiHidden="0" w:uiPriority="63" w:unhideWhenUsed="0"/>
-    <w:lsdException w:name="Medium Shading 2 Accent 1" w:semiHidden="0" w:uiPriority="64" w:unhideWhenUsed="0"/>
-    <w:lsdException w:name="Medium List 1 Accent 1" w:semiHidden="0" w:uiPriority="65" w:unhideWhenUsed="0"/>
-    <w:lsdException w:name="Revision" w:unhideWhenUsed="0"/>
-    <w:lsdException w:name="List Paragraph" w:semiHidden="0" w:uiPriority="34" w:unhideWhenUsed="0" w:qFormat="1"/>
-    <w:lsdException w:name="Quote" w:semiHidden="0" w:uiPriority="29" w:unhideWhenUsed="0" w:qFormat="1"/>
-    <w:lsdException w:name="Intense Quote" w:semiHidden="0" w:uiPriority="30" w:unhideWhenUsed="0" w:qFormat="1"/>
-    <w:lsdException w:name="Medium List 2 Accent 1" w:semiHidden="0" w:uiPriority="66" w:unhideWhenUsed="0"/>
-    <w:lsdException w:name="Medium Grid 1 Accent 1" w:semiHidden="0" w:uiPriority="67" w:unhideWhenUsed="0"/>
-    <w:lsdException w:name="Medium Grid 2 Accent 1" w:semiHidden="0" w:uiPriority="68" w:unhideWhenUsed="0"/>
-    <w:lsdException w:name="Medium Grid 3 Accent 1" w:semiHidden="0" w:uiPriority="69" w:unhideWhenUsed="0"/>
-    <w:lsdException w:name="Dark List Accent 1" w:semiHidden="0" w:uiPriority="70" w:unhideWhenUsed="0"/>
-    <w:lsdException w:name="Colorful Shading Accent 1" w:semiHidden="0" w:uiPriority="71" w:unhideWhenUsed="0"/>
-    <w:lsdException w:name="Colorful List Accent 1" w:semiHidden="0" w:uiPriority="72" w:unhideWhenUsed="0"/>
-    <w:lsdException w:name="Colorful Grid Accent 1" w:semiHidden="0" w:uiPriority="73" w:unhideWhenUsed="0"/>
-    <w:lsdException w:name="Light Shading Accent 2" w:semiHidden="0" w:uiPriority="60" w:unhideWhenUsed="0"/>
-    <w:lsdException w:name="Light List Accent 2" w:semiHidden="0" w:uiPriority="61" w:unhideWhenUsed="0"/>
-    <w:lsdException w:name="Light Grid Accent 2" w:semiHidden="0" w:uiPriority="62" w:unhideWhenUsed="0"/>
-    <w:lsdException w:name="Medium Shading 1 Accent 2" w:semiHidden="0" w:uiPriority="63" w:unhideWhenUsed="0"/>
-    <w:lsdException w:name="Medium Shading 2 Accent 2" w:semiHidden="0" w:uiPriority="64" w:unhideWhenUsed="0"/>
-    <w:lsdException w:name="Medium List 1 Accent 2" w:semiHidden="0" w:uiPriority="65" w:unhideWhenUsed="0"/>
-    <w:lsdException w:name="Medium List 2 Accent 2" w:semiHidden="0" w:uiPriority="66" w:unhideWhenUsed="0"/>
-    <w:lsdException w:name="Medium Grid 1 Accent 2" w:semiHidden="0" w:uiPriority="67" w:unhideWhenUsed="0"/>
-    <w:lsdException w:name="Medium Grid 2 Accent 2" w:semiHidden="0" w:uiPriority="68" w:unhideWhenUsed="0"/>
-    <w:lsdException w:name="Medium Grid 3 Accent 2" w:semiHidden="0" w:uiPriority="69" w:unhideWhenUsed="0"/>
-    <w:lsdException w:name="Dark List Accent 2" w:semiHidden="0" w:uiPriority="70" w:unhideWhenUsed="0"/>
-    <w:lsdException w:name="Colorful Shading Accent 2" w:semiHidden="0" w:uiPriority="71" w:unhideWhenUsed="0"/>
-    <w:lsdException w:name="Colorful List Accent 2" w:semiHidden="0" w:uiPriority="72" w:unhideWhenUsed="0"/>
-    <w:lsdException w:name="Colorful Grid Accent 2" w:semiHidden="0" w:uiPriority="73" w:unhideWhenUsed="0"/>
-    <w:lsdException w:name="Light Shading Accent 3" w:semiHidden="0" w:uiPriority="60" w:unhideWhenUsed="0"/>
-    <w:lsdException w:name="Light List Accent 3" w:semiHidden="0" w:uiPriority="61" w:unhideWhenUsed="0"/>
-    <w:lsdException w:name="Light Grid Accent 3" w:semiHidden="0" w:uiPriority="62" w:unhideWhenUsed="0"/>
-    <w:lsdException w:name="Medium Shading 1 Accent 3" w:semiHidden="0" w:uiPriority="63" w:unhideWhenUsed="0"/>
-    <w:lsdException w:name="Medium Shading 2 Accent 3" w:semiHidden="0" w:uiPriority="64" w:unhideWhenUsed="0"/>
-    <w:lsdException w:name="Medium List 1 Accent 3" w:semiHidden="0" w:uiPriority="65" w:unhideWhenUsed="0"/>
-    <w:lsdException w:name="Medium List 2 Accent 3" w:semiHidden="0" w:uiPriority="66" w:unhideWhenUsed="0"/>
-    <w:lsdException w:name="Medium Grid 1 Accent 3" w:semiHidden="0" w:uiPriority="67" w:unhideWhenUsed="0"/>
-    <w:lsdException w:name="Medium Grid 2 Accent 3" w:semiHidden="0" w:uiPriority="68" w:unhideWhenUsed="0"/>
-    <w:lsdException w:name="Medium Grid 3 Accent 3" w:semiHidden="0" w:uiPriority="69" w:unhideWhenUsed="0"/>
-    <w:lsdException w:name="Dark List Accent 3" w:semiHidden="0" w:uiPriority="70" w:unhideWhenUsed="0"/>
-    <w:lsdException w:name="Colorful Shading Accent 3" w:semiHidden="0" w:uiPriority="71" w:unhideWhenUsed="0"/>
-    <w:lsdException w:name="Colorful List Accent 3" w:semiHidden="0" w:uiPriority="72" w:unhideWhenUsed="0"/>
-    <w:lsdException w:name="Colorful Grid Accent 3" w:semiHidden="0" w:uiPriority="73" w:unhideWhenUsed="0"/>
-    <w:lsdException w:name="Light Shading Accent 4" w:semiHidden="0" w:uiPriority="60" w:unhideWhenUsed="0"/>
-    <w:lsdException w:name="Light List Accent 4" w:semiHidden="0" w:uiPriority="61" w:unhideWhenUsed="0"/>
-    <w:lsdException w:name="Light Grid Accent 4" w:semiHidden="0" w:uiPriority="62" w:unhideWhenUsed="0"/>
-    <w:lsdException w:name="Medium Shading 1 Accent 4" w:semiHidden="0" w:uiPriority="63" w:unhideWhenUsed="0"/>
-    <w:lsdException w:name="Medium Shading 2 Accent 4" w:semiHidden="0" w:uiPriority="64" w:unhideWhenUsed="0"/>
-    <w:lsdException w:name="Medium List 1 Accent 4" w:semiHidden="0" w:uiPriority="65" w:unhideWhenUsed="0"/>
-    <w:lsdException w:name="Medium List 2 Accent 4" w:semiHidden="0" w:uiPriority="66" w:unhideWhenUsed="0"/>
-    <w:lsdException w:name="Medium Grid 1 Accent 4" w:semiHidden="0" w:uiPriority="67" w:unhideWhenUsed="0"/>
-    <w:lsdException w:name="Medium Grid 2 Accent 4" w:semiHidden="0" w:uiPriority="68" w:unhideWhenUsed="0"/>
-    <w:lsdException w:name="Medium Grid 3 Accent 4" w:semiHidden="0" w:uiPriority="69" w:unhideWhenUsed="0"/>
-    <w:lsdException w:name="Dark List Accent 4" w:semiHidden="0" w:uiPriority="70" w:unhideWhenUsed="0"/>
-    <w:lsdException w:name="Colorful Shading Accent 4" w:semiHidden="0" w:uiPriority="71" w:unhideWhenUsed="0"/>
-    <w:lsdException w:name="Colorful List Accent 4" w:semiHidden="0" w:uiPriority="72" w:unhideWhenUsed="0"/>
-    <w:lsdException w:name="Colorful Grid Accent 4" w:semiHidden="0" w:uiPriority="73" w:unhideWhenUsed="0"/>
-    <w:lsdException w:name="Light Shading Accent 5" w:semiHidden="0" w:uiPriority="60" w:unhideWhenUsed="0"/>
-    <w:lsdException w:name="Light List Accent 5" w:semiHidden="0" w:uiPriority="61" w:unhideWhenUsed="0"/>
-    <w:lsdException w:name="Light Grid Accent 5" w:semiHidden="0" w:uiPriority="62" w:unhideWhenUsed="0"/>
-    <w:lsdException w:name="Medium Shading 1 Accent 5" w:semiHidden="0" w:uiPriority="63" w:unhideWhenUsed="0"/>
-    <w:lsdException w:name="Medium Shading 2 Accent 5" w:semiHidden="0" w:uiPriority="64" w:unhideWhenUsed="0"/>
-    <w:lsdException w:name="Medium List 1 Accent 5" w:semiHidden="0" w:uiPriority="65" w:unhideWhenUsed="0"/>
-    <w:lsdException w:name="Medium List 2 Accent 5" w:semiHidden="0" w:uiPriority="66" w:unhideWhenUsed="0"/>
-    <w:lsdException w:name="Medium Grid 1 Accent 5" w:semiHidden="0" w:uiPriority="67" w:unhideWhenUsed="0"/>
-    <w:lsdException w:name="Medium Grid 2 Accent 5" w:semiHidden="0" w:uiPriority="68" w:unhideWhenUsed="0"/>
-    <w:lsdException w:name="Medium Grid 3 Accent 5" w:semiHidden="0" w:uiPriority="69" w:unhideWhenUsed="0"/>
-    <w:lsdException w:name="Dark List Accent 5" w:semiHidden="0" w:uiPriority="70" w:unhideWhenUsed="0"/>
-    <w:lsdException w:name="Colorful Shading Accent 5" w:semiHidden="0" w:uiPriority="71" w:unhideWhenUsed="0"/>
-    <w:lsdException w:name="Colorful List Accent 5" w:semiHidden="0" w:uiPriority="72" w:unhideWhenUsed="0"/>
-    <w:lsdException w:name="Colorful Grid Accent 5" w:semiHidden="0" w:uiPriority="73" w:unhideWhenUsed="0"/>
-    <w:lsdException w:name="Light Shading Accent 6" w:semiHidden="0" w:uiPriority="60" w:unhideWhenUsed="0"/>
-    <w:lsdException w:name="Light List Accent 6" w:semiHidden="0" w:uiPriority="61" w:unhideWhenUsed="0"/>
-    <w:lsdException w:name="Light Grid Accent 6" w:semiHidden="0" w:uiPriority="62" w:unhideWhenUsed="0"/>
-    <w:lsdException w:name="Medium Shading 1 Accent 6" w:semiHidden="0" w:uiPriority="63" w:unhideWhenUsed="0"/>
-    <w:lsdException w:name="Medium Shading 2 Accent 6" w:semiHidden="0" w:uiPriority="64" w:unhideWhenUsed="0"/>
-    <w:lsdException w:name="Medium List 1 Accent 6" w:semiHidden="0" w:uiPriority="65" w:unhideWhenUsed="0"/>
-    <w:lsdException w:name="Medium List 2 Accent 6" w:semiHidden="0" w:uiPriority="66" w:unhideWhenUsed="0"/>
-    <w:lsdException w:name="Medium Grid 1 Accent 6" w:semiHidden="0" w:uiPriority="67" w:unhideWhenUsed="0"/>
-    <w:lsdException w:name="Medium Grid 2 Accent 6" w:semiHidden="0" w:uiPriority="68" w:unhideWhenUsed="0"/>
-    <w:lsdException w:name="Medium Grid 3 Accent 6" w:semiHidden="0" w:uiPriority="69" w:unhideWhenUsed="0"/>
-    <w:lsdException w:name="Dark List Accent 6" w:semiHidden="0" w:uiPriority="70" w:unhideWhenUsed="0"/>
-    <w:lsdException w:name="Colorful Shading Accent 6" w:semiHidden="0" w:uiPriority="71" w:unhideWhenUsed="0"/>
-    <w:lsdException w:name="Colorful List Accent 6" w:semiHidden="0" w:uiPriority="72" w:unhideWhenUsed="0"/>
-    <w:lsdException w:name="Colorful Grid Accent 6" w:semiHidden="0" w:uiPriority="73" w:unhideWhenUsed="0"/>
-    <w:lsdException w:name="Subtle Emphasis" w:semiHidden="0" w:uiPriority="19" w:unhideWhenUsed="0" w:qFormat="1"/>
-    <w:lsdException w:name="Intense Emphasis" w:semiHidden="0" w:uiPriority="21" w:unhideWhenUsed="0" w:qFormat="1"/>
-    <w:lsdException w:name="Subtle Reference" w:semiHidden="0" w:uiPriority="31" w:unhideWhenUsed="0" w:qFormat="1"/>
-    <w:lsdException w:name="Intense Reference" w:semiHidden="0" w:uiPriority="32" w:unhideWhenUsed="0" w:qFormat="1"/>
-    <w:lsdException w:name="Book Title" w:semiHidden="0" w:uiPriority="33" w:unhideWhenUsed="0" w:qFormat="1"/>
-    <w:lsdException w:name="Bibliography" w:uiPriority="37"/>
-    <w:lsdException w:name="TOC Heading" w:uiPriority="39" w:qFormat="1"/>
+  <w:latentStyles w:defLockedState="0" w:defUIPriority="99" w:defSemiHidden="0" w:defUnhideWhenUsed="0" w:defQFormat="0" w:count="371">
+    <w:lsdException w:name="Normal" w:uiPriority="0" w:qFormat="1"/>
+    <w:lsdException w:name="heading 1" w:uiPriority="9" w:qFormat="1"/>
+    <w:lsdException w:name="heading 2" w:semiHidden="1" w:uiPriority="9" w:unhideWhenUsed="1" w:qFormat="1"/>
+    <w:lsdException w:name="heading 3" w:semiHidden="1" w:uiPriority="9" w:unhideWhenUsed="1" w:qFormat="1"/>
+    <w:lsdException w:name="heading 4" w:semiHidden="1" w:uiPriority="9" w:unhideWhenUsed="1" w:qFormat="1"/>
+    <w:lsdException w:name="heading 5" w:semiHidden="1" w:uiPriority="9" w:unhideWhenUsed="1" w:qFormat="1"/>
+    <w:lsdException w:name="heading 6" w:semiHidden="1" w:uiPriority="9" w:unhideWhenUsed="1" w:qFormat="1"/>
+    <w:lsdException w:name="heading 7" w:semiHidden="1" w:uiPriority="9" w:unhideWhenUsed="1" w:qFormat="1"/>
+    <w:lsdException w:name="heading 8" w:semiHidden="1" w:uiPriority="9" w:unhideWhenUsed="1" w:qFormat="1"/>
+    <w:lsdException w:name="heading 9" w:semiHidden="1" w:uiPriority="9" w:unhideWhenUsed="1" w:qFormat="1"/>
+    <w:lsdException w:name="index 1" w:semiHidden="1" w:unhideWhenUsed="1"/>
+    <w:lsdException w:name="index 2" w:semiHidden="1" w:unhideWhenUsed="1"/>
+    <w:lsdException w:name="index 3" w:semiHidden="1" w:unhideWhenUsed="1"/>
+    <w:lsdException w:name="index 4" w:semiHidden="1" w:unhideWhenUsed="1"/>
+    <w:lsdException w:name="index 5" w:semiHidden="1" w:unhideWhenUsed="1"/>
+    <w:lsdException w:name="index 6" w:semiHidden="1" w:unhideWhenUsed="1"/>
+    <w:lsdException w:name="index 7" w:semiHidden="1" w:unhideWhenUsed="1"/>
+    <w:lsdException w:name="index 8" w:semiHidden="1" w:unhideWhenUsed="1"/>
+    <w:lsdException w:name="index 9" w:semiHidden="1" w:unhideWhenUsed="1"/>
+    <w:lsdException w:name="toc 1" w:semiHidden="1" w:uiPriority="39" w:unhideWhenUsed="1"/>
+    <w:lsdException w:name="toc 2" w:semiHidden="1" w:uiPriority="39" w:unhideWhenUsed="1"/>
+    <w:lsdException w:name="toc 3" w:semiHidden="1" w:uiPriority="39" w:unhideWhenUsed="1"/>
+    <w:lsdException w:name="toc 4" w:semiHidden="1" w:uiPriority="39" w:unhideWhenUsed="1"/>
+    <w:lsdException w:name="toc 5" w:semiHidden="1" w:uiPriority="39" w:unhideWhenUsed="1"/>
+    <w:lsdException w:name="toc 6" w:semiHidden="1" w:uiPriority="39" w:unhideWhenUsed="1"/>
+    <w:lsdException w:name="toc 7" w:semiHidden="1" w:uiPriority="39" w:unhideWhenUsed="1"/>
+    <w:lsdException w:name="toc 8" w:semiHidden="1" w:uiPriority="39" w:unhideWhenUsed="1"/>
+    <w:lsdException w:name="toc 9" w:semiHidden="1" w:uiPriority="39" w:unhideWhenUsed="1"/>
+    <w:lsdException w:name="Normal Indent" w:semiHidden="1" w:unhideWhenUsed="1"/>
+    <w:lsdException w:name="footnote text" w:semiHidden="1" w:unhideWhenUsed="1"/>
+    <w:lsdException w:name="annotation text" w:semiHidden="1" w:unhideWhenUsed="1"/>
+    <w:lsdException w:name="header" w:semiHidden="1" w:unhideWhenUsed="1"/>
+    <w:lsdException w:name="footer" w:semiHidden="1" w:unhideWhenUsed="1"/>
+    <w:lsdException w:name="index heading" w:semiHidden="1" w:unhideWhenUsed="1"/>
+    <w:lsdException w:name="caption" w:semiHidden="1" w:uiPriority="35" w:unhideWhenUsed="1" w:qFormat="1"/>
+    <w:lsdException w:name="table of figures" w:semiHidden="1" w:unhideWhenUsed="1"/>
+    <w:lsdException w:name="envelope address" w:semiHidden="1" w:unhideWhenUsed="1"/>
+    <w:lsdException w:name="envelope return" w:semiHidden="1" w:unhideWhenUsed="1"/>
+    <w:lsdException w:name="footnote reference" w:semiHidden="1" w:unhideWhenUsed="1"/>
+    <w:lsdException w:name="annotation reference" w:semiHidden="1" w:unhideWhenUsed="1"/>
+    <w:lsdException w:name="line number" w:semiHidden="1" w:unhideWhenUsed="1"/>
+    <w:lsdException w:name="page number" w:semiHidden="1" w:unhideWhenUsed="1"/>
+    <w:lsdException w:name="endnote reference" w:semiHidden="1" w:unhideWhenUsed="1"/>
+    <w:lsdException w:name="endnote text" w:semiHidden="1" w:unhideWhenUsed="1"/>
+    <w:lsdException w:name="table of authorities" w:semiHidden="1" w:unhideWhenUsed="1"/>
+    <w:lsdException w:name="macro" w:semiHidden="1" w:unhideWhenUsed="1"/>
+    <w:lsdException w:name="toa heading" w:semiHidden="1" w:unhideWhenUsed="1"/>
+    <w:lsdException w:name="List" w:semiHidden="1" w:unhideWhenUsed="1"/>
+    <w:lsdException w:name="List Bullet" w:semiHidden="1" w:unhideWhenUsed="1"/>
+    <w:lsdException w:name="List Number" w:semiHidden="1" w:unhideWhenUsed="1"/>
+    <w:lsdException w:name="List 2" w:semiHidden="1" w:unhideWhenUsed="1"/>
+    <w:lsdException w:name="List 3" w:semiHidden="1" w:unhideWhenUsed="1"/>
+    <w:lsdException w:name="List 4" w:semiHidden="1" w:unhideWhenUsed="1"/>
+    <w:lsdException w:name="List 5" w:semiHidden="1" w:unhideWhenUsed="1"/>
+    <w:lsdException w:name="List Bullet 2" w:semiHidden="1" w:unhideWhenUsed="1"/>
+    <w:lsdException w:name="List Bullet 3" w:semiHidden="1" w:unhideWhenUsed="1"/>
+    <w:lsdException w:name="List Bullet 4" w:semiHidden="1" w:unhideWhenUsed="1"/>
+    <w:lsdException w:name="List Bullet 5" w:semiHidden="1" w:unhideWhenUsed="1"/>
+    <w:lsdException w:name="List Number 2" w:semiHidden="1" w:unhideWhenUsed="1"/>
+    <w:lsdException w:name="List Number 3" w:semiHidden="1" w:unhideWhenUsed="1"/>
+    <w:lsdException w:name="List Number 4" w:semiHidden="1" w:unhideWhenUsed="1"/>
+    <w:lsdException w:name="List Number 5" w:semiHidden="1" w:unhideWhenUsed="1"/>
+    <w:lsdException w:name="Title" w:uiPriority="10" w:qFormat="1"/>
+    <w:lsdException w:name="Closing" w:semiHidden="1" w:unhideWhenUsed="1"/>
+    <w:lsdException w:name="Signature" w:semiHidden="1" w:unhideWhenUsed="1"/>
+    <w:lsdException w:name="Default Paragraph Font" w:semiHidden="1" w:uiPriority="1" w:unhideWhenUsed="1"/>
+    <w:lsdException w:name="Body Text" w:semiHidden="1" w:unhideWhenUsed="1"/>
+    <w:lsdException w:name="Body Text Indent" w:semiHidden="1" w:unhideWhenUsed="1"/>
+    <w:lsdException w:name="List Continue" w:semiHidden="1" w:unhideWhenUsed="1"/>
+    <w:lsdException w:name="List Continue 2" w:semiHidden="1" w:unhideWhenUsed="1"/>
+    <w:lsdException w:name="List Continue 3" w:semiHidden="1" w:unhideWhenUsed="1"/>
+    <w:lsdException w:name="List Continue 4" w:semiHidden="1" w:unhideWhenUsed="1"/>
+    <w:lsdException w:name="List Continue 5" w:semiHidden="1" w:unhideWhenUsed="1"/>
+    <w:lsdException w:name="Message Header" w:semiHidden="1" w:unhideWhenUsed="1"/>
+    <w:lsdException w:name="Subtitle" w:uiPriority="11" w:qFormat="1"/>
+    <w:lsdException w:name="Salutation" w:semiHidden="1" w:unhideWhenUsed="1"/>
+    <w:lsdException w:name="Date" w:semiHidden="1" w:unhideWhenUsed="1"/>
+    <w:lsdException w:name="Body Text First Indent" w:semiHidden="1" w:unhideWhenUsed="1"/>
+    <w:lsdException w:name="Body Text First Indent 2" w:semiHidden="1" w:unhideWhenUsed="1"/>
+    <w:lsdException w:name="Note Heading" w:semiHidden="1" w:unhideWhenUsed="1"/>
+    <w:lsdException w:name="Body Text 2" w:semiHidden="1" w:unhideWhenUsed="1"/>
+    <w:lsdException w:name="Body Text 3" w:semiHidden="1" w:unhideWhenUsed="1"/>
+    <w:lsdException w:name="Body Text Indent 2" w:semiHidden="1" w:unhideWhenUsed="1"/>
+    <w:lsdException w:name="Body Text Indent 3" w:semiHidden="1" w:unhideWhenUsed="1"/>
+    <w:lsdException w:name="Block Text" w:semiHidden="1" w:unhideWhenUsed="1"/>
+    <w:lsdException w:name="Hyperlink" w:semiHidden="1" w:unhideWhenUsed="1"/>
+    <w:lsdException w:name="FollowedHyperlink" w:semiHidden="1" w:unhideWhenUsed="1"/>
+    <w:lsdException w:name="Strong" w:uiPriority="22" w:qFormat="1"/>
+    <w:lsdException w:name="Emphasis" w:uiPriority="20" w:qFormat="1"/>
+    <w:lsdException w:name="Document Map" w:semiHidden="1" w:unhideWhenUsed="1"/>
+    <w:lsdException w:name="Plain Text" w:semiHidden="1" w:unhideWhenUsed="1"/>
+    <w:lsdException w:name="E-mail Signature" w:semiHidden="1" w:unhideWhenUsed="1"/>
+    <w:lsdException w:name="HTML Top of Form" w:semiHidden="1" w:unhideWhenUsed="1"/>
+    <w:lsdException w:name="HTML Bottom of Form" w:semiHidden="1" w:unhideWhenUsed="1"/>
+    <w:lsdException w:name="Normal (Web)" w:semiHidden="1" w:unhideWhenUsed="1"/>
+    <w:lsdException w:name="HTML Acronym" w:semiHidden="1" w:unhideWhenUsed="1"/>
+    <w:lsdException w:name="HTML Address" w:semiHidden="1" w:unhideWhenUsed="1"/>
+    <w:lsdException w:name="HTML Cite" w:semiHidden="1" w:unhideWhenUsed="1"/>
+    <w:lsdException w:name="HTML Code" w:semiHidden="1" w:unhideWhenUsed="1"/>
+    <w:lsdException w:name="HTML Definition" w:semiHidden="1" w:unhideWhenUsed="1"/>
+    <w:lsdException w:name="HTML Keyboard" w:semiHidden="1" w:unhideWhenUsed="1"/>
+    <w:lsdException w:name="HTML Preformatted" w:semiHidden="1" w:unhideWhenUsed="1"/>
+    <w:lsdException w:name="HTML Sample" w:semiHidden="1" w:unhideWhenUsed="1"/>
+    <w:lsdException w:name="HTML Typewriter" w:semiHidden="1" w:unhideWhenUsed="1"/>
+    <w:lsdException w:name="HTML Variable" w:semiHidden="1" w:unhideWhenUsed="1"/>
+    <w:lsdException w:name="Normal Table" w:semiHidden="1" w:unhideWhenUsed="1"/>
+    <w:lsdException w:name="annotation subject" w:semiHidden="1" w:unhideWhenUsed="1"/>
+    <w:lsdException w:name="No List" w:semiHidden="1" w:unhideWhenUsed="1"/>
+    <w:lsdException w:name="Outline List 1" w:semiHidden="1" w:unhideWhenUsed="1"/>
+    <w:lsdException w:name="Outline List 2" w:semiHidden="1" w:unhideWhenUsed="1"/>
+    <w:lsdException w:name="Outline List 3" w:semiHidden="1" w:unhideWhenUsed="1"/>
+    <w:lsdException w:name="Table Simple 1" w:semiHidden="1" w:unhideWhenUsed="1"/>
+    <w:lsdException w:name="Table Simple 2" w:semiHidden="1" w:unhideWhenUsed="1"/>
+    <w:lsdException w:name="Table Simple 3" w:semiHidden="1" w:unhideWhenUsed="1"/>
+    <w:lsdException w:name="Table Classic 1" w:semiHidden="1" w:unhideWhenUsed="1"/>
+    <w:lsdException w:name="Table Classic 2" w:semiHidden="1" w:unhideWhenUsed="1"/>
+    <w:lsdException w:name="Table Classic 3" w:semiHidden="1" w:unhideWhenUsed="1"/>
+    <w:lsdException w:name="Table Classic 4" w:semiHidden="1" w:unhideWhenUsed="1"/>
+    <w:lsdException w:name="Table Colorful 1" w:semiHidden="1" w:unhideWhenUsed="1"/>
+    <w:lsdException w:name="Table Colorful 2" w:semiHidden="1" w:unhideWhenUsed="1"/>
+    <w:lsdException w:name="Table Colorful 3" w:semiHidden="1" w:unhideWhenUsed="1"/>
+    <w:lsdException w:name="Table Columns 1" w:semiHidden="1" w:unhideWhenUsed="1"/>
+    <w:lsdException w:name="Table Columns 2" w:semiHidden="1" w:unhideWhenUsed="1"/>
+    <w:lsdException w:name="Table Columns 3" w:semiHidden="1" w:unhideWhenUsed="1"/>
+    <w:lsdException w:name="Table Columns 4" w:semiHidden="1" w:unhideWhenUsed="1"/>
+    <w:lsdException w:name="Table Columns 5" w:semiHidden="1" w:unhideWhenUsed="1"/>
+    <w:lsdException w:name="Table Grid 1" w:semiHidden="1" w:unhideWhenUsed="1"/>
+    <w:lsdException w:name="Table Grid 2" w:semiHidden="1" w:unhideWhenUsed="1"/>
+    <w:lsdException w:name="Table Grid 3" w:semiHidden="1" w:unhideWhenUsed="1"/>
+    <w:lsdException w:name="Table Grid 4" w:semiHidden="1" w:unhideWhenUsed="1"/>
+    <w:lsdException w:name="Table Grid 5" w:semiHidden="1" w:unhideWhenUsed="1"/>
+    <w:lsdException w:name="Table Grid 6" w:semiHidden="1" w:unhideWhenUsed="1"/>
+    <w:lsdException w:name="Table Grid 7" w:semiHidden="1" w:unhideWhenUsed="1"/>
+    <w:lsdException w:name="Table Grid 8" w:semiHidden="1" w:unhideWhenUsed="1"/>
+    <w:lsdException w:name="Table List 1" w:semiHidden="1" w:unhideWhenUsed="1"/>
+    <w:lsdException w:name="Table List 2" w:semiHidden="1" w:unhideWhenUsed="1"/>
+    <w:lsdException w:name="Table List 3" w:semiHidden="1" w:unhideWhenUsed="1"/>
+    <w:lsdException w:name="Table List 4" w:semiHidden="1" w:unhideWhenUsed="1"/>
+    <w:lsdException w:name="Table List 5" w:semiHidden="1" w:unhideWhenUsed="1"/>
+    <w:lsdException w:name="Table List 6" w:semiHidden="1" w:unhideWhenUsed="1"/>
+    <w:lsdException w:name="Table List 7" w:semiHidden="1" w:unhideWhenUsed="1"/>
+    <w:lsdException w:name="Table List 8" w:semiHidden="1" w:unhideWhenUsed="1"/>
+    <w:lsdException w:name="Table 3D effects 1" w:semiHidden="1" w:unhideWhenUsed="1"/>
+    <w:lsdException w:name="Table 3D effects 2" w:semiHidden="1" w:unhideWhenUsed="1"/>
+    <w:lsdException w:name="Table 3D effects 3" w:semiHidden="1" w:unhideWhenUsed="1"/>
+    <w:lsdException w:name="Table Contemporary" w:semiHidden="1" w:unhideWhenUsed="1"/>
+    <w:lsdException w:name="Table Elegant" w:semiHidden="1" w:unhideWhenUsed="1"/>
+    <w:lsdException w:name="Table Professional" w:semiHidden="1" w:unhideWhenUsed="1"/>
+    <w:lsdException w:name="Table Subtle 1" w:semiHidden="1" w:unhideWhenUsed="1"/>
+    <w:lsdException w:name="Table Subtle 2" w:semiHidden="1" w:unhideWhenUsed="1"/>
+    <w:lsdException w:name="Table Web 1" w:semiHidden="1" w:unhideWhenUsed="1"/>
+    <w:lsdException w:name="Table Web 2" w:semiHidden="1" w:unhideWhenUsed="1"/>
+    <w:lsdException w:name="Table Web 3" w:semiHidden="1" w:unhideWhenUsed="1"/>
+    <w:lsdException w:name="Balloon Text" w:semiHidden="1" w:unhideWhenUsed="1"/>
+    <w:lsdException w:name="Table Grid" w:uiPriority="39"/>
+    <w:lsdException w:name="Table Theme" w:semiHidden="1" w:unhideWhenUsed="1"/>
+    <w:lsdException w:name="Placeholder Text" w:semiHidden="1"/>
+    <w:lsdException w:name="No Spacing" w:uiPriority="1" w:qFormat="1"/>
+    <w:lsdException w:name="Light Shading" w:uiPriority="60"/>
+    <w:lsdException w:name="Light List" w:uiPriority="61"/>
+    <w:lsdException w:name="Light Grid" w:uiPriority="62"/>
+    <w:lsdException w:name="Medium Shading 1" w:uiPriority="63"/>
+    <w:lsdException w:name="Medium Shading 2" w:uiPriority="64"/>
+    <w:lsdException w:name="Medium List 1" w:uiPriority="65"/>
+    <w:lsdException w:name="Medium List 2" w:uiPriority="66"/>
+    <w:lsdException w:name="Medium Grid 1" w:uiPriority="67"/>
+    <w:lsdException w:name="Medium Grid 2" w:uiPriority="68"/>
+    <w:lsdException w:name="Medium Grid 3" w:uiPriority="69"/>
+    <w:lsdException w:name="Dark List" w:uiPriority="70"/>
+    <w:lsdException w:name="Colorful Shading" w:uiPriority="71"/>
+    <w:lsdException w:name="Colorful List" w:uiPriority="72"/>
+    <w:lsdException w:name="Colorful Grid" w:uiPriority="73"/>
+    <w:lsdException w:name="Light Shading Accent 1" w:uiPriority="60"/>
+    <w:lsdException w:name="Light List Accent 1" w:uiPriority="61"/>
+    <w:lsdException w:name="Light Grid Accent 1" w:uiPriority="62"/>
+    <w:lsdException w:name="Medium Shading 1 Accent 1" w:uiPriority="63"/>
+    <w:lsdException w:name="Medium Shading 2 Accent 1" w:uiPriority="64"/>
+    <w:lsdException w:name="Medium List 1 Accent 1" w:uiPriority="65"/>
+    <w:lsdException w:name="Revision" w:semiHidden="1"/>
+    <w:lsdException w:name="List Paragraph" w:uiPriority="34" w:qFormat="1"/>
+    <w:lsdException w:name="Quote" w:uiPriority="29" w:qFormat="1"/>
+    <w:lsdException w:name="Intense Quote" w:uiPriority="30" w:qFormat="1"/>
+    <w:lsdException w:name="Medium List 2 Accent 1" w:uiPriority="66"/>
+    <w:lsdException w:name="Medium Grid 1 Accent 1" w:uiPriority="67"/>
+    <w:lsdException w:name="Medium Grid 2 Accent 1" w:uiPriority="68"/>
+    <w:lsdException w:name="Medium Grid 3 Accent 1" w:uiPriority="69"/>
+    <w:lsdException w:name="Dark List Accent 1" w:uiPriority="70"/>
+    <w:lsdException w:name="Colorful Shading Accent 1" w:uiPriority="71"/>
+    <w:lsdException w:name="Colorful List Accent 1" w:uiPriority="72"/>
+    <w:lsdException w:name="Colorful Grid Accent 1" w:uiPriority="73"/>
+    <w:lsdException w:name="Light Shading Accent 2" w:uiPriority="60"/>
+    <w:lsdException w:name="Light List Accent 2" w:uiPriority="61"/>
+    <w:lsdException w:name="Light Grid Accent 2" w:uiPriority="62"/>
+    <w:lsdException w:name="Medium Shading 1 Accent 2" w:uiPriority="63"/>
+    <w:lsdException w:name="Medium Shading 2 Accent 2" w:uiPriority="64"/>
+    <w:lsdException w:name="Medium List 1 Accent 2" w:uiPriority="65"/>
+    <w:lsdException w:name="Medium List 2 Accent 2" w:uiPriority="66"/>
+    <w:lsdException w:name="Medium Grid 1 Accent 2" w:uiPriority="67"/>
+    <w:lsdException w:name="Medium Grid 2 Accent 2" w:uiPriority="68"/>
+    <w:lsdException w:name="Medium Grid 3 Accent 2" w:uiPriority="69"/>
+    <w:lsdException w:name="Dark List Accent 2" w:uiPriority="70"/>
+    <w:lsdException w:name="Colorful Shading Accent 2" w:uiPriority="71"/>
+    <w:lsdException w:name="Colorful List Accent 2" w:uiPriority="72"/>
+    <w:lsdException w:name="Colorful Grid Accent 2" w:uiPriority="73"/>
+    <w:lsdException w:name="Light Shading Accent 3" w:uiPriority="60"/>
+    <w:lsdException w:name="Light List Accent 3" w:uiPriority="61"/>
+    <w:lsdException w:name="Light Grid Accent 3" w:uiPriority="62"/>
+    <w:lsdException w:name="Medium Shading 1 Accent 3" w:uiPriority="63"/>
+    <w:lsdException w:name="Medium Shading 2 Accent 3" w:uiPriority="64"/>
+    <w:lsdException w:name="Medium List 1 Accent 3" w:uiPriority="65"/>
+    <w:lsdException w:name="Medium List 2 Accent 3" w:uiPriority="66"/>
+    <w:lsdException w:name="Medium Grid 1 Accent 3" w:uiPriority="67"/>
+    <w:lsdException w:name="Medium Grid 2 Accent 3" w:uiPriority="68"/>
+    <w:lsdException w:name="Medium Grid 3 Accent 3" w:uiPriority="69"/>
+    <w:lsdException w:name="Dark List Accent 3" w:uiPriority="70"/>
+    <w:lsdException w:name="Colorful Shading Accent 3" w:uiPriority="71"/>
+    <w:lsdException w:name="Colorful List Accent 3" w:uiPriority="72"/>
+    <w:lsdException w:name="Colorful Grid Accent 3" w:uiPriority="73"/>
+    <w:lsdException w:name="Light Shading Accent 4" w:uiPriority="60"/>
+    <w:lsdException w:name="Light List Accent 4" w:uiPriority="61"/>
+    <w:lsdException w:name="Light Grid Accent 4" w:uiPriority="62"/>
+    <w:lsdException w:name="Medium Shading 1 Accent 4" w:uiPriority="63"/>
+    <w:lsdException w:name="Medium Shading 2 Accent 4" w:uiPriority="64"/>
+    <w:lsdException w:name="Medium List 1 Accent 4" w:uiPriority="65"/>
+    <w:lsdException w:name="Medium List 2 Accent 4" w:uiPriority="66"/>
+    <w:lsdException w:name="Medium Grid 1 Accent 4" w:uiPriority="67"/>
+    <w:lsdException w:name="Medium Grid 2 Accent 4" w:uiPriority="68"/>
+    <w:lsdException w:name="Medium Grid 3 Accent 4" w:uiPriority="69"/>
+    <w:lsdException w:name="Dark List Accent 4" w:uiPriority="70"/>
+    <w:lsdException w:name="Colorful Shading Accent 4" w:uiPriority="71"/>
+    <w:lsdException w:name="Colorful List Accent 4" w:uiPriority="72"/>
+    <w:lsdException w:name="Colorful Grid Accent 4" w:uiPriority="73"/>
+    <w:lsdException w:name="Light Shading Accent 5" w:uiPriority="60"/>
+    <w:lsdException w:name="Light List Accent 5" w:uiPriority="61"/>
+    <w:lsdException w:name="Light Grid Accent 5" w:uiPriority="62"/>
+    <w:lsdException w:name="Medium Shading 1 Accent 5" w:uiPriority="63"/>
+    <w:lsdException w:name="Medium Shading 2 Accent 5" w:uiPriority="64"/>
+    <w:lsdException w:name="Medium List 1 Accent 5" w:uiPriority="65"/>
+    <w:lsdException w:name="Medium List 2 Accent 5" w:uiPriority="66"/>
+    <w:lsdException w:name="Medium Grid 1 Accent 5" w:uiPriority="67"/>
+    <w:lsdException w:name="Medium Grid 2 Accent 5" w:uiPriority="68"/>
+    <w:lsdException w:name="Medium Grid 3 Accent 5" w:uiPriority="69"/>
+    <w:lsdException w:name="Dark List Accent 5" w:uiPriority="70"/>
+    <w:lsdException w:name="Colorful Shading Accent 5" w:uiPriority="71"/>
+    <w:lsdException w:name="Colorful List Accent 5" w:uiPriority="72"/>
+    <w:lsdException w:name="Colorful Grid Accent 5" w:uiPriority="73"/>
+    <w:lsdException w:name="Light Shading Accent 6" w:uiPriority="60"/>
+    <w:lsdException w:name="Light List Accent 6" w:uiPriority="61"/>
+    <w:lsdException w:name="Light Grid Accent 6" w:uiPriority="62"/>
+    <w:lsdException w:name="Medium Shading 1 Accent 6" w:uiPriority="63"/>
+    <w:lsdException w:name="Medium Shading 2 Accent 6" w:uiPriority="64"/>
+    <w:lsdException w:name="Medium List 1 Accent 6" w:uiPriority="65"/>
+    <w:lsdException w:name="Medium List 2 Accent 6" w:uiPriority="66"/>
+    <w:lsdException w:name="Medium Grid 1 Accent 6" w:uiPriority="67"/>
+    <w:lsdException w:name="Medium Grid 2 Accent 6" w:uiPriority="68"/>
+    <w:lsdException w:name="Medium Grid 3 Accent 6" w:uiPriority="69"/>
+    <w:lsdException w:name="Dark List Accent 6" w:uiPriority="70"/>
+    <w:lsdException w:name="Colorful Shading Accent 6" w:uiPriority="71"/>
+    <w:lsdException w:name="Colorful List Accent 6" w:uiPriority="72"/>
+    <w:lsdException w:name="Colorful Grid Accent 6" w:uiPriority="73"/>
+    <w:lsdException w:name="Subtle Emphasis" w:uiPriority="19" w:qFormat="1"/>
+    <w:lsdException w:name="Intense Emphasis" w:uiPriority="21" w:qFormat="1"/>
+    <w:lsdException w:name="Subtle Reference" w:uiPriority="31" w:qFormat="1"/>
+    <w:lsdException w:name="Intense Reference" w:uiPriority="32" w:qFormat="1"/>
+    <w:lsdException w:name="Book Title" w:uiPriority="33" w:qFormat="1"/>
+    <w:lsdException w:name="Bibliography" w:semiHidden="1" w:uiPriority="37" w:unhideWhenUsed="1"/>
+    <w:lsdException w:name="TOC Heading" w:semiHidden="1" w:uiPriority="39" w:unhideWhenUsed="1" w:qFormat="1"/>
+    <w:lsdException w:name="Grid Table 4" w:uiPriority="49"/>
+    <w:lsdException w:name="Grid Table 5 Dark" w:uiPriority="50"/>
+    <w:lsdException w:name="Grid Table 6 Colorful" w:uiPriority="51"/>
+    <w:lsdException w:name="Grid Table 7 Colorful" w:uiPriority="52"/>
+    <w:lsdException w:name="Grid Table 1 Light Accent 1" w:uiPriority="46"/>
+    <w:lsdException w:name="Grid Table 2 Accent 1" w:uiPriority="47"/>
+    <w:lsdException w:name="Grid Table 3 Accent 1" w:uiPriority="48"/>
+    <w:lsdException w:name="Grid Table 4 Accent 1" w:uiPriority="49"/>
+    <w:lsdException w:name="Grid Table 5 Dark Accent 1" w:uiPriority="50"/>
+    <w:lsdException w:name="Grid Table 6 Colorful Accent 1" w:uiPriority="51"/>
+    <w:lsdException w:name="Grid Table 7 Colorful Accent 1" w:uiPriority="52"/>
+    <w:lsdException w:name="Grid Table 1 Light Accent 2" w:uiPriority="46"/>
+    <w:lsdException w:name="Grid Table 2 Accent 2" w:uiPriority="47"/>
+    <w:lsdException w:name="Grid Table 3 Accent 2" w:uiPriority="48"/>
+    <w:lsdException w:name="Grid Table 4 Accent 2" w:uiPriority="49"/>
+    <w:lsdException w:name="Grid Table 5 Dark Accent 2" w:uiPriority="50"/>
+    <w:lsdException w:name="Grid Table 6 Colorful Accent 2" w:uiPriority="51"/>
+    <w:lsdException w:name="Grid Table 7 Colorful Accent 2" w:uiPriority="52"/>
+    <w:lsdException w:name="Grid Table 1 Light Accent 3" w:uiPriority="46"/>
+    <w:lsdException w:name="Grid Table 2 Accent 3" w:uiPriority="47"/>
+    <w:lsdException w:name="Grid Table 3 Accent 3" w:uiPriority="48"/>
+    <w:lsdException w:name="Grid Table 4 Accent 3" w:uiPriority="49"/>
+    <w:lsdException w:name="Grid Table 5 Dark Accent 3" w:uiPriority="50"/>
+    <w:lsdException w:name="Grid Table 6 Colorful Accent 3" w:uiPriority="51"/>
+    <w:lsdException w:name="Grid Table 7 Colorful Accent 3" w:uiPriority="52"/>
+    <w:lsdException w:name="Grid Table 1 Light Accent 4" w:uiPriority="46"/>
+    <w:lsdException w:name="Grid Table 2 Accent 4" w:uiPriority="47"/>
+    <w:lsdException w:name="Grid Table 3 Accent 4" w:uiPriority="48"/>
+    <w:lsdException w:name="Grid Table 4 Accent 4" w:uiPriority="49"/>
+    <w:lsdException w:name="Grid Table 5 Dark Accent 4" w:uiPriority="50"/>
+    <w:lsdException w:name="Grid Table 6 Colorful Accent 4" w:uiPriority="51"/>
+    <w:lsdException w:name="Grid Table 7 Colorful Accent 4" w:uiPriority="52"/>
+    <w:lsdException w:name="Grid Table 1 Light Accent 5" w:uiPriority="46"/>
+    <w:lsdException w:name="Grid Table 2 Accent 5" w:uiPriority="47"/>
+    <w:lsdException w:name="Grid Table 3 Accent 5" w:uiPriority="48"/>
+    <w:lsdException w:name="Grid Table 4 Accent 5" w:uiPriority="49"/>
+    <w:lsdException w:name="Grid Table 5 Dark Accent 5" w:uiPriority="50"/>
+    <w:lsdException w:name="Grid Table 6 Colorful Accent 5" w:uiPriority="51"/>
+    <w:lsdException w:name="Grid Table 7 Colorful Accent 5" w:uiPriority="52"/>
+    <w:lsdException w:name="Grid Table 1 Light Accent 6" w:uiPriority="46"/>
+    <w:lsdException w:name="Grid Table 2 Accent 6" w:uiPriority="47"/>
+    <w:lsdException w:name="Grid Table 3 Accent 6" w:uiPriority="48"/>
+    <w:lsdException w:name="Grid Table 4 Accent 6" w:uiPriority="49"/>
+    <w:lsdException w:name="Grid Table 5 Dark Accent 6" w:uiPriority="50"/>
+    <w:lsdException w:name="Grid Table 6 Colorful Accent 6" w:uiPriority="51"/>
+    <w:lsdException w:name="Grid Table 7 Colorful Accent 6" w:uiPriority="52"/>
+    <w:lsdException w:name="List Table 1 Light" w:uiPriority="46"/>
+    <w:lsdException w:name="List Table 2" w:uiPriority="47"/>
+    <w:lsdException w:name="List Table 3" w:uiPriority="48"/>
+    <w:lsdException w:name="List Table 4" w:uiPriority="49"/>
+    <w:lsdException w:name="List Table 5 Dark" w:uiPriority="50"/>
+    <w:lsdException w:name="List Table 6 Colorful" w:uiPriority="51"/>
+    <w:lsdException w:name="List Table 7 Colorful" w:uiPriority="52"/>
+    <w:lsdException w:name="List Table 1 Light Accent 1" w:uiPriority="46"/>
+    <w:lsdException w:name="List Table 2 Accent 1" w:uiPriority="47"/>
+    <w:lsdException w:name="List Table 3 Accent 1" w:uiPriority="48"/>
+    <w:lsdException w:name="List Table 4 Accent 1" w:uiPriority="49"/>
+    <w:lsdException w:name="List Table 5 Dark Accent 1" w:uiPriority="50"/>
+    <w:lsdException w:name="List Table 6 Colorful Accent 1" w:uiPriority="51"/>
+    <w:lsdException w:name="List Table 7 Colorful Accent 1" w:uiPriority="52"/>
+    <w:lsdException w:name="List Table 1 Light Accent 2" w:uiPriority="46"/>
+    <w:lsdException w:name="List Table 2 Accent 2" w:uiPriority="47"/>
+    <w:lsdException w:name="List Table 3 Accent 2" w:uiPriority="48"/>
+    <w:lsdException w:name="List Table 4 Accent 2" w:uiPriority="49"/>
+    <w:lsdException w:name="List Table 5 Dark Accent 2" w:uiPriority="50"/>
+    <w:lsdException w:name="List Table 6 Colorful Accent 2" w:uiPriority="51"/>
+    <w:lsdException w:name="List Table 7 Colorful Accent 2" w:uiPriority="52"/>
+    <w:lsdException w:name="List Table 1 Light Accent 3" w:uiPriority="46"/>
+    <w:lsdException w:name="List Table 2 Accent 3" w:uiPriority="47"/>
+    <w:lsdException w:name="List Table 3 Accent 3" w:uiPriority="48"/>
+    <w:lsdException w:name="List Table 4 Accent 3" w:uiPriority="49"/>
+    <w:lsdException w:name="List Table 5 Dark Accent 3" w:uiPriority="50"/>
+    <w:lsdException w:name="List Table 6 Colorful Accent 3" w:uiPriority="51"/>
+    <w:lsdException w:name="List Table 7 Colorful Accent 3" w:uiPriority="52"/>
+    <w:lsdException w:name="List Table 1 Light Accent 4" w:uiPriority="46"/>
+    <w:lsdException w:name="List Table 2 Accent 4" w:uiPriority="47"/>
+    <w:lsdException w:name="List Table 3 Accent 4" w:uiPriority="48"/>
+    <w:lsdException w:name="List Table 4 Accent 4" w:uiPriority="49"/>
+    <w:lsdException w:name="List Table 5 Dark Accent 4" w:uiPriority="50"/>
+    <w:lsdException w:name="List Table 6 Colorful Accent 4" w:uiPriority="51"/>
+    <w:lsdException w:name="List Table 7 Colorful Accent 4" w:uiPriority="52"/>
+    <w:lsdException w:name="List Table 1 Light Accent 5" w:uiPriority="46"/>
+    <w:lsdException w:name="List Table 2 Accent 5" w:uiPriority="47"/>
+    <w:lsdException w:name="List Table 3 Accent 5" w:uiPriority="48"/>
+    <w:lsdException w:name="List Table 4 Accent 5" w:uiPriority="49"/>
+    <w:lsdException w:name="List Table 5 Dark Accent 5" w:uiPriority="50"/>
+    <w:lsdException w:name="List Table 6 Colorful Accent 5" w:uiPriority="51"/>
+    <w:lsdException w:name="List Table 7 Colorful Accent 5" w:uiPriority="52"/>
+    <w:lsdException w:name="List Table 1 Light Accent 6" w:uiPriority="46"/>
+    <w:lsdException w:name="List Table 2 Accent 6" w:uiPriority="47"/>
+    <w:lsdException w:name="List Table 3 Accent 6" w:uiPriority="48"/>
+    <w:lsdException w:name="List Table 4 Accent 6" w:uiPriority="49"/>
+    <w:lsdException w:name="List Table 5 Dark Accent 6" w:uiPriority="50"/>
+    <w:lsdException w:name="List Table 6 Colorful Accent 6" w:uiPriority="51"/>
+    <w:lsdException w:name="List Table 7 Colorful Accent 6" w:uiPriority="52"/>
   </w:latentStyles>
   <w:style w:type="paragraph" w:default="1" w:styleId="Normal">
     <w:name w:val="Normal"/>
@@ -2214,7 +3166,6 @@
       <w:spacing w:after="0" w:line="240" w:lineRule="auto"/>
     </w:pPr>
     <w:tblPr>
-      <w:tblInd w:w="0" w:type="dxa"/>
       <w:tblBorders>
         <w:top w:val="single" w:sz="4" w:space="0" w:color="auto"/>
         <w:left w:val="single" w:sz="4" w:space="0" w:color="auto"/>
@@ -2223,278 +3174,6 @@
         <w:insideH w:val="single" w:sz="4" w:space="0" w:color="auto"/>
         <w:insideV w:val="single" w:sz="4" w:space="0" w:color="auto"/>
       </w:tblBorders>
-      <w:tblCellMar>
-        <w:top w:w="0" w:type="dxa"/>
-        <w:left w:w="108" w:type="dxa"/>
-        <w:bottom w:w="0" w:type="dxa"/>
-        <w:right w:w="108" w:type="dxa"/>
-      </w:tblCellMar>
-    </w:tblPr>
-  </w:style>
-  <w:style w:type="paragraph" w:styleId="Textodeglobo">
-    <w:name w:val="Balloon Text"/>
-    <w:basedOn w:val="Normal"/>
-    <w:link w:val="TextodegloboCar"/>
-    <w:uiPriority w:val="99"/>
-    <w:semiHidden/>
-    <w:unhideWhenUsed/>
-    <w:rsid w:val="006C23C0"/>
-    <w:pPr>
-      <w:spacing w:after="0" w:line="240" w:lineRule="auto"/>
-    </w:pPr>
-    <w:rPr>
-      <w:rFonts w:ascii="Lucida Grande" w:hAnsi="Lucida Grande"/>
-      <w:sz w:val="18"/>
-      <w:szCs w:val="18"/>
-    </w:rPr>
-  </w:style>
-  <w:style w:type="character" w:customStyle="1" w:styleId="TextodegloboCar">
-    <w:name w:val="Texto de globo Car"/>
-    <w:basedOn w:val="Fuentedeprrafopredeter"/>
-    <w:link w:val="Textodeglobo"/>
-    <w:uiPriority w:val="99"/>
-    <w:semiHidden/>
-    <w:rsid w:val="006C23C0"/>
-    <w:rPr>
-      <w:rFonts w:ascii="Lucida Grande" w:hAnsi="Lucida Grande"/>
-      <w:sz w:val="18"/>
-      <w:szCs w:val="18"/>
-    </w:rPr>
-  </w:style>
-</w:styles>
-</file>
-
-<file path=word/stylesWithEffects.xml><?xml version="1.0" encoding="utf-8"?>
-<w:styles xmlns:wpc="http://schemas.microsoft.com/office/word/2010/wordprocessingCanvas" xmlns:mo="http://schemas.microsoft.com/office/mac/office/2008/main" xmlns:mc="http://schemas.openxmlformats.org/markup-compatibility/2006" xmlns:mv="urn:schemas-microsoft-com:mac:vml" xmlns:o="urn:schemas-microsoft-com:office:office" xmlns:r="http://schemas.openxmlformats.org/officeDocument/2006/relationships" xmlns:m="http://schemas.openxmlformats.org/officeDocument/2006/math" xmlns:v="urn:schemas-microsoft-com:vml" xmlns:wp14="http://schemas.microsoft.com/office/word/2010/wordprocessingDrawing" xmlns:wp="http://schemas.openxmlformats.org/drawingml/2006/wordprocessingDrawing" xmlns:w10="urn:schemas-microsoft-com:office:word" xmlns:w="http://schemas.openxmlformats.org/wordprocessingml/2006/main" xmlns:w14="http://schemas.microsoft.com/office/word/2010/wordml" xmlns:wpg="http://schemas.microsoft.com/office/word/2010/wordprocessingGroup" xmlns:wpi="http://schemas.microsoft.com/office/word/2010/wordprocessingInk" xmlns:wne="http://schemas.microsoft.com/office/word/2006/wordml" xmlns:wps="http://schemas.microsoft.com/office/word/2010/wordprocessingShape" mc:Ignorable="w14 wp14">
-  <w:docDefaults>
-    <w:rPrDefault>
-      <w:rPr>
-        <w:rFonts w:asciiTheme="minorHAnsi" w:eastAsiaTheme="minorHAnsi" w:hAnsiTheme="minorHAnsi" w:cstheme="minorBidi"/>
-        <w:sz w:val="22"/>
-        <w:szCs w:val="22"/>
-        <w:lang w:val="es-CO" w:eastAsia="en-US" w:bidi="ar-SA"/>
-      </w:rPr>
-    </w:rPrDefault>
-    <w:pPrDefault>
-      <w:pPr>
-        <w:spacing w:after="160" w:line="259" w:lineRule="auto"/>
-      </w:pPr>
-    </w:pPrDefault>
-  </w:docDefaults>
-  <w:latentStyles w:defLockedState="0" w:defUIPriority="99" w:defSemiHidden="1" w:defUnhideWhenUsed="1" w:defQFormat="0" w:count="276">
-    <w:lsdException w:name="Normal" w:semiHidden="0" w:uiPriority="0" w:unhideWhenUsed="0" w:qFormat="1"/>
-    <w:lsdException w:name="heading 1" w:semiHidden="0" w:uiPriority="9" w:unhideWhenUsed="0" w:qFormat="1"/>
-    <w:lsdException w:name="heading 2" w:uiPriority="9" w:qFormat="1"/>
-    <w:lsdException w:name="heading 3" w:uiPriority="9" w:qFormat="1"/>
-    <w:lsdException w:name="heading 4" w:uiPriority="9" w:qFormat="1"/>
-    <w:lsdException w:name="heading 5" w:uiPriority="9" w:qFormat="1"/>
-    <w:lsdException w:name="heading 6" w:uiPriority="9" w:qFormat="1"/>
-    <w:lsdException w:name="heading 7" w:uiPriority="9" w:qFormat="1"/>
-    <w:lsdException w:name="heading 8" w:uiPriority="9" w:qFormat="1"/>
-    <w:lsdException w:name="heading 9" w:uiPriority="9" w:qFormat="1"/>
-    <w:lsdException w:name="toc 1" w:uiPriority="39"/>
-    <w:lsdException w:name="toc 2" w:uiPriority="39"/>
-    <w:lsdException w:name="toc 3" w:uiPriority="39"/>
-    <w:lsdException w:name="toc 4" w:uiPriority="39"/>
-    <w:lsdException w:name="toc 5" w:uiPriority="39"/>
-    <w:lsdException w:name="toc 6" w:uiPriority="39"/>
-    <w:lsdException w:name="toc 7" w:uiPriority="39"/>
-    <w:lsdException w:name="toc 8" w:uiPriority="39"/>
-    <w:lsdException w:name="toc 9" w:uiPriority="39"/>
-    <w:lsdException w:name="caption" w:uiPriority="35" w:qFormat="1"/>
-    <w:lsdException w:name="Title" w:semiHidden="0" w:uiPriority="10" w:unhideWhenUsed="0" w:qFormat="1"/>
-    <w:lsdException w:name="Default Paragraph Font" w:uiPriority="1"/>
-    <w:lsdException w:name="Subtitle" w:semiHidden="0" w:uiPriority="11" w:unhideWhenUsed="0" w:qFormat="1"/>
-    <w:lsdException w:name="Strong" w:semiHidden="0" w:uiPriority="22" w:unhideWhenUsed="0" w:qFormat="1"/>
-    <w:lsdException w:name="Emphasis" w:semiHidden="0" w:uiPriority="20" w:unhideWhenUsed="0" w:qFormat="1"/>
-    <w:lsdException w:name="Table Grid" w:semiHidden="0" w:uiPriority="39" w:unhideWhenUsed="0"/>
-    <w:lsdException w:name="Note Level 1" w:semiHidden="0" w:unhideWhenUsed="0"/>
-    <w:lsdException w:name="Note Level 2" w:semiHidden="0" w:unhideWhenUsed="0"/>
-    <w:lsdException w:name="Note Level 3" w:semiHidden="0" w:unhideWhenUsed="0"/>
-    <w:lsdException w:name="Note Level 4" w:semiHidden="0" w:unhideWhenUsed="0"/>
-    <w:lsdException w:name="Note Level 5" w:semiHidden="0" w:unhideWhenUsed="0"/>
-    <w:lsdException w:name="Note Level 6" w:semiHidden="0" w:unhideWhenUsed="0"/>
-    <w:lsdException w:name="Note Level 7" w:semiHidden="0" w:unhideWhenUsed="0"/>
-    <w:lsdException w:name="Note Level 8" w:semiHidden="0" w:unhideWhenUsed="0"/>
-    <w:lsdException w:name="Note Level 9" w:semiHidden="0" w:unhideWhenUsed="0"/>
-    <w:lsdException w:name="Placeholder Text" w:unhideWhenUsed="0"/>
-    <w:lsdException w:name="No Spacing" w:semiHidden="0" w:uiPriority="1" w:unhideWhenUsed="0" w:qFormat="1"/>
-    <w:lsdException w:name="Light Shading" w:semiHidden="0" w:uiPriority="60" w:unhideWhenUsed="0"/>
-    <w:lsdException w:name="Light List" w:semiHidden="0" w:uiPriority="61" w:unhideWhenUsed="0"/>
-    <w:lsdException w:name="Light Grid" w:semiHidden="0" w:uiPriority="62" w:unhideWhenUsed="0"/>
-    <w:lsdException w:name="Medium Shading 1" w:semiHidden="0" w:uiPriority="63" w:unhideWhenUsed="0"/>
-    <w:lsdException w:name="Medium Shading 2" w:semiHidden="0" w:uiPriority="64" w:unhideWhenUsed="0"/>
-    <w:lsdException w:name="Medium List 1" w:semiHidden="0" w:uiPriority="65" w:unhideWhenUsed="0"/>
-    <w:lsdException w:name="Medium List 2" w:semiHidden="0" w:uiPriority="66" w:unhideWhenUsed="0"/>
-    <w:lsdException w:name="Medium Grid 1" w:semiHidden="0" w:uiPriority="67" w:unhideWhenUsed="0"/>
-    <w:lsdException w:name="Medium Grid 2" w:semiHidden="0" w:uiPriority="68" w:unhideWhenUsed="0"/>
-    <w:lsdException w:name="Medium Grid 3" w:semiHidden="0" w:uiPriority="69" w:unhideWhenUsed="0"/>
-    <w:lsdException w:name="Dark List" w:semiHidden="0" w:uiPriority="70" w:unhideWhenUsed="0"/>
-    <w:lsdException w:name="Colorful Shading" w:semiHidden="0" w:uiPriority="71" w:unhideWhenUsed="0"/>
-    <w:lsdException w:name="Colorful List" w:semiHidden="0" w:uiPriority="72" w:unhideWhenUsed="0"/>
-    <w:lsdException w:name="Colorful Grid" w:semiHidden="0" w:uiPriority="73" w:unhideWhenUsed="0"/>
-    <w:lsdException w:name="Light Shading Accent 1" w:semiHidden="0" w:uiPriority="60" w:unhideWhenUsed="0"/>
-    <w:lsdException w:name="Light List Accent 1" w:semiHidden="0" w:uiPriority="61" w:unhideWhenUsed="0"/>
-    <w:lsdException w:name="Light Grid Accent 1" w:semiHidden="0" w:uiPriority="62" w:unhideWhenUsed="0"/>
-    <w:lsdException w:name="Medium Shading 1 Accent 1" w:semiHidden="0" w:uiPriority="63" w:unhideWhenUsed="0"/>
-    <w:lsdException w:name="Medium Shading 2 Accent 1" w:semiHidden="0" w:uiPriority="64" w:unhideWhenUsed="0"/>
-    <w:lsdException w:name="Medium List 1 Accent 1" w:semiHidden="0" w:uiPriority="65" w:unhideWhenUsed="0"/>
-    <w:lsdException w:name="Revision" w:unhideWhenUsed="0"/>
-    <w:lsdException w:name="List Paragraph" w:semiHidden="0" w:uiPriority="34" w:unhideWhenUsed="0" w:qFormat="1"/>
-    <w:lsdException w:name="Quote" w:semiHidden="0" w:uiPriority="29" w:unhideWhenUsed="0" w:qFormat="1"/>
-    <w:lsdException w:name="Intense Quote" w:semiHidden="0" w:uiPriority="30" w:unhideWhenUsed="0" w:qFormat="1"/>
-    <w:lsdException w:name="Medium List 2 Accent 1" w:semiHidden="0" w:uiPriority="66" w:unhideWhenUsed="0"/>
-    <w:lsdException w:name="Medium Grid 1 Accent 1" w:semiHidden="0" w:uiPriority="67" w:unhideWhenUsed="0"/>
-    <w:lsdException w:name="Medium Grid 2 Accent 1" w:semiHidden="0" w:uiPriority="68" w:unhideWhenUsed="0"/>
-    <w:lsdException w:name="Medium Grid 3 Accent 1" w:semiHidden="0" w:uiPriority="69" w:unhideWhenUsed="0"/>
-    <w:lsdException w:name="Dark List Accent 1" w:semiHidden="0" w:uiPriority="70" w:unhideWhenUsed="0"/>
-    <w:lsdException w:name="Colorful Shading Accent 1" w:semiHidden="0" w:uiPriority="71" w:unhideWhenUsed="0"/>
-    <w:lsdException w:name="Colorful List Accent 1" w:semiHidden="0" w:uiPriority="72" w:unhideWhenUsed="0"/>
-    <w:lsdException w:name="Colorful Grid Accent 1" w:semiHidden="0" w:uiPriority="73" w:unhideWhenUsed="0"/>
-    <w:lsdException w:name="Light Shading Accent 2" w:semiHidden="0" w:uiPriority="60" w:unhideWhenUsed="0"/>
-    <w:lsdException w:name="Light List Accent 2" w:semiHidden="0" w:uiPriority="61" w:unhideWhenUsed="0"/>
-    <w:lsdException w:name="Light Grid Accent 2" w:semiHidden="0" w:uiPriority="62" w:unhideWhenUsed="0"/>
-    <w:lsdException w:name="Medium Shading 1 Accent 2" w:semiHidden="0" w:uiPriority="63" w:unhideWhenUsed="0"/>
-    <w:lsdException w:name="Medium Shading 2 Accent 2" w:semiHidden="0" w:uiPriority="64" w:unhideWhenUsed="0"/>
-    <w:lsdException w:name="Medium List 1 Accent 2" w:semiHidden="0" w:uiPriority="65" w:unhideWhenUsed="0"/>
-    <w:lsdException w:name="Medium List 2 Accent 2" w:semiHidden="0" w:uiPriority="66" w:unhideWhenUsed="0"/>
-    <w:lsdException w:name="Medium Grid 1 Accent 2" w:semiHidden="0" w:uiPriority="67" w:unhideWhenUsed="0"/>
-    <w:lsdException w:name="Medium Grid 2 Accent 2" w:semiHidden="0" w:uiPriority="68" w:unhideWhenUsed="0"/>
-    <w:lsdException w:name="Medium Grid 3 Accent 2" w:semiHidden="0" w:uiPriority="69" w:unhideWhenUsed="0"/>
-    <w:lsdException w:name="Dark List Accent 2" w:semiHidden="0" w:uiPriority="70" w:unhideWhenUsed="0"/>
-    <w:lsdException w:name="Colorful Shading Accent 2" w:semiHidden="0" w:uiPriority="71" w:unhideWhenUsed="0"/>
-    <w:lsdException w:name="Colorful List Accent 2" w:semiHidden="0" w:uiPriority="72" w:unhideWhenUsed="0"/>
-    <w:lsdException w:name="Colorful Grid Accent 2" w:semiHidden="0" w:uiPriority="73" w:unhideWhenUsed="0"/>
-    <w:lsdException w:name="Light Shading Accent 3" w:semiHidden="0" w:uiPriority="60" w:unhideWhenUsed="0"/>
-    <w:lsdException w:name="Light List Accent 3" w:semiHidden="0" w:uiPriority="61" w:unhideWhenUsed="0"/>
-    <w:lsdException w:name="Light Grid Accent 3" w:semiHidden="0" w:uiPriority="62" w:unhideWhenUsed="0"/>
-    <w:lsdException w:name="Medium Shading 1 Accent 3" w:semiHidden="0" w:uiPriority="63" w:unhideWhenUsed="0"/>
-    <w:lsdException w:name="Medium Shading 2 Accent 3" w:semiHidden="0" w:uiPriority="64" w:unhideWhenUsed="0"/>
-    <w:lsdException w:name="Medium List 1 Accent 3" w:semiHidden="0" w:uiPriority="65" w:unhideWhenUsed="0"/>
-    <w:lsdException w:name="Medium List 2 Accent 3" w:semiHidden="0" w:uiPriority="66" w:unhideWhenUsed="0"/>
-    <w:lsdException w:name="Medium Grid 1 Accent 3" w:semiHidden="0" w:uiPriority="67" w:unhideWhenUsed="0"/>
-    <w:lsdException w:name="Medium Grid 2 Accent 3" w:semiHidden="0" w:uiPriority="68" w:unhideWhenUsed="0"/>
-    <w:lsdException w:name="Medium Grid 3 Accent 3" w:semiHidden="0" w:uiPriority="69" w:unhideWhenUsed="0"/>
-    <w:lsdException w:name="Dark List Accent 3" w:semiHidden="0" w:uiPriority="70" w:unhideWhenUsed="0"/>
-    <w:lsdException w:name="Colorful Shading Accent 3" w:semiHidden="0" w:uiPriority="71" w:unhideWhenUsed="0"/>
-    <w:lsdException w:name="Colorful List Accent 3" w:semiHidden="0" w:uiPriority="72" w:unhideWhenUsed="0"/>
-    <w:lsdException w:name="Colorful Grid Accent 3" w:semiHidden="0" w:uiPriority="73" w:unhideWhenUsed="0"/>
-    <w:lsdException w:name="Light Shading Accent 4" w:semiHidden="0" w:uiPriority="60" w:unhideWhenUsed="0"/>
-    <w:lsdException w:name="Light List Accent 4" w:semiHidden="0" w:uiPriority="61" w:unhideWhenUsed="0"/>
-    <w:lsdException w:name="Light Grid Accent 4" w:semiHidden="0" w:uiPriority="62" w:unhideWhenUsed="0"/>
-    <w:lsdException w:name="Medium Shading 1 Accent 4" w:semiHidden="0" w:uiPriority="63" w:unhideWhenUsed="0"/>
-    <w:lsdException w:name="Medium Shading 2 Accent 4" w:semiHidden="0" w:uiPriority="64" w:unhideWhenUsed="0"/>
-    <w:lsdException w:name="Medium List 1 Accent 4" w:semiHidden="0" w:uiPriority="65" w:unhideWhenUsed="0"/>
-    <w:lsdException w:name="Medium List 2 Accent 4" w:semiHidden="0" w:uiPriority="66" w:unhideWhenUsed="0"/>
-    <w:lsdException w:name="Medium Grid 1 Accent 4" w:semiHidden="0" w:uiPriority="67" w:unhideWhenUsed="0"/>
-    <w:lsdException w:name="Medium Grid 2 Accent 4" w:semiHidden="0" w:uiPriority="68" w:unhideWhenUsed="0"/>
-    <w:lsdException w:name="Medium Grid 3 Accent 4" w:semiHidden="0" w:uiPriority="69" w:unhideWhenUsed="0"/>
-    <w:lsdException w:name="Dark List Accent 4" w:semiHidden="0" w:uiPriority="70" w:unhideWhenUsed="0"/>
-    <w:lsdException w:name="Colorful Shading Accent 4" w:semiHidden="0" w:uiPriority="71" w:unhideWhenUsed="0"/>
-    <w:lsdException w:name="Colorful List Accent 4" w:semiHidden="0" w:uiPriority="72" w:unhideWhenUsed="0"/>
-    <w:lsdException w:name="Colorful Grid Accent 4" w:semiHidden="0" w:uiPriority="73" w:unhideWhenUsed="0"/>
-    <w:lsdException w:name="Light Shading Accent 5" w:semiHidden="0" w:uiPriority="60" w:unhideWhenUsed="0"/>
-    <w:lsdException w:name="Light List Accent 5" w:semiHidden="0" w:uiPriority="61" w:unhideWhenUsed="0"/>
-    <w:lsdException w:name="Light Grid Accent 5" w:semiHidden="0" w:uiPriority="62" w:unhideWhenUsed="0"/>
-    <w:lsdException w:name="Medium Shading 1 Accent 5" w:semiHidden="0" w:uiPriority="63" w:unhideWhenUsed="0"/>
-    <w:lsdException w:name="Medium Shading 2 Accent 5" w:semiHidden="0" w:uiPriority="64" w:unhideWhenUsed="0"/>
-    <w:lsdException w:name="Medium List 1 Accent 5" w:semiHidden="0" w:uiPriority="65" w:unhideWhenUsed="0"/>
-    <w:lsdException w:name="Medium List 2 Accent 5" w:semiHidden="0" w:uiPriority="66" w:unhideWhenUsed="0"/>
-    <w:lsdException w:name="Medium Grid 1 Accent 5" w:semiHidden="0" w:uiPriority="67" w:unhideWhenUsed="0"/>
-    <w:lsdException w:name="Medium Grid 2 Accent 5" w:semiHidden="0" w:uiPriority="68" w:unhideWhenUsed="0"/>
-    <w:lsdException w:name="Medium Grid 3 Accent 5" w:semiHidden="0" w:uiPriority="69" w:unhideWhenUsed="0"/>
-    <w:lsdException w:name="Dark List Accent 5" w:semiHidden="0" w:uiPriority="70" w:unhideWhenUsed="0"/>
-    <w:lsdException w:name="Colorful Shading Accent 5" w:semiHidden="0" w:uiPriority="71" w:unhideWhenUsed="0"/>
-    <w:lsdException w:name="Colorful List Accent 5" w:semiHidden="0" w:uiPriority="72" w:unhideWhenUsed="0"/>
-    <w:lsdException w:name="Colorful Grid Accent 5" w:semiHidden="0" w:uiPriority="73" w:unhideWhenUsed="0"/>
-    <w:lsdException w:name="Light Shading Accent 6" w:semiHidden="0" w:uiPriority="60" w:unhideWhenUsed="0"/>
-    <w:lsdException w:name="Light List Accent 6" w:semiHidden="0" w:uiPriority="61" w:unhideWhenUsed="0"/>
-    <w:lsdException w:name="Light Grid Accent 6" w:semiHidden="0" w:uiPriority="62" w:unhideWhenUsed="0"/>
-    <w:lsdException w:name="Medium Shading 1 Accent 6" w:semiHidden="0" w:uiPriority="63" w:unhideWhenUsed="0"/>
-    <w:lsdException w:name="Medium Shading 2 Accent 6" w:semiHidden="0" w:uiPriority="64" w:unhideWhenUsed="0"/>
-    <w:lsdException w:name="Medium List 1 Accent 6" w:semiHidden="0" w:uiPriority="65" w:unhideWhenUsed="0"/>
-    <w:lsdException w:name="Medium List 2 Accent 6" w:semiHidden="0" w:uiPriority="66" w:unhideWhenUsed="0"/>
-    <w:lsdException w:name="Medium Grid 1 Accent 6" w:semiHidden="0" w:uiPriority="67" w:unhideWhenUsed="0"/>
-    <w:lsdException w:name="Medium Grid 2 Accent 6" w:semiHidden="0" w:uiPriority="68" w:unhideWhenUsed="0"/>
-    <w:lsdException w:name="Medium Grid 3 Accent 6" w:semiHidden="0" w:uiPriority="69" w:unhideWhenUsed="0"/>
-    <w:lsdException w:name="Dark List Accent 6" w:semiHidden="0" w:uiPriority="70" w:unhideWhenUsed="0"/>
-    <w:lsdException w:name="Colorful Shading Accent 6" w:semiHidden="0" w:uiPriority="71" w:unhideWhenUsed="0"/>
-    <w:lsdException w:name="Colorful List Accent 6" w:semiHidden="0" w:uiPriority="72" w:unhideWhenUsed="0"/>
-    <w:lsdException w:name="Colorful Grid Accent 6" w:semiHidden="0" w:uiPriority="73" w:unhideWhenUsed="0"/>
-    <w:lsdException w:name="Subtle Emphasis" w:semiHidden="0" w:uiPriority="19" w:unhideWhenUsed="0" w:qFormat="1"/>
-    <w:lsdException w:name="Intense Emphasis" w:semiHidden="0" w:uiPriority="21" w:unhideWhenUsed="0" w:qFormat="1"/>
-    <w:lsdException w:name="Subtle Reference" w:semiHidden="0" w:uiPriority="31" w:unhideWhenUsed="0" w:qFormat="1"/>
-    <w:lsdException w:name="Intense Reference" w:semiHidden="0" w:uiPriority="32" w:unhideWhenUsed="0" w:qFormat="1"/>
-    <w:lsdException w:name="Book Title" w:semiHidden="0" w:uiPriority="33" w:unhideWhenUsed="0" w:qFormat="1"/>
-    <w:lsdException w:name="Bibliography" w:uiPriority="37"/>
-    <w:lsdException w:name="TOC Heading" w:uiPriority="39" w:qFormat="1"/>
-  </w:latentStyles>
-  <w:style w:type="paragraph" w:default="1" w:styleId="Normal">
-    <w:name w:val="Normal"/>
-    <w:qFormat/>
-  </w:style>
-  <w:style w:type="character" w:default="1" w:styleId="Fuentedeprrafopredeter">
-    <w:name w:val="Default Paragraph Font"/>
-    <w:uiPriority w:val="1"/>
-    <w:semiHidden/>
-    <w:unhideWhenUsed/>
-  </w:style>
-  <w:style w:type="table" w:default="1" w:styleId="Tablanormal">
-    <w:name w:val="Normal Table"/>
-    <w:uiPriority w:val="99"/>
-    <w:semiHidden/>
-    <w:unhideWhenUsed/>
-    <w:tblPr>
-      <w:tblInd w:w="0" w:type="dxa"/>
-      <w:tblCellMar>
-        <w:top w:w="0" w:type="dxa"/>
-        <w:left w:w="108" w:type="dxa"/>
-        <w:bottom w:w="0" w:type="dxa"/>
-        <w:right w:w="108" w:type="dxa"/>
-      </w:tblCellMar>
-    </w:tblPr>
-  </w:style>
-  <w:style w:type="numbering" w:default="1" w:styleId="Sinlista">
-    <w:name w:val="No List"/>
-    <w:uiPriority w:val="99"/>
-    <w:semiHidden/>
-    <w:unhideWhenUsed/>
-  </w:style>
-  <w:style w:type="paragraph" w:styleId="Prrafodelista">
-    <w:name w:val="List Paragraph"/>
-    <w:basedOn w:val="Normal"/>
-    <w:uiPriority w:val="34"/>
-    <w:qFormat/>
-    <w:rsid w:val="00C9793A"/>
-    <w:pPr>
-      <w:ind w:left="720"/>
-      <w:contextualSpacing/>
-    </w:pPr>
-  </w:style>
-  <w:style w:type="table" w:styleId="Tablaconcuadrcula">
-    <w:name w:val="Table Grid"/>
-    <w:basedOn w:val="Tablanormal"/>
-    <w:uiPriority w:val="39"/>
-    <w:rsid w:val="00892D59"/>
-    <w:pPr>
-      <w:spacing w:after="0" w:line="240" w:lineRule="auto"/>
-    </w:pPr>
-    <w:tblPr>
-      <w:tblInd w:w="0" w:type="dxa"/>
-      <w:tblBorders>
-        <w:top w:val="single" w:sz="4" w:space="0" w:color="auto"/>
-        <w:left w:val="single" w:sz="4" w:space="0" w:color="auto"/>
-        <w:bottom w:val="single" w:sz="4" w:space="0" w:color="auto"/>
-        <w:right w:val="single" w:sz="4" w:space="0" w:color="auto"/>
-        <w:insideH w:val="single" w:sz="4" w:space="0" w:color="auto"/>
-        <w:insideV w:val="single" w:sz="4" w:space="0" w:color="auto"/>
-      </w:tblBorders>
-      <w:tblCellMar>
-        <w:top w:w="0" w:type="dxa"/>
-        <w:left w:w="108" w:type="dxa"/>
-        <w:bottom w:w="0" w:type="dxa"/>
-        <w:right w:w="108" w:type="dxa"/>
-      </w:tblCellMar>
     </w:tblPr>
   </w:style>
   <w:style w:type="paragraph" w:styleId="Textodeglobo">
@@ -2785,7 +3464,7 @@
   <a:extraClrSchemeLst/>
   <a:extLst>
     <a:ext uri="{05A4C25C-085E-4340-85A3-A5531E510DB2}">
-      <thm15:themeFamily xmlns:thm15="http://schemas.microsoft.com/office/thememl/2012/main" xmlns="" name="Office Theme" id="{62F939B6-93AF-4DB8-9C6B-D6C7DFDC589F}" vid="{4A3C46E8-61CC-4603-A589-7422A47A8E4A}"/>
+      <thm15:themeFamily xmlns:thm15="http://schemas.microsoft.com/office/thememl/2012/main" name="Office Theme" id="{62F939B6-93AF-4DB8-9C6B-D6C7DFDC589F}" vid="{4A3C46E8-61CC-4603-A589-7422A47A8E4A}"/>
     </a:ext>
   </a:extLst>
 </a:theme>

</xml_diff>